<commit_message>
added details of running cross validation for more than one lambda
</commit_message>
<xml_diff>
--- a/MultiPEN_executable/v001/documentation/RunningMultiPEN.docx
+++ b/MultiPEN_executable/v001/documentation/RunningMultiPEN.docx
@@ -2579,24 +2579,88 @@
     <w:p>
       <w:pPr>
         <w:pStyle w:val="ListParagraph"/>
+        <w:outlineLvl w:val="0"/>
+        <w:rPr>
+          <w:rFonts w:cs="Helvetica"/>
+        </w:rPr>
+      </w:pPr>
+      <w:r>
+        <w:rPr>
+          <w:rFonts w:cs="Helvetica"/>
+        </w:rPr>
+        <w:t>Set of lambdas to test for cross validation</w:t>
+      </w:r>
+      <w:r>
+        <w:rPr>
+          <w:rFonts w:cs="Helvetica"/>
+        </w:rPr>
+        <w:t xml:space="preserve">. </w:t>
+      </w:r>
+      <w:r>
+        <w:rPr>
+          <w:rFonts w:cs="Helvetica"/>
+        </w:rPr>
+        <w:t>If wanting to test more than one lambda, specify the lambdas by using the notation</w:t>
+      </w:r>
+      <w:r>
+        <w:rPr>
+          <w:rFonts w:cs="Helvetica"/>
+        </w:rPr>
+        <w:t xml:space="preserve"> (include the quotation mark symbols)</w:t>
+      </w:r>
+      <w:r>
+        <w:rPr>
+          <w:rFonts w:cs="Helvetica"/>
+        </w:rPr>
+        <w:t xml:space="preserve">: </w:t>
+      </w:r>
+    </w:p>
+    <w:p>
+      <w:pPr>
+        <w:pStyle w:val="ListParagraph"/>
+        <w:jc w:val="center"/>
+        <w:outlineLvl w:val="0"/>
+        <w:rPr>
+          <w:rFonts w:cs="Helvetica"/>
+        </w:rPr>
+      </w:pPr>
+      <w:r>
+        <w:rPr>
+          <w:rFonts w:cs="Helvetica"/>
+        </w:rPr>
+        <w:t>“[lambda1 lambda2 … lambda3]”</w:t>
+      </w:r>
+    </w:p>
+    <w:p>
+      <w:pPr>
+        <w:pStyle w:val="ListParagraph"/>
+        <w:outlineLvl w:val="0"/>
+        <w:rPr>
+          <w:rFonts w:cs="Helvetica"/>
+        </w:rPr>
+      </w:pPr>
+      <w:r>
+        <w:rPr>
+          <w:rFonts w:cs="Helvetica"/>
+        </w:rPr>
+        <w:t xml:space="preserve">For example, if we want to try two lambdas, namely 0.02 and 0.2, we would </w:t>
+      </w:r>
+      <w:r>
+        <w:rPr>
+          <w:rFonts w:cs="Helvetica"/>
+        </w:rPr>
+        <w:t>specify it with: “[0.02 0.2]”.</w:t>
+      </w:r>
+    </w:p>
+    <w:p>
+      <w:pPr>
+        <w:pStyle w:val="ListParagraph"/>
         <w:ind w:left="0"/>
         <w:outlineLvl w:val="0"/>
         <w:rPr>
           <w:rFonts w:cs="Helvetica"/>
         </w:rPr>
       </w:pPr>
-      <w:r>
-        <w:rPr>
-          <w:rFonts w:cs="Helvetica"/>
-        </w:rPr>
-        <w:tab/>
-      </w:r>
-      <w:r>
-        <w:rPr>
-          <w:rFonts w:cs="Helvetica"/>
-        </w:rPr>
-        <w:t>Set of lambdas to test for cross validation</w:t>
-      </w:r>
     </w:p>
     <w:p>
       <w:pPr>
@@ -2748,14 +2812,27 @@
       <w:r>
         <w:t xml:space="preserve">Figure </w:t>
       </w:r>
-      <w:fldSimple w:instr=" SEQ Figure \* ARABIC ">
-        <w:r>
-          <w:rPr>
-            <w:noProof/>
-          </w:rPr>
-          <w:t>1</w:t>
-        </w:r>
-      </w:fldSimple>
+      <w:r>
+        <w:fldChar w:fldCharType="begin"/>
+      </w:r>
+      <w:r>
+        <w:instrText xml:space="preserve"> SEQ Figure \* ARABIC </w:instrText>
+      </w:r>
+      <w:r>
+        <w:fldChar w:fldCharType="separate"/>
+      </w:r>
+      <w:r>
+        <w:rPr>
+          <w:noProof/>
+        </w:rPr>
+        <w:t>1</w:t>
+      </w:r>
+      <w:r>
+        <w:rPr>
+          <w:noProof/>
+        </w:rPr>
+        <w:fldChar w:fldCharType="end"/>
+      </w:r>
       <w:bookmarkEnd w:id="4"/>
       <w:r>
         <w:t>. Cross Validation: Example of input files</w:t>
@@ -3851,13 +3928,7 @@
         <w:rPr>
           <w:rFonts w:cs="Helvetica"/>
         </w:rPr>
-        <w:t xml:space="preserve"> application</w:t>
-      </w:r>
-      <w:r>
-        <w:rPr>
-          <w:rFonts w:cs="Helvetica"/>
-        </w:rPr>
-        <w:t>.</w:t>
+        <w:t xml:space="preserve"> application.</w:t>
       </w:r>
       <w:r>
         <w:rPr>
@@ -4223,6 +4294,413 @@
     </w:p>
     <w:p>
       <w:pPr>
+        <w:outlineLvl w:val="0"/>
+        <w:rPr>
+          <w:rFonts w:cs="Helvetica"/>
+        </w:rPr>
+      </w:pPr>
+    </w:p>
+    <w:p>
+      <w:pPr>
+        <w:outlineLvl w:val="0"/>
+        <w:rPr>
+          <w:rFonts w:cs="Helvetica"/>
+        </w:rPr>
+      </w:pPr>
+      <w:r>
+        <w:rPr>
+          <w:rFonts w:cs="Helvetica"/>
+        </w:rPr>
+        <w:t>T</w:t>
+      </w:r>
+      <w:r>
+        <w:rPr>
+          <w:rFonts w:cs="Helvetica"/>
+        </w:rPr>
+        <w:t xml:space="preserve">o test more than one lambda one can </w:t>
+      </w:r>
+      <w:r>
+        <w:rPr>
+          <w:rFonts w:cs="Helvetica"/>
+        </w:rPr>
+        <w:t>specify the lambdas by using the notation</w:t>
+      </w:r>
+      <w:r>
+        <w:rPr>
+          <w:rFonts w:cs="Helvetica"/>
+        </w:rPr>
+        <w:t xml:space="preserve"> (include the quotation mark symbols)</w:t>
+      </w:r>
+      <w:bookmarkStart w:id="7" w:name="_GoBack"/>
+      <w:bookmarkEnd w:id="7"/>
+      <w:r>
+        <w:rPr>
+          <w:rFonts w:cs="Helvetica"/>
+        </w:rPr>
+        <w:t xml:space="preserve">: </w:t>
+      </w:r>
+    </w:p>
+    <w:p>
+      <w:pPr>
+        <w:jc w:val="center"/>
+        <w:outlineLvl w:val="0"/>
+        <w:rPr>
+          <w:rFonts w:cs="Helvetica"/>
+        </w:rPr>
+      </w:pPr>
+      <w:r>
+        <w:rPr>
+          <w:rFonts w:cs="Helvetica"/>
+        </w:rPr>
+        <w:t>“[lambda1 lambda2 … lambda3]”</w:t>
+      </w:r>
+    </w:p>
+    <w:p>
+      <w:pPr>
+        <w:outlineLvl w:val="0"/>
+        <w:rPr>
+          <w:rFonts w:cs="Helvetica"/>
+        </w:rPr>
+      </w:pPr>
+    </w:p>
+    <w:p>
+      <w:pPr>
+        <w:outlineLvl w:val="0"/>
+        <w:rPr>
+          <w:rFonts w:cs="Helvetica"/>
+        </w:rPr>
+      </w:pPr>
+      <w:r>
+        <w:rPr>
+          <w:rFonts w:cs="Helvetica"/>
+        </w:rPr>
+        <w:t xml:space="preserve">For example, if we want to try two lambdas, namely 0.02 and 0.2, we would use the following </w:t>
+      </w:r>
+      <w:r>
+        <w:rPr>
+          <w:rFonts w:cs="Helvetica"/>
+        </w:rPr>
+        <w:t>command:</w:t>
+      </w:r>
+    </w:p>
+    <w:p>
+      <w:pPr>
+        <w:rPr>
+          <w:rFonts w:cs="Helvetica"/>
+        </w:rPr>
+      </w:pPr>
+      <w:r>
+        <w:rPr>
+          <w:rFonts w:cs="Helvetica"/>
+          <w:noProof/>
+          <w:lang w:eastAsia="en-GB"/>
+        </w:rPr>
+        <mc:AlternateContent>
+          <mc:Choice Requires="wps">
+            <w:drawing>
+              <wp:anchor distT="0" distB="0" distL="114300" distR="114300" simplePos="0" relativeHeight="251670528" behindDoc="0" locked="0" layoutInCell="1" allowOverlap="1" wp14:anchorId="0C29EBAF" wp14:editId="3F43598A">
+                <wp:simplePos x="0" y="0"/>
+                <wp:positionH relativeFrom="column">
+                  <wp:posOffset>-62865</wp:posOffset>
+                </wp:positionH>
+                <wp:positionV relativeFrom="paragraph">
+                  <wp:posOffset>219710</wp:posOffset>
+                </wp:positionV>
+                <wp:extent cx="5715635" cy="544195"/>
+                <wp:effectExtent l="0" t="0" r="24765" b="14605"/>
+                <wp:wrapSquare wrapText="bothSides"/>
+                <wp:docPr id="9" name="Text Box 9"/>
+                <wp:cNvGraphicFramePr/>
+                <a:graphic xmlns:a="http://schemas.openxmlformats.org/drawingml/2006/main">
+                  <a:graphicData uri="http://schemas.microsoft.com/office/word/2010/wordprocessingShape">
+                    <wps:wsp>
+                      <wps:cNvSpPr txBox="1"/>
+                      <wps:spPr>
+                        <a:xfrm>
+                          <a:off x="0" y="0"/>
+                          <a:ext cx="5715635" cy="544195"/>
+                        </a:xfrm>
+                        <a:prstGeom prst="rect">
+                          <a:avLst/>
+                        </a:prstGeom>
+                        <a:solidFill>
+                          <a:schemeClr val="bg2">
+                            <a:lumMod val="90000"/>
+                          </a:schemeClr>
+                        </a:solidFill>
+                        <a:ln/>
+                      </wps:spPr>
+                      <wps:style>
+                        <a:lnRef idx="2">
+                          <a:schemeClr val="dk1"/>
+                        </a:lnRef>
+                        <a:fillRef idx="1">
+                          <a:schemeClr val="lt1"/>
+                        </a:fillRef>
+                        <a:effectRef idx="0">
+                          <a:schemeClr val="dk1"/>
+                        </a:effectRef>
+                        <a:fontRef idx="minor">
+                          <a:schemeClr val="dk1"/>
+                        </a:fontRef>
+                      </wps:style>
+                      <wps:txbx>
+                        <w:txbxContent>
+                          <w:p>
+                            <w:pPr>
+                              <w:rPr>
+                                <w:rFonts w:ascii="American Typewriter" w:hAnsi="American Typewriter" w:cs="Helvetica"/>
+                              </w:rPr>
+                            </w:pPr>
+                            <w:r>
+                              <w:rPr>
+                                <w:rFonts w:ascii="American Typewriter" w:hAnsi="American Typewriter" w:cs="Helvetica"/>
+                              </w:rPr>
+                              <w:t xml:space="preserve">$MultiPEN </w:t>
+                            </w:r>
+                            <w:proofErr w:type="spellStart"/>
+                            <w:r>
+                              <w:rPr>
+                                <w:rFonts w:ascii="American Typewriter" w:hAnsi="American Typewriter" w:cs="Helvetica"/>
+                                <w:b/>
+                              </w:rPr>
+                              <w:t>crossVa</w:t>
+                            </w:r>
+                            <w:r>
+                              <w:rPr>
+                                <w:rFonts w:ascii="American Typewriter" w:hAnsi="American Typewriter" w:cs="Helvetica"/>
+                                <w:b/>
+                              </w:rPr>
+                              <w:t>lidation</w:t>
+                            </w:r>
+                            <w:proofErr w:type="spellEnd"/>
+                            <w:r>
+                              <w:rPr>
+                                <w:rFonts w:ascii="American Typewriter" w:hAnsi="American Typewriter" w:cs="Helvetica"/>
+                              </w:rPr>
+                              <w:t xml:space="preserve"> $</w:t>
+                            </w:r>
+                            <w:proofErr w:type="spellStart"/>
+                            <w:r>
+                              <w:rPr>
+                                <w:rFonts w:ascii="American Typewriter" w:hAnsi="American Typewriter" w:cs="Helvetica"/>
+                              </w:rPr>
+                              <w:t>OutputDirectory</w:t>
+                            </w:r>
+                            <w:proofErr w:type="spellEnd"/>
+                            <w:r>
+                              <w:rPr>
+                                <w:rFonts w:ascii="American Typewriter" w:hAnsi="American Typewriter" w:cs="Helvetica"/>
+                              </w:rPr>
+                              <w:t xml:space="preserve"> $</w:t>
+                            </w:r>
+                            <w:proofErr w:type="spellStart"/>
+                            <w:r>
+                              <w:rPr>
+                                <w:rFonts w:ascii="American Typewriter" w:hAnsi="American Typewriter" w:cs="Helvetica"/>
+                              </w:rPr>
+                              <w:t>ExpressionData</w:t>
+                            </w:r>
+                            <w:proofErr w:type="spellEnd"/>
+                            <w:r>
+                              <w:rPr>
+                                <w:rFonts w:ascii="American Typewriter" w:hAnsi="American Typewriter" w:cs="Helvetica"/>
+                              </w:rPr>
+                              <w:t xml:space="preserve"> $Interactions $</w:t>
+                            </w:r>
+                            <w:proofErr w:type="spellStart"/>
+                            <w:r>
+                              <w:rPr>
+                                <w:rFonts w:ascii="American Typewriter" w:hAnsi="American Typewriter" w:cs="Helvetica"/>
+                              </w:rPr>
+                              <w:t>SampleClass</w:t>
+                            </w:r>
+                            <w:proofErr w:type="spellEnd"/>
+                            <w:r>
+                              <w:rPr>
+                                <w:rFonts w:ascii="American Typewriter" w:hAnsi="American Typewriter" w:cs="Helvetica"/>
+                              </w:rPr>
+                              <w:t xml:space="preserve"> </w:t>
+                            </w:r>
+                            <w:r>
+                              <w:rPr>
+                                <w:rFonts w:ascii="American Typewriter" w:hAnsi="American Typewriter" w:cs="Helvetica"/>
+                              </w:rPr>
+                              <w:t>"[0.02 0.2]"</w:t>
+                            </w:r>
+                            <w:r>
+                              <w:rPr>
+                                <w:rFonts w:ascii="American Typewriter" w:hAnsi="American Typewriter" w:cs="Helvetica"/>
+                              </w:rPr>
+                              <w:t xml:space="preserve"> $Folds $</w:t>
+                            </w:r>
+                            <w:proofErr w:type="spellStart"/>
+                            <w:r>
+                              <w:rPr>
+                                <w:rFonts w:ascii="American Typewriter" w:hAnsi="American Typewriter" w:cs="Helvetica"/>
+                              </w:rPr>
+                              <w:t>NumIter</w:t>
+                            </w:r>
+                            <w:proofErr w:type="spellEnd"/>
+                          </w:p>
+                        </w:txbxContent>
+                      </wps:txbx>
+                      <wps:bodyPr rot="0" spcFirstLastPara="0" vertOverflow="overflow" horzOverflow="overflow" vert="horz" wrap="square" lIns="91440" tIns="45720" rIns="91440" bIns="45720" numCol="1" spcCol="0" rtlCol="0" fromWordArt="0" anchor="ctr" anchorCtr="0" forceAA="0" compatLnSpc="1">
+                        <a:prstTxWarp prst="textNoShape">
+                          <a:avLst/>
+                        </a:prstTxWarp>
+                        <a:noAutofit/>
+                      </wps:bodyPr>
+                    </wps:wsp>
+                  </a:graphicData>
+                </a:graphic>
+                <wp14:sizeRelH relativeFrom="margin">
+                  <wp14:pctWidth>0</wp14:pctWidth>
+                </wp14:sizeRelH>
+                <wp14:sizeRelV relativeFrom="margin">
+                  <wp14:pctHeight>0</wp14:pctHeight>
+                </wp14:sizeRelV>
+              </wp:anchor>
+            </w:drawing>
+          </mc:Choice>
+          <mc:Fallback>
+            <w:pict>
+              <v:shapetype w14:anchorId="0C29EBAF" id="_x0000_t202" coordsize="21600,21600" o:spt="202" path="m0,0l0,21600,21600,21600,21600,0xe">
+                <v:stroke joinstyle="miter"/>
+                <v:path gradientshapeok="t" o:connecttype="rect"/>
+              </v:shapetype>
+              <v:shape id="Text Box 9" o:spid="_x0000_s1028" type="#_x0000_t202" style="position:absolute;margin-left:-4.95pt;margin-top:17.3pt;width:450.05pt;height:42.85pt;z-index:251670528;visibility:visible;mso-wrap-style:square;mso-width-percent:0;mso-height-percent:0;mso-wrap-distance-left:9pt;mso-wrap-distance-top:0;mso-wrap-distance-right:9pt;mso-wrap-distance-bottom:0;mso-position-horizontal:absolute;mso-position-horizontal-relative:text;mso-position-vertical:absolute;mso-position-vertical-relative:text;mso-width-percent:0;mso-height-percent:0;mso-width-relative:margin;mso-height-relative:margin;v-text-anchor:middle" o:gfxdata="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" fillcolor="#cfcdcd [2894]" strokecolor="black [3200]" strokeweight="1pt">
+                <v:textbox>
+                  <w:txbxContent>
+                    <w:p>
+                      <w:pPr>
+                        <w:rPr>
+                          <w:rFonts w:ascii="American Typewriter" w:hAnsi="American Typewriter" w:cs="Helvetica"/>
+                        </w:rPr>
+                      </w:pPr>
+                      <w:r>
+                        <w:rPr>
+                          <w:rFonts w:ascii="American Typewriter" w:hAnsi="American Typewriter" w:cs="Helvetica"/>
+                        </w:rPr>
+                        <w:t xml:space="preserve">$MultiPEN </w:t>
+                      </w:r>
+                      <w:proofErr w:type="spellStart"/>
+                      <w:r>
+                        <w:rPr>
+                          <w:rFonts w:ascii="American Typewriter" w:hAnsi="American Typewriter" w:cs="Helvetica"/>
+                          <w:b/>
+                        </w:rPr>
+                        <w:t>crossVa</w:t>
+                      </w:r>
+                      <w:r>
+                        <w:rPr>
+                          <w:rFonts w:ascii="American Typewriter" w:hAnsi="American Typewriter" w:cs="Helvetica"/>
+                          <w:b/>
+                        </w:rPr>
+                        <w:t>lidation</w:t>
+                      </w:r>
+                      <w:proofErr w:type="spellEnd"/>
+                      <w:r>
+                        <w:rPr>
+                          <w:rFonts w:ascii="American Typewriter" w:hAnsi="American Typewriter" w:cs="Helvetica"/>
+                        </w:rPr>
+                        <w:t xml:space="preserve"> $</w:t>
+                      </w:r>
+                      <w:proofErr w:type="spellStart"/>
+                      <w:r>
+                        <w:rPr>
+                          <w:rFonts w:ascii="American Typewriter" w:hAnsi="American Typewriter" w:cs="Helvetica"/>
+                        </w:rPr>
+                        <w:t>OutputDirectory</w:t>
+                      </w:r>
+                      <w:proofErr w:type="spellEnd"/>
+                      <w:r>
+                        <w:rPr>
+                          <w:rFonts w:ascii="American Typewriter" w:hAnsi="American Typewriter" w:cs="Helvetica"/>
+                        </w:rPr>
+                        <w:t xml:space="preserve"> $</w:t>
+                      </w:r>
+                      <w:proofErr w:type="spellStart"/>
+                      <w:r>
+                        <w:rPr>
+                          <w:rFonts w:ascii="American Typewriter" w:hAnsi="American Typewriter" w:cs="Helvetica"/>
+                        </w:rPr>
+                        <w:t>ExpressionData</w:t>
+                      </w:r>
+                      <w:proofErr w:type="spellEnd"/>
+                      <w:r>
+                        <w:rPr>
+                          <w:rFonts w:ascii="American Typewriter" w:hAnsi="American Typewriter" w:cs="Helvetica"/>
+                        </w:rPr>
+                        <w:t xml:space="preserve"> $Interactions $</w:t>
+                      </w:r>
+                      <w:proofErr w:type="spellStart"/>
+                      <w:r>
+                        <w:rPr>
+                          <w:rFonts w:ascii="American Typewriter" w:hAnsi="American Typewriter" w:cs="Helvetica"/>
+                        </w:rPr>
+                        <w:t>SampleClass</w:t>
+                      </w:r>
+                      <w:proofErr w:type="spellEnd"/>
+                      <w:r>
+                        <w:rPr>
+                          <w:rFonts w:ascii="American Typewriter" w:hAnsi="American Typewriter" w:cs="Helvetica"/>
+                        </w:rPr>
+                        <w:t xml:space="preserve"> </w:t>
+                      </w:r>
+                      <w:r>
+                        <w:rPr>
+                          <w:rFonts w:ascii="American Typewriter" w:hAnsi="American Typewriter" w:cs="Helvetica"/>
+                        </w:rPr>
+                        <w:t>"[0.02 0.2]"</w:t>
+                      </w:r>
+                      <w:r>
+                        <w:rPr>
+                          <w:rFonts w:ascii="American Typewriter" w:hAnsi="American Typewriter" w:cs="Helvetica"/>
+                        </w:rPr>
+                        <w:t xml:space="preserve"> $Folds $</w:t>
+                      </w:r>
+                      <w:proofErr w:type="spellStart"/>
+                      <w:r>
+                        <w:rPr>
+                          <w:rFonts w:ascii="American Typewriter" w:hAnsi="American Typewriter" w:cs="Helvetica"/>
+                        </w:rPr>
+                        <w:t>NumIter</w:t>
+                      </w:r>
+                      <w:proofErr w:type="spellEnd"/>
+                    </w:p>
+                  </w:txbxContent>
+                </v:textbox>
+                <w10:wrap type="square"/>
+              </v:shape>
+            </w:pict>
+          </mc:Fallback>
+        </mc:AlternateContent>
+      </w:r>
+    </w:p>
+    <w:p>
+      <w:pPr>
+        <w:rPr>
+          <w:rFonts w:cs="Helvetica"/>
+        </w:rPr>
+      </w:pPr>
+    </w:p>
+    <w:p>
+      <w:pPr>
+        <w:rPr>
+          <w:rFonts w:cs="Helvetica"/>
+        </w:rPr>
+      </w:pPr>
+    </w:p>
+    <w:p>
+      <w:pPr>
+        <w:rPr>
+          <w:rFonts w:cs="Helvetica"/>
+        </w:rPr>
+      </w:pPr>
+    </w:p>
+    <w:p>
+      <w:pPr>
         <w:rPr>
           <w:rFonts w:eastAsiaTheme="majorEastAsia" w:cstheme="majorBidi"/>
           <w:color w:val="2E74B5" w:themeColor="accent1" w:themeShade="BF"/>
@@ -4241,14 +4719,14 @@
           <w:rFonts w:ascii="Calibri" w:hAnsi="Calibri"/>
         </w:rPr>
       </w:pPr>
-      <w:bookmarkStart w:id="7" w:name="_Toc464463311"/>
+      <w:bookmarkStart w:id="8" w:name="_Toc464463311"/>
       <w:r>
         <w:rPr>
           <w:rFonts w:ascii="Calibri" w:hAnsi="Calibri"/>
         </w:rPr>
         <w:t>Feature Selection</w:t>
       </w:r>
-      <w:bookmarkEnd w:id="7"/>
+      <w:bookmarkEnd w:id="8"/>
     </w:p>
     <w:p>
       <w:pPr>
@@ -4356,14 +4834,14 @@
           <w:rFonts w:ascii="Calibri" w:hAnsi="Calibri"/>
         </w:rPr>
       </w:pPr>
-      <w:bookmarkStart w:id="8" w:name="_Toc464463312"/>
+      <w:bookmarkStart w:id="9" w:name="_Toc464463312"/>
       <w:r>
         <w:rPr>
           <w:rFonts w:ascii="Calibri" w:hAnsi="Calibri"/>
         </w:rPr>
         <w:t>Syntax</w:t>
       </w:r>
-      <w:bookmarkEnd w:id="8"/>
+      <w:bookmarkEnd w:id="9"/>
     </w:p>
     <w:p>
       <w:pPr>
@@ -4619,14 +5097,14 @@
           <w:rFonts w:ascii="Calibri" w:hAnsi="Calibri"/>
         </w:rPr>
       </w:pPr>
-      <w:bookmarkStart w:id="9" w:name="_Toc464463313"/>
+      <w:bookmarkStart w:id="10" w:name="_Toc464463313"/>
       <w:r>
         <w:rPr>
           <w:rFonts w:ascii="Calibri" w:hAnsi="Calibri"/>
         </w:rPr>
         <w:t>Description</w:t>
       </w:r>
-      <w:bookmarkEnd w:id="9"/>
+      <w:bookmarkEnd w:id="10"/>
     </w:p>
     <w:p>
       <w:pPr>
@@ -5343,14 +5821,14 @@
           <w:rFonts w:ascii="Calibri" w:hAnsi="Calibri"/>
         </w:rPr>
       </w:pPr>
-      <w:bookmarkStart w:id="10" w:name="_Toc464463314"/>
+      <w:bookmarkStart w:id="11" w:name="_Toc464463314"/>
       <w:r>
         <w:rPr>
           <w:rFonts w:ascii="Calibri" w:hAnsi="Calibri"/>
         </w:rPr>
         <w:t>Feature Selection Output Files</w:t>
       </w:r>
-      <w:bookmarkEnd w:id="10"/>
+      <w:bookmarkEnd w:id="11"/>
     </w:p>
     <w:p>
       <w:pPr>
@@ -5566,7 +6044,7 @@
           <w:rFonts w:ascii="Calibri" w:hAnsi="Calibri"/>
         </w:rPr>
       </w:pPr>
-      <w:bookmarkStart w:id="11" w:name="_Toc464463315"/>
+      <w:bookmarkStart w:id="12" w:name="_Toc464463315"/>
       <w:r>
         <w:rPr>
           <w:rFonts w:ascii="Calibri" w:hAnsi="Calibri"/>
@@ -5579,7 +6057,7 @@
         </w:rPr>
         <w:t xml:space="preserve"> - OS</w:t>
       </w:r>
-      <w:bookmarkEnd w:id="11"/>
+      <w:bookmarkEnd w:id="12"/>
     </w:p>
     <w:p/>
     <w:p>
@@ -6855,7 +7333,7 @@
           <w:szCs w:val="32"/>
         </w:rPr>
       </w:pPr>
-      <w:bookmarkStart w:id="12" w:name="_Toc464463316"/>
+      <w:bookmarkStart w:id="13" w:name="_Toc464463316"/>
       <w:r>
         <w:br w:type="page"/>
       </w:r>
@@ -6867,15 +7345,13 @@
           <w:rFonts w:ascii="Calibri" w:hAnsi="Calibri"/>
         </w:rPr>
       </w:pPr>
-      <w:bookmarkStart w:id="13" w:name="_GoBack"/>
+      <w:r>
+        <w:rPr>
+          <w:rFonts w:ascii="Calibri" w:hAnsi="Calibri"/>
+        </w:rPr>
+        <w:t>Hierarchical Clustering</w:t>
+      </w:r>
       <w:bookmarkEnd w:id="13"/>
-      <w:r>
-        <w:rPr>
-          <w:rFonts w:ascii="Calibri" w:hAnsi="Calibri"/>
-        </w:rPr>
-        <w:t>Hierarchical Clustering</w:t>
-      </w:r>
-      <w:bookmarkEnd w:id="12"/>
     </w:p>
     <w:p/>
     <w:p>
@@ -7431,27 +7907,14 @@
       <w:r>
         <w:t xml:space="preserve">Figure </w:t>
       </w:r>
-      <w:r>
-        <w:fldChar w:fldCharType="begin"/>
-      </w:r>
-      <w:r>
-        <w:instrText xml:space="preserve"> SEQ Figure \* ARABIC </w:instrText>
-      </w:r>
-      <w:r>
-        <w:fldChar w:fldCharType="separate"/>
-      </w:r>
-      <w:r>
-        <w:rPr>
-          <w:noProof/>
-        </w:rPr>
-        <w:t>2</w:t>
-      </w:r>
-      <w:r>
-        <w:rPr>
-          <w:noProof/>
-        </w:rPr>
-        <w:fldChar w:fldCharType="end"/>
-      </w:r>
+      <w:fldSimple w:instr=" SEQ Figure \* ARABIC ">
+        <w:r>
+          <w:rPr>
+            <w:noProof/>
+          </w:rPr>
+          <w:t>2</w:t>
+        </w:r>
+      </w:fldSimple>
       <w:r>
         <w:t>: Example of a figure for hierarchical clustering</w:t>
       </w:r>
@@ -8681,6 +9144,7 @@
   <w:style w:type="character" w:default="1" w:styleId="DefaultParagraphFont">
     <w:name w:val="Default Paragraph Font"/>
     <w:uiPriority w:val="1"/>
+    <w:semiHidden/>
     <w:unhideWhenUsed/>
   </w:style>
   <w:style w:type="table" w:default="1" w:styleId="TableNormal">

</xml_diff>

<commit_message>
extended feature selection section; added figure with example for ranking file
</commit_message>
<xml_diff>
--- a/MultiPEN_executable/v001/documentation/RunningMultiPEN.docx
+++ b/MultiPEN_executable/v001/documentation/RunningMultiPEN.docx
@@ -2812,27 +2812,14 @@
       <w:r>
         <w:t xml:space="preserve">Figure </w:t>
       </w:r>
-      <w:r>
-        <w:fldChar w:fldCharType="begin"/>
-      </w:r>
-      <w:r>
-        <w:instrText xml:space="preserve"> SEQ Figure \* ARABIC </w:instrText>
-      </w:r>
-      <w:r>
-        <w:fldChar w:fldCharType="separate"/>
-      </w:r>
-      <w:r>
-        <w:rPr>
-          <w:noProof/>
-        </w:rPr>
-        <w:t>1</w:t>
-      </w:r>
-      <w:r>
-        <w:rPr>
-          <w:noProof/>
-        </w:rPr>
-        <w:fldChar w:fldCharType="end"/>
-      </w:r>
+      <w:fldSimple w:instr=" SEQ Figure \* ARABIC ">
+        <w:r>
+          <w:rPr>
+            <w:noProof/>
+          </w:rPr>
+          <w:t>1</w:t>
+        </w:r>
+      </w:fldSimple>
       <w:bookmarkEnd w:id="4"/>
       <w:r>
         <w:t>. Cross Validation: Example of input files</w:t>
@@ -4331,8 +4318,6 @@
         </w:rPr>
         <w:t xml:space="preserve"> (include the quotation mark symbols)</w:t>
       </w:r>
-      <w:bookmarkStart w:id="7" w:name="_GoBack"/>
-      <w:bookmarkEnd w:id="7"/>
       <w:r>
         <w:rPr>
           <w:rFonts w:cs="Helvetica"/>
@@ -4719,129 +4704,130 @@
           <w:rFonts w:ascii="Calibri" w:hAnsi="Calibri"/>
         </w:rPr>
       </w:pPr>
-      <w:bookmarkStart w:id="8" w:name="_Toc464463311"/>
+      <w:bookmarkStart w:id="7" w:name="_Toc464463311"/>
       <w:r>
         <w:rPr>
           <w:rFonts w:ascii="Calibri" w:hAnsi="Calibri"/>
         </w:rPr>
         <w:t>Feature Selection</w:t>
       </w:r>
+      <w:bookmarkEnd w:id="7"/>
+    </w:p>
+    <w:p>
+      <w:pPr>
+        <w:rPr>
+          <w:rFonts w:cs="Helvetica"/>
+        </w:rPr>
+      </w:pPr>
+    </w:p>
+    <w:p>
+      <w:pPr>
+        <w:jc w:val="both"/>
+        <w:rPr>
+          <w:rFonts w:cs="Helvetica"/>
+        </w:rPr>
+      </w:pPr>
+      <w:r>
+        <w:rPr>
+          <w:rFonts w:cs="Helvetica"/>
+        </w:rPr>
+        <w:t xml:space="preserve">After selecting the best </w:t>
+      </w:r>
+      <w:r>
+        <w:rPr>
+          <w:rFonts w:cs="Helvetica"/>
+        </w:rPr>
+        <w:sym w:font="Symbol" w:char="F06C"/>
+      </w:r>
+      <w:r>
+        <w:rPr>
+          <w:rFonts w:cs="Helvetica"/>
+        </w:rPr>
+        <w:t xml:space="preserve"> parameter to optimise the logistic regression problem, </w:t>
+      </w:r>
+      <w:proofErr w:type="spellStart"/>
+      <w:r>
+        <w:rPr>
+          <w:rFonts w:cs="Helvetica"/>
+          <w:i/>
+        </w:rPr>
+        <w:t>f</w:t>
+      </w:r>
+      <w:r>
+        <w:rPr>
+          <w:rFonts w:cs="Helvetica"/>
+          <w:i/>
+        </w:rPr>
+        <w:t>eature</w:t>
+      </w:r>
+      <w:r>
+        <w:rPr>
+          <w:rFonts w:cs="Helvetica"/>
+          <w:i/>
+        </w:rPr>
+        <w:t>S</w:t>
+      </w:r>
+      <w:r>
+        <w:rPr>
+          <w:rFonts w:cs="Helvetica"/>
+          <w:i/>
+        </w:rPr>
+        <w:t>election</w:t>
+      </w:r>
+      <w:proofErr w:type="spellEnd"/>
+      <w:r>
+        <w:rPr>
+          <w:rFonts w:cs="Helvetica"/>
+        </w:rPr>
+        <w:t xml:space="preserve"> performs the ranking of </w:t>
+      </w:r>
+      <w:r>
+        <w:rPr>
+          <w:rFonts w:cs="Helvetica"/>
+        </w:rPr>
+        <w:t xml:space="preserve">all </w:t>
+      </w:r>
+      <w:r>
+        <w:rPr>
+          <w:rFonts w:cs="Helvetica"/>
+        </w:rPr>
+        <w:t xml:space="preserve">features (both genes and metabolites or a combination of genes and metabolites) </w:t>
+      </w:r>
+      <w:r>
+        <w:rPr>
+          <w:rFonts w:cs="Helvetica"/>
+        </w:rPr>
+        <w:t>based on their expression (genes) and/or levels (metabolites)</w:t>
+      </w:r>
+      <w:r>
+        <w:rPr>
+          <w:rFonts w:cs="Helvetica"/>
+        </w:rPr>
+        <w:t xml:space="preserve">. </w:t>
+      </w:r>
+    </w:p>
+    <w:p>
+      <w:pPr>
+        <w:rPr>
+          <w:rFonts w:cs="Helvetica"/>
+        </w:rPr>
+      </w:pPr>
+    </w:p>
+    <w:p>
+      <w:pPr>
+        <w:pStyle w:val="Heading2"/>
+        <w:rPr>
+          <w:rFonts w:ascii="Calibri" w:hAnsi="Calibri"/>
+        </w:rPr>
+      </w:pPr>
+      <w:bookmarkStart w:id="8" w:name="_Toc464463312"/>
+      <w:r>
+        <w:rPr>
+          <w:rFonts w:ascii="Calibri" w:hAnsi="Calibri"/>
+        </w:rPr>
+        <w:t>Syntax</w:t>
+      </w:r>
       <w:bookmarkEnd w:id="8"/>
-    </w:p>
-    <w:p>
-      <w:pPr>
-        <w:rPr>
-          <w:rFonts w:cs="Helvetica"/>
-        </w:rPr>
-      </w:pPr>
-    </w:p>
-    <w:p>
-      <w:pPr>
-        <w:rPr>
-          <w:rFonts w:cs="Helvetica"/>
-        </w:rPr>
-      </w:pPr>
-      <w:r>
-        <w:rPr>
-          <w:rFonts w:cs="Helvetica"/>
-        </w:rPr>
-        <w:t xml:space="preserve">After selecting the best </w:t>
-      </w:r>
-      <w:r>
-        <w:rPr>
-          <w:rFonts w:cs="Helvetica"/>
-        </w:rPr>
-        <w:sym w:font="Symbol" w:char="F06C"/>
-      </w:r>
-      <w:r>
-        <w:rPr>
-          <w:rFonts w:cs="Helvetica"/>
-        </w:rPr>
-        <w:t xml:space="preserve"> parameter to optimise the logistic regression problem, </w:t>
-      </w:r>
-      <w:proofErr w:type="spellStart"/>
-      <w:r>
-        <w:rPr>
-          <w:rFonts w:cs="Helvetica"/>
-          <w:i/>
-        </w:rPr>
-        <w:t>f</w:t>
-      </w:r>
-      <w:r>
-        <w:rPr>
-          <w:rFonts w:cs="Helvetica"/>
-          <w:i/>
-        </w:rPr>
-        <w:t>eature</w:t>
-      </w:r>
-      <w:r>
-        <w:rPr>
-          <w:rFonts w:cs="Helvetica"/>
-          <w:i/>
-        </w:rPr>
-        <w:t>S</w:t>
-      </w:r>
-      <w:r>
-        <w:rPr>
-          <w:rFonts w:cs="Helvetica"/>
-          <w:i/>
-        </w:rPr>
-        <w:t>election</w:t>
-      </w:r>
-      <w:proofErr w:type="spellEnd"/>
-      <w:r>
-        <w:rPr>
-          <w:rFonts w:cs="Helvetica"/>
-        </w:rPr>
-        <w:t xml:space="preserve"> performs the ranking of </w:t>
-      </w:r>
-      <w:r>
-        <w:rPr>
-          <w:rFonts w:cs="Helvetica"/>
-        </w:rPr>
-        <w:t xml:space="preserve">all </w:t>
-      </w:r>
-      <w:r>
-        <w:rPr>
-          <w:rFonts w:cs="Helvetica"/>
-        </w:rPr>
-        <w:t xml:space="preserve">features (both genes and metabolites or a combination of genes and metabolites) </w:t>
-      </w:r>
-      <w:r>
-        <w:rPr>
-          <w:rFonts w:cs="Helvetica"/>
-        </w:rPr>
-        <w:t>based on their expression (genes) and/or levels (metabolites)</w:t>
-      </w:r>
-      <w:r>
-        <w:rPr>
-          <w:rFonts w:cs="Helvetica"/>
-        </w:rPr>
-        <w:t xml:space="preserve">. </w:t>
-      </w:r>
-    </w:p>
-    <w:p>
-      <w:pPr>
-        <w:rPr>
-          <w:rFonts w:cs="Helvetica"/>
-        </w:rPr>
-      </w:pPr>
-    </w:p>
-    <w:p>
-      <w:pPr>
-        <w:pStyle w:val="Heading2"/>
-        <w:rPr>
-          <w:rFonts w:ascii="Calibri" w:hAnsi="Calibri"/>
-        </w:rPr>
-      </w:pPr>
-      <w:bookmarkStart w:id="9" w:name="_Toc464463312"/>
-      <w:r>
-        <w:rPr>
-          <w:rFonts w:ascii="Calibri" w:hAnsi="Calibri"/>
-        </w:rPr>
-        <w:t>Syntax</w:t>
-      </w:r>
-      <w:bookmarkEnd w:id="9"/>
     </w:p>
     <w:p>
       <w:pPr>
@@ -5034,22 +5020,24 @@
           <w:rFonts w:cs="Helvetica"/>
           <w:i/>
         </w:rPr>
-        <w:t>L</w:t>
+        <w:t>l</w:t>
       </w:r>
       <w:r>
         <w:rPr>
           <w:rFonts w:cs="Helvetica"/>
           <w:i/>
         </w:rPr>
-        <w:t>ambda</w:t>
-      </w:r>
+        <w:t xml:space="preserve">ambda </w:t>
+      </w:r>
+      <w:proofErr w:type="spellStart"/>
       <w:r>
         <w:rPr>
           <w:rFonts w:cs="Helvetica"/>
           <w:i/>
         </w:rPr>
-        <w:t>s</w:t>
-      </w:r>
+        <w:t>FeatureNames</w:t>
+      </w:r>
+      <w:proofErr w:type="spellEnd"/>
       <w:r>
         <w:rPr>
           <w:rFonts w:cs="Helvetica"/>
@@ -5063,7 +5051,7 @@
           <w:rFonts w:cs="Helvetica"/>
           <w:i/>
         </w:rPr>
-        <w:t>FeatureNames</w:t>
+        <w:t>SampleNames</w:t>
       </w:r>
       <w:proofErr w:type="spellEnd"/>
       <w:r>
@@ -5079,7 +5067,7 @@
           <w:rFonts w:cs="Helvetica"/>
           <w:i/>
         </w:rPr>
-        <w:t>SampleNames</w:t>
+        <w:t>NumIterations</w:t>
       </w:r>
       <w:proofErr w:type="spellEnd"/>
     </w:p>
@@ -5097,14 +5085,14 @@
           <w:rFonts w:ascii="Calibri" w:hAnsi="Calibri"/>
         </w:rPr>
       </w:pPr>
-      <w:bookmarkStart w:id="10" w:name="_Toc464463313"/>
+      <w:bookmarkStart w:id="9" w:name="_Toc464463313"/>
       <w:r>
         <w:rPr>
           <w:rFonts w:ascii="Calibri" w:hAnsi="Calibri"/>
         </w:rPr>
         <w:t>Description</w:t>
       </w:r>
-      <w:bookmarkEnd w:id="10"/>
+      <w:bookmarkEnd w:id="9"/>
     </w:p>
     <w:p>
       <w:pPr>
@@ -5171,41 +5159,149 @@
     </w:p>
     <w:p>
       <w:pPr>
-        <w:rPr>
-          <w:rFonts w:cs="Helvetica"/>
-        </w:rPr>
-      </w:pPr>
-      <w:r>
-        <w:rPr>
-          <w:rFonts w:cs="Helvetica"/>
-        </w:rPr>
-        <w:tab/>
-      </w:r>
+        <w:ind w:left="709"/>
+        <w:rPr>
+          <w:rFonts w:cs="Helvetica"/>
+        </w:rPr>
+      </w:pPr>
       <w:r>
         <w:rPr>
           <w:rFonts w:cs="Helvetica"/>
         </w:rPr>
         <w:t xml:space="preserve">Specify the </w:t>
       </w:r>
+      <w:r>
+        <w:rPr>
+          <w:rFonts w:cs="Helvetica"/>
+        </w:rPr>
+        <w:t>directo</w:t>
+      </w:r>
+      <w:r>
+        <w:rPr>
+          <w:rFonts w:cs="Helvetica"/>
+        </w:rPr>
+        <w:t>r</w:t>
+      </w:r>
+      <w:r>
+        <w:rPr>
+          <w:rFonts w:cs="Helvetica"/>
+        </w:rPr>
+        <w:t>y</w:t>
+      </w:r>
+      <w:r>
+        <w:rPr>
+          <w:rFonts w:cs="Helvetica"/>
+        </w:rPr>
+        <w:t xml:space="preserve"> for the </w:t>
+      </w:r>
+      <w:r>
+        <w:rPr>
+          <w:rFonts w:cs="Helvetica"/>
+        </w:rPr>
+        <w:t>output files.</w:t>
+      </w:r>
+      <w:r>
+        <w:rPr>
+          <w:rFonts w:cs="Helvetica"/>
+        </w:rPr>
+        <w:t xml:space="preserve"> </w:t>
+      </w:r>
+      <w:r>
+        <w:rPr>
+          <w:rFonts w:cs="Helvetica"/>
+        </w:rPr>
+        <w:t>Results can be save to default directory by typing the value</w:t>
+      </w:r>
+      <w:r>
+        <w:rPr>
+          <w:rFonts w:cs="Helvetica"/>
+        </w:rPr>
+        <w:t xml:space="preserve"> </w:t>
+      </w:r>
+      <w:r>
+        <w:rPr>
+          <w:rFonts w:cs="Helvetica"/>
+          <w:b/>
+        </w:rPr>
+        <w:t>t</w:t>
+      </w:r>
+      <w:r>
+        <w:rPr>
+          <w:rFonts w:cs="Helvetica"/>
+          <w:b/>
+        </w:rPr>
+        <w:t>rue</w:t>
+      </w:r>
+      <w:r>
+        <w:rPr>
+          <w:rFonts w:cs="Helvetica"/>
+        </w:rPr>
+        <w:t xml:space="preserve"> (default directory: </w:t>
+      </w:r>
       <w:proofErr w:type="spellStart"/>
       <w:r>
         <w:rPr>
           <w:rFonts w:cs="Helvetica"/>
         </w:rPr>
-        <w:t>directoy</w:t>
+        <w:t>output_MultiPEN</w:t>
       </w:r>
       <w:proofErr w:type="spellEnd"/>
       <w:r>
         <w:rPr>
           <w:rFonts w:cs="Helvetica"/>
         </w:rPr>
-        <w:t xml:space="preserve"> for the </w:t>
-      </w:r>
-      <w:r>
-        <w:rPr>
-          <w:rFonts w:cs="Helvetica"/>
-        </w:rPr>
-        <w:t>output files.</w:t>
+        <w:t>/</w:t>
+      </w:r>
+      <w:proofErr w:type="spellStart"/>
+      <w:r>
+        <w:rPr>
+          <w:rFonts w:cs="Helvetica"/>
+        </w:rPr>
+        <w:t>feature_selection</w:t>
+      </w:r>
+      <w:proofErr w:type="spellEnd"/>
+      <w:r>
+        <w:rPr>
+          <w:rFonts w:cs="Helvetica"/>
+        </w:rPr>
+        <w:t>/</w:t>
+      </w:r>
+      <w:r>
+        <w:rPr>
+          <w:rFonts w:cs="Helvetica"/>
+        </w:rPr>
+        <w:t>) or use</w:t>
+      </w:r>
+      <w:r>
+        <w:rPr>
+          <w:rFonts w:cs="Helvetica"/>
+        </w:rPr>
+        <w:t xml:space="preserve"> </w:t>
+      </w:r>
+      <w:r>
+        <w:rPr>
+          <w:rFonts w:cs="Helvetica"/>
+          <w:b/>
+        </w:rPr>
+        <w:t>false</w:t>
+      </w:r>
+      <w:r>
+        <w:rPr>
+          <w:rFonts w:cs="Helvetica"/>
+        </w:rPr>
+        <w:t xml:space="preserve"> </w:t>
+      </w:r>
+      <w:r>
+        <w:rPr>
+          <w:rFonts w:cs="Helvetica"/>
+        </w:rPr>
+        <w:t>if results are not to be saved to file</w:t>
+      </w:r>
+      <w:r>
+        <w:rPr>
+          <w:rFonts w:cs="Helvetica"/>
+        </w:rPr>
+        <w:t>.</w:t>
       </w:r>
     </w:p>
     <w:p>
@@ -5345,31 +5441,7 @@
         <w:rPr>
           <w:rFonts w:cs="Helvetica"/>
         </w:rPr>
-        <w:t>T</w:t>
-      </w:r>
-      <w:r>
-        <w:rPr>
-          <w:rFonts w:cs="Helvetica"/>
-        </w:rPr>
-        <w:t>he</w:t>
-      </w:r>
-      <w:r>
-        <w:rPr>
-          <w:rFonts w:cs="Helvetica"/>
-        </w:rPr>
-        <w:t xml:space="preserve"> interaction matrix</w:t>
-      </w:r>
-      <w:r>
-        <w:rPr>
-          <w:rFonts w:cs="Helvetica"/>
-        </w:rPr>
-        <w:t xml:space="preserve"> where </w:t>
-      </w:r>
-      <w:r>
-        <w:rPr>
-          <w:rFonts w:cs="Helvetica"/>
-        </w:rPr>
-        <w:t xml:space="preserve">the </w:t>
+        <w:t xml:space="preserve">The interaction matrix where the </w:t>
       </w:r>
       <w:proofErr w:type="spellStart"/>
       <w:r>
@@ -5383,55 +5455,7 @@
         <w:rPr>
           <w:rFonts w:cs="Helvetica"/>
         </w:rPr>
-        <w:t xml:space="preserve"> </w:t>
-      </w:r>
-      <w:r>
-        <w:rPr>
-          <w:rFonts w:cs="Helvetica"/>
-        </w:rPr>
-        <w:t>interaction (row)</w:t>
-      </w:r>
-      <w:r>
-        <w:rPr>
-          <w:rFonts w:cs="Helvetica"/>
-        </w:rPr>
-        <w:t xml:space="preserve"> </w:t>
-      </w:r>
-      <w:r>
-        <w:rPr>
-          <w:rFonts w:cs="Helvetica"/>
-        </w:rPr>
-        <w:t>is</w:t>
-      </w:r>
-      <w:r>
-        <w:rPr>
-          <w:rFonts w:cs="Helvetica"/>
-        </w:rPr>
-        <w:t xml:space="preserve"> </w:t>
-      </w:r>
-      <w:r>
-        <w:rPr>
-          <w:rFonts w:cs="Helvetica"/>
-        </w:rPr>
-        <w:t>represent</w:t>
-      </w:r>
-      <w:r>
-        <w:rPr>
-          <w:rFonts w:cs="Helvetica"/>
-        </w:rPr>
-        <w:t>ed</w:t>
-      </w:r>
-      <w:r>
-        <w:rPr>
-          <w:rFonts w:cs="Helvetica"/>
-        </w:rPr>
-        <w:t xml:space="preserve"> </w:t>
-      </w:r>
-      <w:r>
-        <w:rPr>
-          <w:rFonts w:cs="Helvetica"/>
-        </w:rPr>
-        <w:t>as:</w:t>
+        <w:t xml:space="preserve"> interaction (row) is represented as:</w:t>
       </w:r>
     </w:p>
     <w:p>
@@ -5515,83 +5539,43 @@
         <w:rPr>
           <w:rFonts w:cs="Helvetica"/>
         </w:rPr>
-        <w:t xml:space="preserve"> are indexes of </w:t>
-      </w:r>
-      <w:r>
-        <w:rPr>
-          <w:rFonts w:cs="Helvetica"/>
-        </w:rPr>
-        <w:t xml:space="preserve">the </w:t>
-      </w:r>
-      <w:r>
-        <w:rPr>
-          <w:rFonts w:cs="Helvetica"/>
-        </w:rPr>
-        <w:t xml:space="preserve">connected </w:t>
-      </w:r>
-      <w:r>
-        <w:rPr>
-          <w:rFonts w:cs="Helvetica"/>
-        </w:rPr>
-        <w:t>nodes</w:t>
-      </w:r>
-      <w:r>
-        <w:rPr>
-          <w:rFonts w:cs="Helvetica"/>
-        </w:rPr>
-        <w:t xml:space="preserve"> </w:t>
-      </w:r>
-      <w:r>
-        <w:rPr>
-          <w:rFonts w:cs="Helvetica"/>
-        </w:rPr>
-        <w:t xml:space="preserve">and </w:t>
-      </w:r>
-      <w:r>
-        <w:rPr>
-          <w:rFonts w:cs="Helvetica"/>
-        </w:rPr>
-        <w:t xml:space="preserve">score is </w:t>
-      </w:r>
-      <w:r>
-        <w:rPr>
-          <w:rFonts w:cs="Helvetica"/>
-        </w:rPr>
-        <w:t xml:space="preserve">a </w:t>
-      </w:r>
-      <w:r>
-        <w:rPr>
-          <w:rFonts w:cs="Helvetica"/>
-        </w:rPr>
-        <w:t>number</w:t>
-      </w:r>
-      <w:r>
-        <w:rPr>
-          <w:rFonts w:cs="Helvetica"/>
-        </w:rPr>
-        <w:t xml:space="preserve"> in the range </w:t>
-      </w:r>
-      <w:r>
-        <w:rPr>
-          <w:rFonts w:cs="Helvetica"/>
-        </w:rPr>
-        <w:t>[</w:t>
-      </w:r>
-      <w:r>
-        <w:rPr>
-          <w:rFonts w:cs="Helvetica"/>
-        </w:rPr>
-        <w:t>0</w:t>
-      </w:r>
-      <w:r>
-        <w:rPr>
-          <w:rFonts w:cs="Helvetica"/>
-        </w:rPr>
-        <w:t>,</w:t>
-      </w:r>
-      <w:r>
-        <w:rPr>
-          <w:rFonts w:cs="Helvetica"/>
+        <w:t xml:space="preserve"> are indexes of the connected nodes and score is a number in the range [0,1] representing the interaction confidence score (where 1 corresponds to the maximum level of confidence).</w:t>
+      </w:r>
+      <w:r>
+        <w:rPr>
+          <w:rFonts w:cs="Helvetica"/>
+        </w:rPr>
+        <w:t xml:space="preserve"> An example is shown in </w:t>
+      </w:r>
+      <w:r>
+        <w:rPr>
+          <w:rFonts w:cs="Helvetica"/>
+        </w:rPr>
+        <w:fldChar w:fldCharType="begin"/>
+      </w:r>
+      <w:r>
+        <w:rPr>
+          <w:rFonts w:cs="Helvetica"/>
+        </w:rPr>
+        <w:instrText xml:space="preserve"> REF _Ref464462655 \h </w:instrText>
+      </w:r>
+      <w:r>
+        <w:rPr>
+          <w:rFonts w:cs="Helvetica"/>
+        </w:rPr>
+      </w:r>
+      <w:r>
+        <w:rPr>
+          <w:rFonts w:cs="Helvetica"/>
+        </w:rPr>
+        <w:fldChar w:fldCharType="separate"/>
+      </w:r>
+      <w:r>
+        <w:t xml:space="preserve">Figure </w:t>
+      </w:r>
+      <w:r>
+        <w:rPr>
+          <w:noProof/>
         </w:rPr>
         <w:t>1</w:t>
       </w:r>
@@ -5599,25 +5583,13 @@
         <w:rPr>
           <w:rFonts w:cs="Helvetica"/>
         </w:rPr>
-        <w:t xml:space="preserve">] </w:t>
-      </w:r>
-      <w:r>
-        <w:rPr>
-          <w:rFonts w:cs="Helvetica"/>
-        </w:rPr>
-        <w:t>representing the interaction confidence score (</w:t>
-      </w:r>
-      <w:r>
-        <w:rPr>
-          <w:rFonts w:cs="Helvetica"/>
-        </w:rPr>
-        <w:t>where 1 corresponds to the maximum level of confidence</w:t>
-      </w:r>
-      <w:r>
-        <w:rPr>
-          <w:rFonts w:cs="Helvetica"/>
-        </w:rPr>
-        <w:t>).</w:t>
+        <w:fldChar w:fldCharType="end"/>
+      </w:r>
+      <w:r>
+        <w:rPr>
+          <w:rFonts w:cs="Helvetica"/>
+        </w:rPr>
+        <w:t xml:space="preserve"> b).</w:t>
       </w:r>
     </w:p>
     <w:p>
@@ -5802,6 +5774,48 @@
     </w:p>
     <w:p>
       <w:pPr>
+        <w:pStyle w:val="ListParagraph"/>
+        <w:ind w:left="0"/>
+        <w:outlineLvl w:val="0"/>
+        <w:rPr>
+          <w:rFonts w:cs="Helvetica"/>
+        </w:rPr>
+      </w:pPr>
+      <w:proofErr w:type="spellStart"/>
+      <w:r>
+        <w:rPr>
+          <w:rFonts w:cs="Helvetica"/>
+        </w:rPr>
+        <w:t>NumIterations</w:t>
+      </w:r>
+      <w:proofErr w:type="spellEnd"/>
+    </w:p>
+    <w:p>
+      <w:pPr>
+        <w:pStyle w:val="ListParagraph"/>
+        <w:ind w:left="709"/>
+        <w:rPr>
+          <w:rFonts w:cs="Helvetica"/>
+        </w:rPr>
+      </w:pPr>
+      <w:r>
+        <w:rPr>
+          <w:rFonts w:cs="Helvetica"/>
+        </w:rPr>
+        <w:t>Maximum number of iterations for the optimisation solver. Default value is 100.</w:t>
+      </w:r>
+    </w:p>
+    <w:p>
+      <w:pPr>
+        <w:pStyle w:val="ListParagraph"/>
+        <w:ind w:left="0"/>
+        <w:rPr>
+          <w:rFonts w:cs="Helvetica"/>
+        </w:rPr>
+      </w:pPr>
+    </w:p>
+    <w:p>
+      <w:pPr>
         <w:rPr>
           <w:rFonts w:cs="Helvetica"/>
         </w:rPr>
@@ -5821,14 +5835,14 @@
           <w:rFonts w:ascii="Calibri" w:hAnsi="Calibri"/>
         </w:rPr>
       </w:pPr>
-      <w:bookmarkStart w:id="11" w:name="_Toc464463314"/>
+      <w:bookmarkStart w:id="10" w:name="_Toc464463314"/>
       <w:r>
         <w:rPr>
           <w:rFonts w:ascii="Calibri" w:hAnsi="Calibri"/>
         </w:rPr>
         <w:t>Feature Selection Output Files</w:t>
       </w:r>
-      <w:bookmarkEnd w:id="11"/>
+      <w:bookmarkEnd w:id="10"/>
     </w:p>
     <w:p>
       <w:pPr>
@@ -5876,7 +5890,7 @@
         <w:rPr>
           <w:rFonts w:cs="Helvetica"/>
         </w:rPr>
-        <w:t>/.txt) &lt;insert 2016-09-27_example-output_rankings.png&gt;</w:t>
+        <w:t xml:space="preserve">/.txt) </w:t>
       </w:r>
     </w:p>
     <w:p>
@@ -5913,6 +5927,910 @@
     </w:p>
     <w:p>
       <w:pPr>
+        <w:rPr>
+          <w:rFonts w:cs="Helvetica"/>
+        </w:rPr>
+      </w:pPr>
+    </w:p>
+    <w:p>
+      <w:pPr>
+        <w:rPr>
+          <w:rFonts w:cs="Helvetica"/>
+        </w:rPr>
+      </w:pPr>
+    </w:p>
+    <w:tbl>
+      <w:tblPr>
+        <w:tblStyle w:val="TableGrid"/>
+        <w:tblW w:w="0" w:type="auto"/>
+        <w:tblLook w:val="04A0" w:firstRow="1" w:lastRow="0" w:firstColumn="1" w:lastColumn="0" w:noHBand="0" w:noVBand="1"/>
+      </w:tblPr>
+      <w:tblGrid>
+        <w:gridCol w:w="1554"/>
+        <w:gridCol w:w="1325"/>
+        <w:gridCol w:w="4759"/>
+        <w:gridCol w:w="1372"/>
+      </w:tblGrid>
+      <w:tr>
+        <w:tc>
+          <w:tcPr>
+            <w:tcW w:w="1554" w:type="dxa"/>
+          </w:tcPr>
+          <w:p>
+            <w:pPr>
+              <w:rPr>
+                <w:rFonts w:cs="Helvetica"/>
+              </w:rPr>
+            </w:pPr>
+            <w:r>
+              <w:rPr>
+                <w:rFonts w:cs="Helvetica"/>
+              </w:rPr>
+              <w:t>Column Number</w:t>
+            </w:r>
+          </w:p>
+        </w:tc>
+        <w:tc>
+          <w:tcPr>
+            <w:tcW w:w="1325" w:type="dxa"/>
+          </w:tcPr>
+          <w:p>
+            <w:pPr>
+              <w:rPr>
+                <w:rFonts w:cs="Helvetica"/>
+              </w:rPr>
+            </w:pPr>
+            <w:r>
+              <w:rPr>
+                <w:rFonts w:cs="Helvetica"/>
+              </w:rPr>
+              <w:t>Column Name</w:t>
+            </w:r>
+          </w:p>
+        </w:tc>
+        <w:tc>
+          <w:tcPr>
+            <w:tcW w:w="4759" w:type="dxa"/>
+          </w:tcPr>
+          <w:p>
+            <w:pPr>
+              <w:rPr>
+                <w:rFonts w:cs="Helvetica"/>
+              </w:rPr>
+            </w:pPr>
+            <w:r>
+              <w:rPr>
+                <w:rFonts w:cs="Helvetica"/>
+              </w:rPr>
+              <w:t xml:space="preserve">Description </w:t>
+            </w:r>
+          </w:p>
+        </w:tc>
+        <w:tc>
+          <w:tcPr>
+            <w:tcW w:w="1372" w:type="dxa"/>
+          </w:tcPr>
+          <w:p>
+            <w:pPr>
+              <w:rPr>
+                <w:rFonts w:cs="Helvetica"/>
+              </w:rPr>
+            </w:pPr>
+            <w:r>
+              <w:rPr>
+                <w:rFonts w:cs="Helvetica"/>
+              </w:rPr>
+              <w:t>Example</w:t>
+            </w:r>
+            <w:r>
+              <w:rPr>
+                <w:rFonts w:cs="Helvetica"/>
+              </w:rPr>
+              <w:t xml:space="preserve"> (row 4 in </w:t>
+            </w:r>
+            <w:r>
+              <w:rPr>
+                <w:rFonts w:cs="Helvetica"/>
+              </w:rPr>
+              <w:fldChar w:fldCharType="begin"/>
+            </w:r>
+            <w:r>
+              <w:rPr>
+                <w:rFonts w:cs="Helvetica"/>
+              </w:rPr>
+              <w:instrText xml:space="preserve"> REF _Ref464745483 \h </w:instrText>
+            </w:r>
+            <w:r>
+              <w:rPr>
+                <w:rFonts w:cs="Helvetica"/>
+              </w:rPr>
+            </w:r>
+            <w:r>
+              <w:rPr>
+                <w:rFonts w:cs="Helvetica"/>
+              </w:rPr>
+              <w:fldChar w:fldCharType="separate"/>
+            </w:r>
+            <w:r>
+              <w:t xml:space="preserve">Figure </w:t>
+            </w:r>
+            <w:r>
+              <w:rPr>
+                <w:noProof/>
+              </w:rPr>
+              <w:t>2</w:t>
+            </w:r>
+            <w:r>
+              <w:rPr>
+                <w:rFonts w:cs="Helvetica"/>
+              </w:rPr>
+              <w:fldChar w:fldCharType="end"/>
+            </w:r>
+            <w:r>
+              <w:rPr>
+                <w:rFonts w:cs="Helvetica"/>
+              </w:rPr>
+              <w:t>)</w:t>
+            </w:r>
+          </w:p>
+        </w:tc>
+      </w:tr>
+      <w:tr>
+        <w:tc>
+          <w:tcPr>
+            <w:tcW w:w="1554" w:type="dxa"/>
+          </w:tcPr>
+          <w:p>
+            <w:pPr>
+              <w:rPr>
+                <w:rFonts w:cs="Helvetica"/>
+              </w:rPr>
+            </w:pPr>
+            <w:r>
+              <w:rPr>
+                <w:rFonts w:cs="Helvetica"/>
+              </w:rPr>
+              <w:t>1</w:t>
+            </w:r>
+          </w:p>
+        </w:tc>
+        <w:tc>
+          <w:tcPr>
+            <w:tcW w:w="1325" w:type="dxa"/>
+          </w:tcPr>
+          <w:p>
+            <w:pPr>
+              <w:rPr>
+                <w:rFonts w:cs="Helvetica"/>
+              </w:rPr>
+            </w:pPr>
+            <w:r>
+              <w:rPr>
+                <w:rFonts w:cs="Helvetica"/>
+              </w:rPr>
+              <w:t>name</w:t>
+            </w:r>
+          </w:p>
+        </w:tc>
+        <w:tc>
+          <w:tcPr>
+            <w:tcW w:w="4759" w:type="dxa"/>
+          </w:tcPr>
+          <w:p>
+            <w:pPr>
+              <w:rPr>
+                <w:rFonts w:cs="Helvetica"/>
+              </w:rPr>
+            </w:pPr>
+            <w:r>
+              <w:rPr>
+                <w:rFonts w:cs="Helvetica"/>
+              </w:rPr>
+              <w:t>Feature (gene and/or metabolite) name</w:t>
+            </w:r>
+          </w:p>
+        </w:tc>
+        <w:tc>
+          <w:tcPr>
+            <w:tcW w:w="1372" w:type="dxa"/>
+          </w:tcPr>
+          <w:p>
+            <w:pPr>
+              <w:rPr>
+                <w:rFonts w:cs="Helvetica"/>
+              </w:rPr>
+            </w:pPr>
+            <w:r>
+              <w:rPr>
+                <w:rFonts w:cs="Helvetica"/>
+              </w:rPr>
+              <w:t>PPOX</w:t>
+            </w:r>
+          </w:p>
+        </w:tc>
+      </w:tr>
+      <w:tr>
+        <w:tc>
+          <w:tcPr>
+            <w:tcW w:w="1554" w:type="dxa"/>
+          </w:tcPr>
+          <w:p>
+            <w:pPr>
+              <w:rPr>
+                <w:rFonts w:cs="Helvetica"/>
+              </w:rPr>
+            </w:pPr>
+            <w:r>
+              <w:rPr>
+                <w:rFonts w:cs="Helvetica"/>
+              </w:rPr>
+              <w:t>2</w:t>
+            </w:r>
+          </w:p>
+        </w:tc>
+        <w:tc>
+          <w:tcPr>
+            <w:tcW w:w="1325" w:type="dxa"/>
+          </w:tcPr>
+          <w:p>
+            <w:pPr>
+              <w:rPr>
+                <w:rFonts w:cs="Helvetica"/>
+              </w:rPr>
+            </w:pPr>
+            <w:r>
+              <w:rPr>
+                <w:rFonts w:cs="Helvetica"/>
+              </w:rPr>
+              <w:t>weight</w:t>
+            </w:r>
+          </w:p>
+        </w:tc>
+        <w:tc>
+          <w:tcPr>
+            <w:tcW w:w="4759" w:type="dxa"/>
+          </w:tcPr>
+          <w:p>
+            <w:pPr>
+              <w:rPr>
+                <w:rFonts w:cs="Helvetica"/>
+              </w:rPr>
+            </w:pPr>
+            <w:r>
+              <w:rPr>
+                <w:rFonts w:cs="Helvetica"/>
+              </w:rPr>
+              <w:t>This is the weight learned by MultiPEN and it is a number in the range [-1,1].</w:t>
+            </w:r>
+          </w:p>
+        </w:tc>
+        <w:tc>
+          <w:tcPr>
+            <w:tcW w:w="1372" w:type="dxa"/>
+          </w:tcPr>
+          <w:p>
+            <w:pPr>
+              <w:rPr>
+                <w:rFonts w:cs="Helvetica"/>
+              </w:rPr>
+            </w:pPr>
+            <w:r>
+              <w:rPr>
+                <w:rFonts w:cs="Helvetica"/>
+              </w:rPr>
+              <w:t>0.00290391</w:t>
+            </w:r>
+          </w:p>
+        </w:tc>
+      </w:tr>
+      <w:tr>
+        <w:tc>
+          <w:tcPr>
+            <w:tcW w:w="1554" w:type="dxa"/>
+          </w:tcPr>
+          <w:p>
+            <w:pPr>
+              <w:rPr>
+                <w:rFonts w:cs="Helvetica"/>
+              </w:rPr>
+            </w:pPr>
+            <w:r>
+              <w:rPr>
+                <w:rFonts w:cs="Helvetica"/>
+              </w:rPr>
+              <w:t>3</w:t>
+            </w:r>
+          </w:p>
+        </w:tc>
+        <w:tc>
+          <w:tcPr>
+            <w:tcW w:w="1325" w:type="dxa"/>
+          </w:tcPr>
+          <w:p>
+            <w:pPr>
+              <w:rPr>
+                <w:rFonts w:cs="Helvetica"/>
+              </w:rPr>
+            </w:pPr>
+            <w:r>
+              <w:rPr>
+                <w:rFonts w:cs="Helvetica"/>
+              </w:rPr>
+              <w:t>ranking</w:t>
+            </w:r>
+          </w:p>
+        </w:tc>
+        <w:tc>
+          <w:tcPr>
+            <w:tcW w:w="4759" w:type="dxa"/>
+          </w:tcPr>
+          <w:p>
+            <w:pPr>
+              <w:rPr>
+                <w:rFonts w:cs="Helvetica"/>
+              </w:rPr>
+            </w:pPr>
+            <w:r>
+              <w:rPr>
+                <w:rFonts w:cs="Helvetica"/>
+              </w:rPr>
+              <w:t>Ranking according to the absolute weight, where ranking 1 corresponds to the most significant feature for the model.</w:t>
+            </w:r>
+          </w:p>
+        </w:tc>
+        <w:tc>
+          <w:tcPr>
+            <w:tcW w:w="1372" w:type="dxa"/>
+          </w:tcPr>
+          <w:p>
+            <w:pPr>
+              <w:rPr>
+                <w:rFonts w:cs="Helvetica"/>
+              </w:rPr>
+            </w:pPr>
+            <w:r>
+              <w:rPr>
+                <w:rFonts w:cs="Helvetica"/>
+              </w:rPr>
+              <w:t>3</w:t>
+            </w:r>
+          </w:p>
+        </w:tc>
+      </w:tr>
+      <w:tr>
+        <w:tc>
+          <w:tcPr>
+            <w:tcW w:w="1554" w:type="dxa"/>
+          </w:tcPr>
+          <w:p>
+            <w:pPr>
+              <w:rPr>
+                <w:rFonts w:cs="Helvetica"/>
+              </w:rPr>
+            </w:pPr>
+            <w:r>
+              <w:rPr>
+                <w:rFonts w:cs="Helvetica"/>
+              </w:rPr>
+              <w:t>4</w:t>
+            </w:r>
+          </w:p>
+        </w:tc>
+        <w:tc>
+          <w:tcPr>
+            <w:tcW w:w="1325" w:type="dxa"/>
+          </w:tcPr>
+          <w:p>
+            <w:pPr>
+              <w:rPr>
+                <w:rFonts w:cs="Helvetica"/>
+              </w:rPr>
+            </w:pPr>
+            <w:proofErr w:type="spellStart"/>
+            <w:r>
+              <w:rPr>
+                <w:rFonts w:cs="Helvetica"/>
+              </w:rPr>
+              <w:t>foldChange</w:t>
+            </w:r>
+            <w:proofErr w:type="spellEnd"/>
+          </w:p>
+        </w:tc>
+        <w:tc>
+          <w:tcPr>
+            <w:tcW w:w="4759" w:type="dxa"/>
+          </w:tcPr>
+          <w:p>
+            <w:pPr>
+              <w:rPr>
+                <w:rFonts w:cs="Helvetica"/>
+              </w:rPr>
+            </w:pPr>
+            <w:r>
+              <w:rPr>
+                <w:rFonts w:cs="Helvetica"/>
+              </w:rPr>
+              <w:t>Fold change to determine the expression change from control to case</w:t>
+            </w:r>
+            <w:r>
+              <w:rPr>
+                <w:rFonts w:cs="Helvetica"/>
+              </w:rPr>
+              <w:t>s</w:t>
+            </w:r>
+            <w:r>
+              <w:rPr>
+                <w:rFonts w:cs="Helvetica"/>
+              </w:rPr>
+              <w:t>.</w:t>
+            </w:r>
+          </w:p>
+        </w:tc>
+        <w:tc>
+          <w:tcPr>
+            <w:tcW w:w="1372" w:type="dxa"/>
+          </w:tcPr>
+          <w:p>
+            <w:pPr>
+              <w:rPr>
+                <w:rFonts w:cs="Helvetica"/>
+              </w:rPr>
+            </w:pPr>
+            <w:r>
+              <w:rPr>
+                <w:rFonts w:cs="Helvetica"/>
+              </w:rPr>
+              <w:t>1.1735</w:t>
+            </w:r>
+          </w:p>
+        </w:tc>
+      </w:tr>
+      <w:tr>
+        <w:tc>
+          <w:tcPr>
+            <w:tcW w:w="1554" w:type="dxa"/>
+          </w:tcPr>
+          <w:p>
+            <w:pPr>
+              <w:rPr>
+                <w:rFonts w:cs="Helvetica"/>
+              </w:rPr>
+            </w:pPr>
+            <w:r>
+              <w:rPr>
+                <w:rFonts w:cs="Helvetica"/>
+              </w:rPr>
+              <w:t>5</w:t>
+            </w:r>
+          </w:p>
+        </w:tc>
+        <w:tc>
+          <w:tcPr>
+            <w:tcW w:w="1325" w:type="dxa"/>
+          </w:tcPr>
+          <w:p>
+            <w:pPr>
+              <w:rPr>
+                <w:rFonts w:cs="Helvetica"/>
+              </w:rPr>
+            </w:pPr>
+            <w:proofErr w:type="spellStart"/>
+            <w:r>
+              <w:rPr>
+                <w:rFonts w:cs="Helvetica"/>
+              </w:rPr>
+              <w:t>higherIn</w:t>
+            </w:r>
+            <w:proofErr w:type="spellEnd"/>
+          </w:p>
+        </w:tc>
+        <w:tc>
+          <w:tcPr>
+            <w:tcW w:w="4759" w:type="dxa"/>
+          </w:tcPr>
+          <w:p>
+            <w:pPr>
+              <w:rPr>
+                <w:rFonts w:cs="Helvetica"/>
+              </w:rPr>
+            </w:pPr>
+            <w:r>
+              <w:rPr>
+                <w:rFonts w:cs="Helvetica"/>
+              </w:rPr>
+              <w:t>The average expression is higher in case or control.</w:t>
+            </w:r>
+          </w:p>
+        </w:tc>
+        <w:tc>
+          <w:tcPr>
+            <w:tcW w:w="1372" w:type="dxa"/>
+          </w:tcPr>
+          <w:p>
+            <w:pPr>
+              <w:rPr>
+                <w:rFonts w:cs="Helvetica"/>
+              </w:rPr>
+            </w:pPr>
+            <w:r>
+              <w:rPr>
+                <w:rFonts w:cs="Helvetica"/>
+              </w:rPr>
+              <w:t>case</w:t>
+            </w:r>
+          </w:p>
+        </w:tc>
+      </w:tr>
+      <w:tr>
+        <w:tc>
+          <w:tcPr>
+            <w:tcW w:w="1554" w:type="dxa"/>
+          </w:tcPr>
+          <w:p>
+            <w:pPr>
+              <w:rPr>
+                <w:rFonts w:cs="Helvetica"/>
+              </w:rPr>
+            </w:pPr>
+            <w:r>
+              <w:rPr>
+                <w:rFonts w:cs="Helvetica"/>
+              </w:rPr>
+              <w:t>6</w:t>
+            </w:r>
+          </w:p>
+        </w:tc>
+        <w:tc>
+          <w:tcPr>
+            <w:tcW w:w="1325" w:type="dxa"/>
+          </w:tcPr>
+          <w:p>
+            <w:pPr>
+              <w:rPr>
+                <w:rFonts w:cs="Helvetica"/>
+              </w:rPr>
+            </w:pPr>
+            <w:r>
+              <w:rPr>
+                <w:rFonts w:cs="Helvetica"/>
+              </w:rPr>
+              <w:t>sample_1</w:t>
+            </w:r>
+          </w:p>
+        </w:tc>
+        <w:tc>
+          <w:tcPr>
+            <w:tcW w:w="4759" w:type="dxa"/>
+          </w:tcPr>
+          <w:p>
+            <w:pPr>
+              <w:rPr>
+                <w:rFonts w:cs="Helvetica"/>
+              </w:rPr>
+            </w:pPr>
+            <w:r>
+              <w:rPr>
+                <w:rFonts w:cs="Helvetica"/>
+              </w:rPr>
+              <w:t>First sample</w:t>
+            </w:r>
+          </w:p>
+        </w:tc>
+        <w:tc>
+          <w:tcPr>
+            <w:tcW w:w="1372" w:type="dxa"/>
+          </w:tcPr>
+          <w:p>
+            <w:pPr>
+              <w:rPr>
+                <w:rFonts w:cs="Helvetica"/>
+              </w:rPr>
+            </w:pPr>
+            <w:r>
+              <w:rPr>
+                <w:rFonts w:cs="Helvetica"/>
+              </w:rPr>
+              <w:t>case1</w:t>
+            </w:r>
+          </w:p>
+        </w:tc>
+      </w:tr>
+      <w:tr>
+        <w:tc>
+          <w:tcPr>
+            <w:tcW w:w="1554" w:type="dxa"/>
+          </w:tcPr>
+          <w:p>
+            <w:pPr>
+              <w:rPr>
+                <w:rFonts w:cs="Helvetica"/>
+              </w:rPr>
+            </w:pPr>
+            <w:r>
+              <w:rPr>
+                <w:rFonts w:cs="Helvetica"/>
+              </w:rPr>
+              <w:t>…</w:t>
+            </w:r>
+          </w:p>
+        </w:tc>
+        <w:tc>
+          <w:tcPr>
+            <w:tcW w:w="1325" w:type="dxa"/>
+          </w:tcPr>
+          <w:p>
+            <w:pPr>
+              <w:rPr>
+                <w:rFonts w:cs="Helvetica"/>
+              </w:rPr>
+            </w:pPr>
+            <w:r>
+              <w:rPr>
+                <w:rFonts w:cs="Helvetica"/>
+              </w:rPr>
+              <w:t>…</w:t>
+            </w:r>
+          </w:p>
+        </w:tc>
+        <w:tc>
+          <w:tcPr>
+            <w:tcW w:w="4759" w:type="dxa"/>
+          </w:tcPr>
+          <w:p>
+            <w:pPr>
+              <w:rPr>
+                <w:rFonts w:cs="Helvetica"/>
+              </w:rPr>
+            </w:pPr>
+            <w:r>
+              <w:rPr>
+                <w:rFonts w:cs="Helvetica"/>
+              </w:rPr>
+              <w:t>…</w:t>
+            </w:r>
+          </w:p>
+        </w:tc>
+        <w:tc>
+          <w:tcPr>
+            <w:tcW w:w="1372" w:type="dxa"/>
+          </w:tcPr>
+          <w:p>
+            <w:pPr>
+              <w:rPr>
+                <w:rFonts w:cs="Helvetica"/>
+              </w:rPr>
+            </w:pPr>
+            <w:r>
+              <w:rPr>
+                <w:rFonts w:cs="Helvetica"/>
+              </w:rPr>
+              <w:t>…</w:t>
+            </w:r>
+          </w:p>
+        </w:tc>
+      </w:tr>
+      <w:tr>
+        <w:tc>
+          <w:tcPr>
+            <w:tcW w:w="1554" w:type="dxa"/>
+          </w:tcPr>
+          <w:p>
+            <w:pPr>
+              <w:rPr>
+                <w:rFonts w:cs="Helvetica"/>
+              </w:rPr>
+            </w:pPr>
+            <w:r>
+              <w:rPr>
+                <w:rFonts w:cs="Helvetica"/>
+              </w:rPr>
+              <w:t>n+5 (n is the number of samples)</w:t>
+            </w:r>
+          </w:p>
+        </w:tc>
+        <w:tc>
+          <w:tcPr>
+            <w:tcW w:w="1325" w:type="dxa"/>
+          </w:tcPr>
+          <w:p>
+            <w:pPr>
+              <w:rPr>
+                <w:rFonts w:cs="Helvetica"/>
+              </w:rPr>
+            </w:pPr>
+            <w:proofErr w:type="spellStart"/>
+            <w:r>
+              <w:rPr>
+                <w:rFonts w:cs="Helvetica"/>
+              </w:rPr>
+              <w:t>sample_n</w:t>
+            </w:r>
+            <w:proofErr w:type="spellEnd"/>
+          </w:p>
+        </w:tc>
+        <w:tc>
+          <w:tcPr>
+            <w:tcW w:w="4759" w:type="dxa"/>
+          </w:tcPr>
+          <w:p>
+            <w:pPr>
+              <w:rPr>
+                <w:rFonts w:cs="Helvetica"/>
+              </w:rPr>
+            </w:pPr>
+            <w:r>
+              <w:rPr>
+                <w:rFonts w:cs="Helvetica"/>
+              </w:rPr>
+              <w:t>Last sample</w:t>
+            </w:r>
+          </w:p>
+        </w:tc>
+        <w:tc>
+          <w:tcPr>
+            <w:tcW w:w="1372" w:type="dxa"/>
+          </w:tcPr>
+          <w:p>
+            <w:pPr>
+              <w:rPr>
+                <w:rFonts w:cs="Helvetica"/>
+              </w:rPr>
+            </w:pPr>
+            <w:r>
+              <w:rPr>
+                <w:rFonts w:cs="Helvetica"/>
+              </w:rPr>
+              <w:t>control7</w:t>
+            </w:r>
+          </w:p>
+        </w:tc>
+      </w:tr>
+    </w:tbl>
+    <w:p>
+      <w:pPr>
+        <w:rPr>
+          <w:rFonts w:cs="Helvetica"/>
+        </w:rPr>
+      </w:pPr>
+    </w:p>
+    <w:p>
+      <w:pPr>
+        <w:rPr>
+          <w:rFonts w:cs="Helvetica"/>
+        </w:rPr>
+      </w:pPr>
+      <w:r>
+        <w:rPr>
+          <w:rFonts w:cs="Helvetica"/>
+          <w:highlight w:val="yellow"/>
+        </w:rPr>
+        <w:t>&lt;</w:t>
+      </w:r>
+      <w:r>
+        <w:rPr>
+          <w:rFonts w:cs="Helvetica"/>
+          <w:highlight w:val="yellow"/>
+        </w:rPr>
+        <w:t>i</w:t>
+      </w:r>
+      <w:bookmarkStart w:id="11" w:name="_GoBack"/>
+      <w:bookmarkEnd w:id="11"/>
+      <w:r>
+        <w:rPr>
+          <w:rFonts w:cs="Helvetica"/>
+          <w:highlight w:val="yellow"/>
+        </w:rPr>
+        <w:t>mage name:</w:t>
+      </w:r>
+      <w:r>
+        <w:rPr>
+          <w:rFonts w:cs="Helvetica"/>
+          <w:highlight w:val="yellow"/>
+        </w:rPr>
+        <w:t xml:space="preserve"> 2016-09-27_example-output_rankings.png&gt;</w:t>
+      </w:r>
+    </w:p>
+    <w:p>
+      <w:pPr>
+        <w:rPr>
+          <w:rFonts w:cs="Helvetica"/>
+        </w:rPr>
+      </w:pPr>
+    </w:p>
+    <w:p>
+      <w:pPr>
+        <w:keepNext/>
+      </w:pPr>
+      <w:r>
+        <w:rPr>
+          <w:rFonts w:cs="Helvetica"/>
+          <w:noProof/>
+          <w:lang w:eastAsia="en-GB"/>
+        </w:rPr>
+        <w:drawing>
+          <wp:inline distT="0" distB="0" distL="0" distR="0" wp14:anchorId="2D218B98" wp14:editId="1A7681BD">
+            <wp:extent cx="5720080" cy="1616075"/>
+            <wp:effectExtent l="0" t="0" r="0" b="9525"/>
+            <wp:docPr id="11" name="Picture 11" descr="figures/2016-09-27_example-output_rankings.png"/>
+            <wp:cNvGraphicFramePr>
+              <a:graphicFrameLocks xmlns:a="http://schemas.openxmlformats.org/drawingml/2006/main" noChangeAspect="1"/>
+            </wp:cNvGraphicFramePr>
+            <a:graphic xmlns:a="http://schemas.openxmlformats.org/drawingml/2006/main">
+              <a:graphicData uri="http://schemas.openxmlformats.org/drawingml/2006/picture">
+                <pic:pic xmlns:pic="http://schemas.openxmlformats.org/drawingml/2006/picture">
+                  <pic:nvPicPr>
+                    <pic:cNvPr id="0" name="Picture 3" descr="figures/2016-09-27_example-output_rankings.png"/>
+                    <pic:cNvPicPr>
+                      <a:picLocks noChangeAspect="1" noChangeArrowheads="1"/>
+                    </pic:cNvPicPr>
+                  </pic:nvPicPr>
+                  <pic:blipFill>
+                    <a:blip r:embed="rId7">
+                      <a:extLst>
+                        <a:ext uri="{28A0092B-C50C-407E-A947-70E740481C1C}">
+                          <a14:useLocalDpi xmlns:a14="http://schemas.microsoft.com/office/drawing/2010/main" val="0"/>
+                        </a:ext>
+                      </a:extLst>
+                    </a:blip>
+                    <a:srcRect/>
+                    <a:stretch>
+                      <a:fillRect/>
+                    </a:stretch>
+                  </pic:blipFill>
+                  <pic:spPr bwMode="auto">
+                    <a:xfrm>
+                      <a:off x="0" y="0"/>
+                      <a:ext cx="5720080" cy="1616075"/>
+                    </a:xfrm>
+                    <a:prstGeom prst="rect">
+                      <a:avLst/>
+                    </a:prstGeom>
+                    <a:noFill/>
+                    <a:ln>
+                      <a:noFill/>
+                    </a:ln>
+                  </pic:spPr>
+                </pic:pic>
+              </a:graphicData>
+            </a:graphic>
+          </wp:inline>
+        </w:drawing>
+      </w:r>
+    </w:p>
+    <w:p>
+      <w:pPr>
+        <w:pStyle w:val="Caption"/>
+        <w:jc w:val="center"/>
+        <w:rPr>
+          <w:rFonts w:cs="Helvetica"/>
+        </w:rPr>
+      </w:pPr>
+      <w:bookmarkStart w:id="12" w:name="_Ref464745483"/>
+      <w:r>
+        <w:t xml:space="preserve">Figure </w:t>
+      </w:r>
+      <w:fldSimple w:instr=" SEQ Figure \* ARABIC ">
+        <w:r>
+          <w:rPr>
+            <w:noProof/>
+          </w:rPr>
+          <w:t>2</w:t>
+        </w:r>
+      </w:fldSimple>
+      <w:bookmarkEnd w:id="12"/>
+      <w:r>
+        <w:t>: Example of rankings output file (feature selection module)</w:t>
+      </w:r>
+    </w:p>
+    <w:p>
+      <w:pPr>
+        <w:rPr>
+          <w:rFonts w:cs="Helvetica"/>
+        </w:rPr>
+      </w:pPr>
+    </w:p>
+    <w:p>
+      <w:pPr>
         <w:outlineLvl w:val="0"/>
         <w:rPr>
           <w:rFonts w:cs="Helvetica"/>
@@ -6039,12 +6957,33 @@
     </w:p>
     <w:p>
       <w:pPr>
+        <w:rPr>
+          <w:rFonts w:cs="Helvetica"/>
+        </w:rPr>
+      </w:pPr>
+    </w:p>
+    <w:p>
+      <w:pPr>
+        <w:rPr>
+          <w:rFonts w:cs="Helvetica"/>
+        </w:rPr>
+      </w:pPr>
+    </w:p>
+    <w:p>
+      <w:pPr>
+        <w:rPr>
+          <w:rFonts w:cs="Helvetica"/>
+        </w:rPr>
+      </w:pPr>
+    </w:p>
+    <w:p>
+      <w:pPr>
         <w:pStyle w:val="Heading2"/>
         <w:rPr>
           <w:rFonts w:ascii="Calibri" w:hAnsi="Calibri"/>
         </w:rPr>
       </w:pPr>
-      <w:bookmarkStart w:id="12" w:name="_Toc464463315"/>
+      <w:bookmarkStart w:id="13" w:name="_Toc464463315"/>
       <w:r>
         <w:rPr>
           <w:rFonts w:ascii="Calibri" w:hAnsi="Calibri"/>
@@ -6057,7 +6996,7 @@
         </w:rPr>
         <w:t xml:space="preserve"> - OS</w:t>
       </w:r>
-      <w:bookmarkEnd w:id="12"/>
+      <w:bookmarkEnd w:id="13"/>
     </w:p>
     <w:p/>
     <w:p>
@@ -7333,7 +8272,7 @@
           <w:szCs w:val="32"/>
         </w:rPr>
       </w:pPr>
-      <w:bookmarkStart w:id="13" w:name="_Toc464463316"/>
+      <w:bookmarkStart w:id="14" w:name="_Toc464463316"/>
       <w:r>
         <w:br w:type="page"/>
       </w:r>
@@ -7351,7 +8290,7 @@
         </w:rPr>
         <w:t>Hierarchical Clustering</w:t>
       </w:r>
-      <w:bookmarkEnd w:id="13"/>
+      <w:bookmarkEnd w:id="14"/>
     </w:p>
     <w:p/>
     <w:p>
@@ -7361,14 +8300,14 @@
           <w:rFonts w:ascii="Calibri" w:hAnsi="Calibri"/>
         </w:rPr>
       </w:pPr>
-      <w:bookmarkStart w:id="14" w:name="_Toc464463317"/>
+      <w:bookmarkStart w:id="15" w:name="_Toc464463317"/>
       <w:r>
         <w:rPr>
           <w:rFonts w:ascii="Calibri" w:hAnsi="Calibri"/>
         </w:rPr>
         <w:t>Syntax</w:t>
       </w:r>
-      <w:bookmarkEnd w:id="14"/>
+      <w:bookmarkEnd w:id="15"/>
     </w:p>
     <w:p>
       <w:pPr>
@@ -7377,14 +8316,14 @@
           <w:rFonts w:ascii="Calibri" w:hAnsi="Calibri"/>
         </w:rPr>
       </w:pPr>
-      <w:bookmarkStart w:id="15" w:name="_Toc464463318"/>
+      <w:bookmarkStart w:id="16" w:name="_Toc464463318"/>
       <w:r>
         <w:rPr>
           <w:rFonts w:ascii="Calibri" w:hAnsi="Calibri"/>
         </w:rPr>
         <w:t>Description</w:t>
       </w:r>
-      <w:bookmarkEnd w:id="15"/>
+      <w:bookmarkEnd w:id="16"/>
     </w:p>
     <w:p>
       <w:pPr>
@@ -7393,14 +8332,14 @@
           <w:rFonts w:ascii="Calibri" w:hAnsi="Calibri"/>
         </w:rPr>
       </w:pPr>
-      <w:bookmarkStart w:id="16" w:name="_Toc464463319"/>
+      <w:bookmarkStart w:id="17" w:name="_Toc464463319"/>
       <w:r>
         <w:rPr>
           <w:rFonts w:ascii="Calibri" w:hAnsi="Calibri"/>
         </w:rPr>
         <w:t>Output Files</w:t>
       </w:r>
-      <w:bookmarkEnd w:id="16"/>
+      <w:bookmarkEnd w:id="17"/>
     </w:p>
     <w:p>
       <w:pPr>
@@ -7458,14 +8397,14 @@
           <w:rFonts w:ascii="Calibri" w:hAnsi="Calibri"/>
         </w:rPr>
       </w:pPr>
-      <w:bookmarkStart w:id="17" w:name="_Toc464463320"/>
+      <w:bookmarkStart w:id="18" w:name="_Toc464463320"/>
       <w:r>
         <w:rPr>
           <w:rFonts w:ascii="Calibri" w:hAnsi="Calibri"/>
         </w:rPr>
         <w:t>Example - OS</w:t>
       </w:r>
-      <w:bookmarkEnd w:id="17"/>
+      <w:bookmarkEnd w:id="18"/>
     </w:p>
     <w:p/>
     <w:p>
@@ -7867,7 +8806,7 @@
                     </pic:cNvPicPr>
                   </pic:nvPicPr>
                   <pic:blipFill>
-                    <a:blip r:embed="rId7">
+                    <a:blip r:embed="rId8">
                       <a:extLst>
                         <a:ext uri="{28A0092B-C50C-407E-A947-70E740481C1C}">
                           <a14:useLocalDpi xmlns:a14="http://schemas.microsoft.com/office/drawing/2010/main" val="0"/>
@@ -7907,14 +8846,27 @@
       <w:r>
         <w:t xml:space="preserve">Figure </w:t>
       </w:r>
-      <w:fldSimple w:instr=" SEQ Figure \* ARABIC ">
-        <w:r>
-          <w:rPr>
-            <w:noProof/>
-          </w:rPr>
-          <w:t>2</w:t>
-        </w:r>
-      </w:fldSimple>
+      <w:r>
+        <w:fldChar w:fldCharType="begin"/>
+      </w:r>
+      <w:r>
+        <w:instrText xml:space="preserve"> SEQ Figure \* ARABIC </w:instrText>
+      </w:r>
+      <w:r>
+        <w:fldChar w:fldCharType="separate"/>
+      </w:r>
+      <w:r>
+        <w:rPr>
+          <w:noProof/>
+        </w:rPr>
+        <w:t>3</w:t>
+      </w:r>
+      <w:r>
+        <w:rPr>
+          <w:noProof/>
+        </w:rPr>
+        <w:fldChar w:fldCharType="end"/>
+      </w:r>
       <w:r>
         <w:t>: Example of a figure for hierarchical clustering</w:t>
       </w:r>
@@ -7929,14 +8881,14 @@
           <w:rFonts w:ascii="Calibri" w:hAnsi="Calibri"/>
         </w:rPr>
       </w:pPr>
-      <w:bookmarkStart w:id="18" w:name="_Toc464463321"/>
+      <w:bookmarkStart w:id="19" w:name="_Toc464463321"/>
       <w:r>
         <w:rPr>
           <w:rFonts w:ascii="Calibri" w:hAnsi="Calibri"/>
         </w:rPr>
         <w:t>Module Name</w:t>
       </w:r>
-      <w:bookmarkEnd w:id="18"/>
+      <w:bookmarkEnd w:id="19"/>
     </w:p>
     <w:p>
       <w:pPr>
@@ -7945,14 +8897,14 @@
           <w:rFonts w:ascii="Calibri" w:hAnsi="Calibri"/>
         </w:rPr>
       </w:pPr>
-      <w:bookmarkStart w:id="19" w:name="_Toc464463322"/>
+      <w:bookmarkStart w:id="20" w:name="_Toc464463322"/>
       <w:r>
         <w:rPr>
           <w:rFonts w:ascii="Calibri" w:hAnsi="Calibri"/>
         </w:rPr>
         <w:t>Syntax</w:t>
       </w:r>
-      <w:bookmarkEnd w:id="19"/>
+      <w:bookmarkEnd w:id="20"/>
     </w:p>
     <w:p>
       <w:pPr>
@@ -7961,14 +8913,14 @@
           <w:rFonts w:ascii="Calibri" w:hAnsi="Calibri"/>
         </w:rPr>
       </w:pPr>
-      <w:bookmarkStart w:id="20" w:name="_Toc464463323"/>
+      <w:bookmarkStart w:id="21" w:name="_Toc464463323"/>
       <w:r>
         <w:rPr>
           <w:rFonts w:ascii="Calibri" w:hAnsi="Calibri"/>
         </w:rPr>
         <w:t>Description</w:t>
       </w:r>
-      <w:bookmarkEnd w:id="20"/>
+      <w:bookmarkEnd w:id="21"/>
     </w:p>
     <w:p>
       <w:pPr>
@@ -7977,14 +8929,14 @@
           <w:rFonts w:ascii="Calibri" w:hAnsi="Calibri"/>
         </w:rPr>
       </w:pPr>
-      <w:bookmarkStart w:id="21" w:name="_Toc464463324"/>
+      <w:bookmarkStart w:id="22" w:name="_Toc464463324"/>
       <w:r>
         <w:rPr>
           <w:rFonts w:ascii="Calibri" w:hAnsi="Calibri"/>
         </w:rPr>
         <w:t>Output Files</w:t>
       </w:r>
-      <w:bookmarkEnd w:id="21"/>
+      <w:bookmarkEnd w:id="22"/>
     </w:p>
     <w:p>
       <w:pPr>
@@ -7993,14 +8945,14 @@
           <w:rFonts w:ascii="Calibri" w:hAnsi="Calibri"/>
         </w:rPr>
       </w:pPr>
-      <w:bookmarkStart w:id="22" w:name="_Toc464463325"/>
+      <w:bookmarkStart w:id="23" w:name="_Toc464463325"/>
       <w:r>
         <w:rPr>
           <w:rFonts w:ascii="Calibri" w:hAnsi="Calibri"/>
         </w:rPr>
         <w:t>Example - OS</w:t>
       </w:r>
-      <w:bookmarkEnd w:id="22"/>
+      <w:bookmarkEnd w:id="23"/>
     </w:p>
     <w:p/>
     <w:p>
@@ -8017,14 +8969,14 @@
           <w:rFonts w:ascii="Calibri" w:hAnsi="Calibri"/>
         </w:rPr>
       </w:pPr>
-      <w:bookmarkStart w:id="23" w:name="_Toc464463326"/>
+      <w:bookmarkStart w:id="24" w:name="_Toc464463326"/>
       <w:r>
         <w:rPr>
           <w:rFonts w:ascii="Calibri" w:hAnsi="Calibri"/>
         </w:rPr>
         <w:t>References</w:t>
       </w:r>
-      <w:bookmarkEnd w:id="23"/>
+      <w:bookmarkEnd w:id="24"/>
     </w:p>
     <w:p>
       <w:pPr>
@@ -9639,6 +10591,29 @@
       <w:szCs w:val="18"/>
     </w:rPr>
   </w:style>
+  <w:style w:type="table" w:styleId="TableGrid">
+    <w:name w:val="Table Grid"/>
+    <w:basedOn w:val="TableNormal"/>
+    <w:uiPriority w:val="39"/>
+    <w:rsid w:val="007A5998"/>
+    <w:tblPr>
+      <w:tblInd w:w="0" w:type="dxa"/>
+      <w:tblBorders>
+        <w:top w:val="single" w:sz="4" w:space="0" w:color="auto"/>
+        <w:left w:val="single" w:sz="4" w:space="0" w:color="auto"/>
+        <w:bottom w:val="single" w:sz="4" w:space="0" w:color="auto"/>
+        <w:right w:val="single" w:sz="4" w:space="0" w:color="auto"/>
+        <w:insideH w:val="single" w:sz="4" w:space="0" w:color="auto"/>
+        <w:insideV w:val="single" w:sz="4" w:space="0" w:color="auto"/>
+      </w:tblBorders>
+      <w:tblCellMar>
+        <w:top w:w="0" w:type="dxa"/>
+        <w:left w:w="108" w:type="dxa"/>
+        <w:bottom w:w="0" w:type="dxa"/>
+        <w:right w:w="108" w:type="dxa"/>
+      </w:tblCellMar>
+    </w:tblPr>
+  </w:style>
 </w:styles>
 </file>
 

</xml_diff>

<commit_message>
general update: extending feature selection section
</commit_message>
<xml_diff>
--- a/MultiPEN_executable/v001/documentation/RunningMultiPEN.docx
+++ b/MultiPEN_executable/v001/documentation/RunningMultiPEN.docx
@@ -1878,7 +1878,6 @@
         </w:rPr>
         <w:t xml:space="preserve"> </w:t>
       </w:r>
-      <w:proofErr w:type="spellStart"/>
       <w:r>
         <w:rPr>
           <w:rFonts w:cs="Helvetica"/>
@@ -1893,7 +1892,6 @@
         </w:rPr>
         <w:t>lidation</w:t>
       </w:r>
-      <w:proofErr w:type="spellEnd"/>
       <w:r>
         <w:rPr>
           <w:rFonts w:cs="Helvetica"/>
@@ -1937,7 +1935,6 @@
           <w:rFonts w:cs="Helvetica"/>
         </w:rPr>
       </w:pPr>
-      <w:proofErr w:type="gramStart"/>
       <w:r>
         <w:rPr>
           <w:rFonts w:cs="Helvetica"/>
@@ -1951,7 +1948,6 @@
         </w:rPr>
         <w:t xml:space="preserve">  </w:t>
       </w:r>
-      <w:proofErr w:type="spellStart"/>
       <w:r>
         <w:rPr>
           <w:rFonts w:cs="Helvetica"/>
@@ -1966,15 +1962,12 @@
         </w:rPr>
         <w:t>lidation</w:t>
       </w:r>
-      <w:proofErr w:type="spellEnd"/>
-      <w:proofErr w:type="gramEnd"/>
       <w:r>
         <w:rPr>
           <w:rFonts w:cs="Helvetica"/>
         </w:rPr>
         <w:t xml:space="preserve"> </w:t>
       </w:r>
-      <w:proofErr w:type="spellStart"/>
       <w:r>
         <w:rPr>
           <w:rFonts w:cs="Helvetica"/>
@@ -1982,14 +1975,12 @@
         </w:rPr>
         <w:t>OutputDirectory</w:t>
       </w:r>
-      <w:proofErr w:type="spellEnd"/>
       <w:r>
         <w:rPr>
           <w:rFonts w:cs="Helvetica"/>
         </w:rPr>
         <w:t xml:space="preserve"> </w:t>
       </w:r>
-      <w:proofErr w:type="spellStart"/>
       <w:r>
         <w:rPr>
           <w:rFonts w:cs="Helvetica"/>
@@ -1997,7 +1988,6 @@
         </w:rPr>
         <w:t>ExpressionData</w:t>
       </w:r>
-      <w:proofErr w:type="spellEnd"/>
       <w:r>
         <w:rPr>
           <w:rFonts w:cs="Helvetica"/>
@@ -2009,54 +1999,29 @@
           <w:rFonts w:cs="Helvetica"/>
           <w:i/>
         </w:rPr>
-        <w:t xml:space="preserve">Interactions </w:t>
-      </w:r>
-      <w:proofErr w:type="spellStart"/>
+        <w:t xml:space="preserve">Interactions SampleClass </w:t>
+      </w:r>
       <w:r>
         <w:rPr>
           <w:rFonts w:cs="Helvetica"/>
           <w:i/>
         </w:rPr>
-        <w:t>SampleClass</w:t>
-      </w:r>
-      <w:proofErr w:type="spellEnd"/>
+        <w:t>l</w:t>
+      </w:r>
       <w:r>
         <w:rPr>
           <w:rFonts w:cs="Helvetica"/>
           <w:i/>
         </w:rPr>
-        <w:t xml:space="preserve"> </w:t>
+        <w:t xml:space="preserve">ambdas </w:t>
       </w:r>
       <w:r>
         <w:rPr>
           <w:rFonts w:cs="Helvetica"/>
           <w:i/>
         </w:rPr>
-        <w:t>l</w:t>
-      </w:r>
-      <w:r>
-        <w:rPr>
-          <w:rFonts w:cs="Helvetica"/>
-          <w:i/>
-        </w:rPr>
-        <w:t xml:space="preserve">ambdas </w:t>
-      </w:r>
-      <w:r>
-        <w:rPr>
-          <w:rFonts w:cs="Helvetica"/>
-          <w:i/>
-        </w:rPr>
-        <w:t xml:space="preserve">Folds </w:t>
-      </w:r>
-      <w:proofErr w:type="spellStart"/>
-      <w:r>
-        <w:rPr>
-          <w:rFonts w:cs="Helvetica"/>
-          <w:i/>
-        </w:rPr>
-        <w:t>NumIterations</w:t>
-      </w:r>
-      <w:proofErr w:type="spellEnd"/>
+        <w:t>Folds NumIterations</w:t>
+      </w:r>
     </w:p>
     <w:p>
       <w:pPr>
@@ -2135,14 +2100,12 @@
           <w:rFonts w:cs="Helvetica"/>
         </w:rPr>
       </w:pPr>
-      <w:proofErr w:type="spellStart"/>
       <w:r>
         <w:rPr>
           <w:rFonts w:cs="Helvetica"/>
         </w:rPr>
         <w:t>OutputDirectory</w:t>
       </w:r>
-      <w:proofErr w:type="spellEnd"/>
     </w:p>
     <w:p>
       <w:pPr>
@@ -2179,19 +2142,11 @@
           <w:rFonts w:cs="Helvetica"/>
         </w:rPr>
       </w:pPr>
-      <w:proofErr w:type="spellStart"/>
-      <w:r>
-        <w:rPr>
-          <w:rFonts w:cs="Helvetica"/>
-        </w:rPr>
-        <w:t>ExpressionData</w:t>
-      </w:r>
-      <w:proofErr w:type="spellEnd"/>
-      <w:r>
-        <w:rPr>
-          <w:rFonts w:cs="Helvetica"/>
-        </w:rPr>
-        <w:t xml:space="preserve"> </w:t>
+      <w:r>
+        <w:rPr>
+          <w:rFonts w:cs="Helvetica"/>
+        </w:rPr>
+        <w:t xml:space="preserve">ExpressionData </w:t>
       </w:r>
     </w:p>
     <w:p>
@@ -2297,21 +2252,7 @@
         <w:rPr>
           <w:rFonts w:cs="Helvetica"/>
         </w:rPr>
-        <w:t xml:space="preserve">The interaction matrix where the </w:t>
-      </w:r>
-      <w:proofErr w:type="spellStart"/>
-      <w:r>
-        <w:rPr>
-          <w:rFonts w:cs="Helvetica"/>
-        </w:rPr>
-        <w:t>ith</w:t>
-      </w:r>
-      <w:proofErr w:type="spellEnd"/>
-      <w:r>
-        <w:rPr>
-          <w:rFonts w:cs="Helvetica"/>
-        </w:rPr>
-        <w:t xml:space="preserve"> interaction (row) is represented as:</w:t>
+        <w:t>The interaction matrix where the ith interaction (row) is represented as:</w:t>
       </w:r>
     </w:p>
     <w:p>
@@ -2463,19 +2404,11 @@
           <w:rFonts w:cs="Helvetica"/>
         </w:rPr>
       </w:pPr>
-      <w:proofErr w:type="spellStart"/>
-      <w:r>
-        <w:rPr>
-          <w:rFonts w:cs="Helvetica"/>
-        </w:rPr>
-        <w:t>SampleClass</w:t>
-      </w:r>
-      <w:proofErr w:type="spellEnd"/>
-      <w:r>
-        <w:rPr>
-          <w:rFonts w:cs="Helvetica"/>
-        </w:rPr>
-        <w:t xml:space="preserve"> </w:t>
+      <w:r>
+        <w:rPr>
+          <w:rFonts w:cs="Helvetica"/>
+        </w:rPr>
+        <w:t xml:space="preserve">SampleClass </w:t>
       </w:r>
     </w:p>
     <w:p>
@@ -2702,14 +2635,12 @@
           <w:rFonts w:cs="Helvetica"/>
         </w:rPr>
       </w:pPr>
-      <w:proofErr w:type="spellStart"/>
       <w:r>
         <w:rPr>
           <w:rFonts w:cs="Helvetica"/>
         </w:rPr>
         <w:t>NumIterations</w:t>
       </w:r>
-      <w:proofErr w:type="spellEnd"/>
     </w:p>
     <w:p>
       <w:pPr>
@@ -2812,14 +2743,27 @@
       <w:r>
         <w:t xml:space="preserve">Figure </w:t>
       </w:r>
-      <w:fldSimple w:instr=" SEQ Figure \* ARABIC ">
-        <w:r>
-          <w:rPr>
-            <w:noProof/>
-          </w:rPr>
-          <w:t>1</w:t>
-        </w:r>
-      </w:fldSimple>
+      <w:r>
+        <w:fldChar w:fldCharType="begin"/>
+      </w:r>
+      <w:r>
+        <w:instrText xml:space="preserve"> SEQ Figure \* ARABIC </w:instrText>
+      </w:r>
+      <w:r>
+        <w:fldChar w:fldCharType="separate"/>
+      </w:r>
+      <w:r>
+        <w:rPr>
+          <w:noProof/>
+        </w:rPr>
+        <w:t>1</w:t>
+      </w:r>
+      <w:r>
+        <w:rPr>
+          <w:noProof/>
+        </w:rPr>
+        <w:fldChar w:fldCharType="end"/>
+      </w:r>
       <w:bookmarkEnd w:id="4"/>
       <w:r>
         <w:t>. Cross Validation: Example of input files</w:t>
@@ -2892,35 +2836,7 @@
         <w:rPr>
           <w:rFonts w:cs="Helvetica"/>
         </w:rPr>
-        <w:t>Statistics for tests which include, for each lambda, the size of the largest connected component (LCC), the standard deviation of the largest connected component (</w:t>
-      </w:r>
-      <w:proofErr w:type="spellStart"/>
-      <w:r>
-        <w:rPr>
-          <w:rFonts w:cs="Helvetica"/>
-        </w:rPr>
-        <w:t>std_LCC</w:t>
-      </w:r>
-      <w:proofErr w:type="spellEnd"/>
-      <w:r>
-        <w:rPr>
-          <w:rFonts w:cs="Helvetica"/>
-        </w:rPr>
-        <w:t>), the number of selected features (selected, i.e., features which weights are different to zero), area under the curve (AUC), and the standard deviation of the area under the curve (</w:t>
-      </w:r>
-      <w:proofErr w:type="spellStart"/>
-      <w:r>
-        <w:rPr>
-          <w:rFonts w:cs="Helvetica"/>
-        </w:rPr>
-        <w:t>std_AUC</w:t>
-      </w:r>
-      <w:proofErr w:type="spellEnd"/>
-      <w:r>
-        <w:rPr>
-          <w:rFonts w:cs="Helvetica"/>
-        </w:rPr>
-        <w:t>).</w:t>
+        <w:t>Statistics for tests which include, for each lambda, the size of the largest connected component (LCC), the standard deviation of the largest connected component (std_LCC), the number of selected features (selected, i.e., features which weights are different to zero), area under the curve (AUC), and the standard deviation of the area under the curve (std_AUC).</w:t>
       </w:r>
     </w:p>
     <w:p>
@@ -3095,159 +3011,7 @@
                               <w:rPr>
                                 <w:rFonts w:ascii="American Typewriter" w:hAnsi="American Typewriter" w:cs="Helvetica"/>
                               </w:rPr>
-                              <w:t>MultiPEN="</w:t>
-                            </w:r>
-                            <w:proofErr w:type="spellStart"/>
-                            <w:r>
-                              <w:rPr>
-                                <w:rFonts w:ascii="American Typewriter" w:hAnsi="American Typewriter" w:cs="Helvetica"/>
-                              </w:rPr>
-                              <w:t>MultiPEN.app</w:t>
-                            </w:r>
-                            <w:proofErr w:type="spellEnd"/>
-                            <w:r>
-                              <w:rPr>
-                                <w:rFonts w:ascii="American Typewriter" w:hAnsi="American Typewriter" w:cs="Helvetica"/>
-                              </w:rPr>
-                              <w:t>/Contents/</w:t>
-                            </w:r>
-                            <w:proofErr w:type="spellStart"/>
-                            <w:r>
-                              <w:rPr>
-                                <w:rFonts w:ascii="American Typewriter" w:hAnsi="American Typewriter" w:cs="Helvetica"/>
-                              </w:rPr>
-                              <w:t>MacOS</w:t>
-                            </w:r>
-                            <w:proofErr w:type="spellEnd"/>
-                            <w:r>
-                              <w:rPr>
-                                <w:rFonts w:ascii="American Typewriter" w:hAnsi="American Typewriter" w:cs="Helvetica"/>
-                              </w:rPr>
-                              <w:t>/</w:t>
-                            </w:r>
-                            <w:proofErr w:type="spellStart"/>
-                            <w:r>
-                              <w:rPr>
-                                <w:rFonts w:ascii="American Typewriter" w:hAnsi="American Typewriter" w:cs="Helvetica"/>
-                              </w:rPr>
-                              <w:t>applauncher</w:t>
-                            </w:r>
-                            <w:proofErr w:type="spellEnd"/>
-                            <w:r>
-                              <w:rPr>
-                                <w:rFonts w:ascii="American Typewriter" w:hAnsi="American Typewriter" w:cs="Helvetica"/>
-                              </w:rPr>
-                              <w:t>"</w:t>
-                            </w:r>
-                          </w:p>
-                          <w:p>
-                            <w:pPr>
-                              <w:pStyle w:val="ListParagraph"/>
-                              <w:widowControl w:val="0"/>
-                              <w:tabs>
-                                <w:tab w:val="left" w:pos="566"/>
-                                <w:tab w:val="left" w:pos="1133"/>
-                                <w:tab w:val="left" w:pos="1700"/>
-                                <w:tab w:val="left" w:pos="2267"/>
-                                <w:tab w:val="left" w:pos="2834"/>
-                                <w:tab w:val="left" w:pos="3401"/>
-                                <w:tab w:val="left" w:pos="3968"/>
-                                <w:tab w:val="left" w:pos="4535"/>
-                                <w:tab w:val="left" w:pos="5102"/>
-                                <w:tab w:val="left" w:pos="5669"/>
-                                <w:tab w:val="left" w:pos="6236"/>
-                                <w:tab w:val="left" w:pos="6803"/>
-                              </w:tabs>
-                              <w:autoSpaceDE w:val="0"/>
-                              <w:autoSpaceDN w:val="0"/>
-                              <w:adjustRightInd w:val="0"/>
-                              <w:ind w:left="0"/>
-                              <w:rPr>
-                                <w:rFonts w:ascii="American Typewriter" w:hAnsi="American Typewriter" w:cs="Helvetica"/>
-                              </w:rPr>
-                            </w:pPr>
-                            <w:proofErr w:type="spellStart"/>
-                            <w:r>
-                              <w:rPr>
-                                <w:rFonts w:ascii="American Typewriter" w:hAnsi="American Typewriter" w:cs="Helvetica"/>
-                              </w:rPr>
-                              <w:t>OutputDirectory</w:t>
-                            </w:r>
-                            <w:proofErr w:type="spellEnd"/>
-                            <w:r>
-                              <w:rPr>
-                                <w:rFonts w:ascii="American Typewriter" w:hAnsi="American Typewriter" w:cs="Helvetica"/>
-                              </w:rPr>
-                              <w:t>="</w:t>
-                            </w:r>
-                            <w:proofErr w:type="spellStart"/>
-                            <w:r>
-                              <w:rPr>
-                                <w:rFonts w:ascii="American Typewriter" w:hAnsi="American Typewriter" w:cs="Helvetica"/>
-                              </w:rPr>
-                              <w:t>ExampleOutputs</w:t>
-                            </w:r>
-                            <w:proofErr w:type="spellEnd"/>
-                            <w:r>
-                              <w:rPr>
-                                <w:rFonts w:ascii="American Typewriter" w:hAnsi="American Typewriter" w:cs="Helvetica"/>
-                              </w:rPr>
-                              <w:t>/"</w:t>
-                            </w:r>
-                          </w:p>
-                          <w:p>
-                            <w:pPr>
-                              <w:pStyle w:val="ListParagraph"/>
-                              <w:widowControl w:val="0"/>
-                              <w:tabs>
-                                <w:tab w:val="left" w:pos="566"/>
-                                <w:tab w:val="left" w:pos="1133"/>
-                                <w:tab w:val="left" w:pos="1700"/>
-                                <w:tab w:val="left" w:pos="2267"/>
-                                <w:tab w:val="left" w:pos="2834"/>
-                                <w:tab w:val="left" w:pos="3401"/>
-                                <w:tab w:val="left" w:pos="3968"/>
-                                <w:tab w:val="left" w:pos="4535"/>
-                                <w:tab w:val="left" w:pos="5102"/>
-                                <w:tab w:val="left" w:pos="5669"/>
-                                <w:tab w:val="left" w:pos="6236"/>
-                                <w:tab w:val="left" w:pos="6803"/>
-                              </w:tabs>
-                              <w:autoSpaceDE w:val="0"/>
-                              <w:autoSpaceDN w:val="0"/>
-                              <w:adjustRightInd w:val="0"/>
-                              <w:ind w:left="0"/>
-                              <w:rPr>
-                                <w:rFonts w:ascii="American Typewriter" w:hAnsi="American Typewriter" w:cs="Helvetica"/>
-                              </w:rPr>
-                            </w:pPr>
-                            <w:proofErr w:type="spellStart"/>
-                            <w:r>
-                              <w:rPr>
-                                <w:rFonts w:ascii="American Typewriter" w:hAnsi="American Typewriter" w:cs="Helvetica"/>
-                              </w:rPr>
-                              <w:t>ExpressionData</w:t>
-                            </w:r>
-                            <w:proofErr w:type="spellEnd"/>
-                            <w:r>
-                              <w:rPr>
-                                <w:rFonts w:ascii="American Typewriter" w:hAnsi="American Typewriter" w:cs="Helvetica"/>
-                              </w:rPr>
-                              <w:t>="</w:t>
-                            </w:r>
-                            <w:proofErr w:type="spellStart"/>
-                            <w:r>
-                              <w:rPr>
-                                <w:rFonts w:ascii="American Typewriter" w:hAnsi="American Typewriter" w:cs="Helvetica"/>
-                              </w:rPr>
-                              <w:t>ExampleInputs</w:t>
-                            </w:r>
-                            <w:proofErr w:type="spellEnd"/>
-                            <w:r>
-                              <w:rPr>
-                                <w:rFonts w:ascii="American Typewriter" w:hAnsi="American Typewriter" w:cs="Helvetica"/>
-                              </w:rPr>
-                              <w:t>/X.txt"</w:t>
+                              <w:t>MultiPEN="MultiPEN.app/Contents/MacOS/applauncher"</w:t>
                             </w:r>
                           </w:p>
                           <w:p>
@@ -3280,21 +3044,7 @@
                               <w:rPr>
                                 <w:rFonts w:ascii="American Typewriter" w:hAnsi="American Typewriter" w:cs="Helvetica"/>
                               </w:rPr>
-                              <w:t>Interactions="</w:t>
-                            </w:r>
-                            <w:proofErr w:type="spellStart"/>
-                            <w:r>
-                              <w:rPr>
-                                <w:rFonts w:ascii="American Typewriter" w:hAnsi="American Typewriter" w:cs="Helvetica"/>
-                              </w:rPr>
-                              <w:t>ExampleInputs</w:t>
-                            </w:r>
-                            <w:proofErr w:type="spellEnd"/>
-                            <w:r>
-                              <w:rPr>
-                                <w:rFonts w:ascii="American Typewriter" w:hAnsi="American Typewriter" w:cs="Helvetica"/>
-                              </w:rPr>
-                              <w:t>/E.txt"</w:t>
+                              <w:t>OutputDirectory="ExampleOutputs/"</w:t>
                             </w:r>
                           </w:p>
                           <w:p>
@@ -3323,33 +3073,77 @@
                                 <w:rFonts w:ascii="American Typewriter" w:hAnsi="American Typewriter" w:cs="Helvetica"/>
                               </w:rPr>
                             </w:pPr>
-                            <w:proofErr w:type="spellStart"/>
                             <w:r>
                               <w:rPr>
                                 <w:rFonts w:ascii="American Typewriter" w:hAnsi="American Typewriter" w:cs="Helvetica"/>
                               </w:rPr>
-                              <w:t>SampleClass</w:t>
+                              <w:t>ExpressionData="ExampleInputs/X.txt"</w:t>
                             </w:r>
-                            <w:proofErr w:type="spellEnd"/>
+                          </w:p>
+                          <w:p>
+                            <w:pPr>
+                              <w:pStyle w:val="ListParagraph"/>
+                              <w:widowControl w:val="0"/>
+                              <w:tabs>
+                                <w:tab w:val="left" w:pos="566"/>
+                                <w:tab w:val="left" w:pos="1133"/>
+                                <w:tab w:val="left" w:pos="1700"/>
+                                <w:tab w:val="left" w:pos="2267"/>
+                                <w:tab w:val="left" w:pos="2834"/>
+                                <w:tab w:val="left" w:pos="3401"/>
+                                <w:tab w:val="left" w:pos="3968"/>
+                                <w:tab w:val="left" w:pos="4535"/>
+                                <w:tab w:val="left" w:pos="5102"/>
+                                <w:tab w:val="left" w:pos="5669"/>
+                                <w:tab w:val="left" w:pos="6236"/>
+                                <w:tab w:val="left" w:pos="6803"/>
+                              </w:tabs>
+                              <w:autoSpaceDE w:val="0"/>
+                              <w:autoSpaceDN w:val="0"/>
+                              <w:adjustRightInd w:val="0"/>
+                              <w:ind w:left="0"/>
+                              <w:rPr>
+                                <w:rFonts w:ascii="American Typewriter" w:hAnsi="American Typewriter" w:cs="Helvetica"/>
+                              </w:rPr>
+                            </w:pPr>
                             <w:r>
                               <w:rPr>
                                 <w:rFonts w:ascii="American Typewriter" w:hAnsi="American Typewriter" w:cs="Helvetica"/>
                               </w:rPr>
-                              <w:t>="</w:t>
+                              <w:t>Interactions="ExampleInputs/E.txt"</w:t>
                             </w:r>
-                            <w:proofErr w:type="spellStart"/>
+                          </w:p>
+                          <w:p>
+                            <w:pPr>
+                              <w:pStyle w:val="ListParagraph"/>
+                              <w:widowControl w:val="0"/>
+                              <w:tabs>
+                                <w:tab w:val="left" w:pos="566"/>
+                                <w:tab w:val="left" w:pos="1133"/>
+                                <w:tab w:val="left" w:pos="1700"/>
+                                <w:tab w:val="left" w:pos="2267"/>
+                                <w:tab w:val="left" w:pos="2834"/>
+                                <w:tab w:val="left" w:pos="3401"/>
+                                <w:tab w:val="left" w:pos="3968"/>
+                                <w:tab w:val="left" w:pos="4535"/>
+                                <w:tab w:val="left" w:pos="5102"/>
+                                <w:tab w:val="left" w:pos="5669"/>
+                                <w:tab w:val="left" w:pos="6236"/>
+                                <w:tab w:val="left" w:pos="6803"/>
+                              </w:tabs>
+                              <w:autoSpaceDE w:val="0"/>
+                              <w:autoSpaceDN w:val="0"/>
+                              <w:adjustRightInd w:val="0"/>
+                              <w:ind w:left="0"/>
+                              <w:rPr>
+                                <w:rFonts w:ascii="American Typewriter" w:hAnsi="American Typewriter" w:cs="Helvetica"/>
+                              </w:rPr>
+                            </w:pPr>
                             <w:r>
                               <w:rPr>
                                 <w:rFonts w:ascii="American Typewriter" w:hAnsi="American Typewriter" w:cs="Helvetica"/>
                               </w:rPr>
-                              <w:t>ExampleInputs</w:t>
-                            </w:r>
-                            <w:proofErr w:type="spellEnd"/>
-                            <w:r>
-                              <w:rPr>
-                                <w:rFonts w:ascii="American Typewriter" w:hAnsi="American Typewriter" w:cs="Helvetica"/>
-                              </w:rPr>
-                              <w:t>/Y.txt"</w:t>
+                              <w:t>SampleClass="ExampleInputs/Y.txt"</w:t>
                             </w:r>
                           </w:p>
                           <w:p>
@@ -3444,19 +3238,11 @@
                                 <w:rFonts w:ascii="American Typewriter" w:hAnsi="American Typewriter" w:cs="Helvetica"/>
                               </w:rPr>
                             </w:pPr>
-                            <w:proofErr w:type="spellStart"/>
                             <w:r>
                               <w:rPr>
                                 <w:rFonts w:ascii="American Typewriter" w:hAnsi="American Typewriter" w:cs="Helvetica"/>
                               </w:rPr>
-                              <w:t>NumIter</w:t>
-                            </w:r>
-                            <w:proofErr w:type="spellEnd"/>
-                            <w:r>
-                              <w:rPr>
-                                <w:rFonts w:ascii="American Typewriter" w:hAnsi="American Typewriter" w:cs="Helvetica"/>
-                              </w:rPr>
-                              <w:t>=100</w:t>
+                              <w:t>NumIter=100</w:t>
                             </w:r>
                           </w:p>
                         </w:txbxContent>
@@ -3499,159 +3285,7 @@
                         <w:rPr>
                           <w:rFonts w:ascii="American Typewriter" w:hAnsi="American Typewriter" w:cs="Helvetica"/>
                         </w:rPr>
-                        <w:t>MultiPEN="</w:t>
-                      </w:r>
-                      <w:proofErr w:type="spellStart"/>
-                      <w:r>
-                        <w:rPr>
-                          <w:rFonts w:ascii="American Typewriter" w:hAnsi="American Typewriter" w:cs="Helvetica"/>
-                        </w:rPr>
-                        <w:t>MultiPEN.app</w:t>
-                      </w:r>
-                      <w:proofErr w:type="spellEnd"/>
-                      <w:r>
-                        <w:rPr>
-                          <w:rFonts w:ascii="American Typewriter" w:hAnsi="American Typewriter" w:cs="Helvetica"/>
-                        </w:rPr>
-                        <w:t>/Contents/</w:t>
-                      </w:r>
-                      <w:proofErr w:type="spellStart"/>
-                      <w:r>
-                        <w:rPr>
-                          <w:rFonts w:ascii="American Typewriter" w:hAnsi="American Typewriter" w:cs="Helvetica"/>
-                        </w:rPr>
-                        <w:t>MacOS</w:t>
-                      </w:r>
-                      <w:proofErr w:type="spellEnd"/>
-                      <w:r>
-                        <w:rPr>
-                          <w:rFonts w:ascii="American Typewriter" w:hAnsi="American Typewriter" w:cs="Helvetica"/>
-                        </w:rPr>
-                        <w:t>/</w:t>
-                      </w:r>
-                      <w:proofErr w:type="spellStart"/>
-                      <w:r>
-                        <w:rPr>
-                          <w:rFonts w:ascii="American Typewriter" w:hAnsi="American Typewriter" w:cs="Helvetica"/>
-                        </w:rPr>
-                        <w:t>applauncher</w:t>
-                      </w:r>
-                      <w:proofErr w:type="spellEnd"/>
-                      <w:r>
-                        <w:rPr>
-                          <w:rFonts w:ascii="American Typewriter" w:hAnsi="American Typewriter" w:cs="Helvetica"/>
-                        </w:rPr>
-                        <w:t>"</w:t>
-                      </w:r>
-                    </w:p>
-                    <w:p>
-                      <w:pPr>
-                        <w:pStyle w:val="ListParagraph"/>
-                        <w:widowControl w:val="0"/>
-                        <w:tabs>
-                          <w:tab w:val="left" w:pos="566"/>
-                          <w:tab w:val="left" w:pos="1133"/>
-                          <w:tab w:val="left" w:pos="1700"/>
-                          <w:tab w:val="left" w:pos="2267"/>
-                          <w:tab w:val="left" w:pos="2834"/>
-                          <w:tab w:val="left" w:pos="3401"/>
-                          <w:tab w:val="left" w:pos="3968"/>
-                          <w:tab w:val="left" w:pos="4535"/>
-                          <w:tab w:val="left" w:pos="5102"/>
-                          <w:tab w:val="left" w:pos="5669"/>
-                          <w:tab w:val="left" w:pos="6236"/>
-                          <w:tab w:val="left" w:pos="6803"/>
-                        </w:tabs>
-                        <w:autoSpaceDE w:val="0"/>
-                        <w:autoSpaceDN w:val="0"/>
-                        <w:adjustRightInd w:val="0"/>
-                        <w:ind w:left="0"/>
-                        <w:rPr>
-                          <w:rFonts w:ascii="American Typewriter" w:hAnsi="American Typewriter" w:cs="Helvetica"/>
-                        </w:rPr>
-                      </w:pPr>
-                      <w:proofErr w:type="spellStart"/>
-                      <w:r>
-                        <w:rPr>
-                          <w:rFonts w:ascii="American Typewriter" w:hAnsi="American Typewriter" w:cs="Helvetica"/>
-                        </w:rPr>
-                        <w:t>OutputDirectory</w:t>
-                      </w:r>
-                      <w:proofErr w:type="spellEnd"/>
-                      <w:r>
-                        <w:rPr>
-                          <w:rFonts w:ascii="American Typewriter" w:hAnsi="American Typewriter" w:cs="Helvetica"/>
-                        </w:rPr>
-                        <w:t>="</w:t>
-                      </w:r>
-                      <w:proofErr w:type="spellStart"/>
-                      <w:r>
-                        <w:rPr>
-                          <w:rFonts w:ascii="American Typewriter" w:hAnsi="American Typewriter" w:cs="Helvetica"/>
-                        </w:rPr>
-                        <w:t>ExampleOutputs</w:t>
-                      </w:r>
-                      <w:proofErr w:type="spellEnd"/>
-                      <w:r>
-                        <w:rPr>
-                          <w:rFonts w:ascii="American Typewriter" w:hAnsi="American Typewriter" w:cs="Helvetica"/>
-                        </w:rPr>
-                        <w:t>/"</w:t>
-                      </w:r>
-                    </w:p>
-                    <w:p>
-                      <w:pPr>
-                        <w:pStyle w:val="ListParagraph"/>
-                        <w:widowControl w:val="0"/>
-                        <w:tabs>
-                          <w:tab w:val="left" w:pos="566"/>
-                          <w:tab w:val="left" w:pos="1133"/>
-                          <w:tab w:val="left" w:pos="1700"/>
-                          <w:tab w:val="left" w:pos="2267"/>
-                          <w:tab w:val="left" w:pos="2834"/>
-                          <w:tab w:val="left" w:pos="3401"/>
-                          <w:tab w:val="left" w:pos="3968"/>
-                          <w:tab w:val="left" w:pos="4535"/>
-                          <w:tab w:val="left" w:pos="5102"/>
-                          <w:tab w:val="left" w:pos="5669"/>
-                          <w:tab w:val="left" w:pos="6236"/>
-                          <w:tab w:val="left" w:pos="6803"/>
-                        </w:tabs>
-                        <w:autoSpaceDE w:val="0"/>
-                        <w:autoSpaceDN w:val="0"/>
-                        <w:adjustRightInd w:val="0"/>
-                        <w:ind w:left="0"/>
-                        <w:rPr>
-                          <w:rFonts w:ascii="American Typewriter" w:hAnsi="American Typewriter" w:cs="Helvetica"/>
-                        </w:rPr>
-                      </w:pPr>
-                      <w:proofErr w:type="spellStart"/>
-                      <w:r>
-                        <w:rPr>
-                          <w:rFonts w:ascii="American Typewriter" w:hAnsi="American Typewriter" w:cs="Helvetica"/>
-                        </w:rPr>
-                        <w:t>ExpressionData</w:t>
-                      </w:r>
-                      <w:proofErr w:type="spellEnd"/>
-                      <w:r>
-                        <w:rPr>
-                          <w:rFonts w:ascii="American Typewriter" w:hAnsi="American Typewriter" w:cs="Helvetica"/>
-                        </w:rPr>
-                        <w:t>="</w:t>
-                      </w:r>
-                      <w:proofErr w:type="spellStart"/>
-                      <w:r>
-                        <w:rPr>
-                          <w:rFonts w:ascii="American Typewriter" w:hAnsi="American Typewriter" w:cs="Helvetica"/>
-                        </w:rPr>
-                        <w:t>ExampleInputs</w:t>
-                      </w:r>
-                      <w:proofErr w:type="spellEnd"/>
-                      <w:r>
-                        <w:rPr>
-                          <w:rFonts w:ascii="American Typewriter" w:hAnsi="American Typewriter" w:cs="Helvetica"/>
-                        </w:rPr>
-                        <w:t>/X.txt"</w:t>
+                        <w:t>MultiPEN="MultiPEN.app/Contents/MacOS/applauncher"</w:t>
                       </w:r>
                     </w:p>
                     <w:p>
@@ -3684,21 +3318,7 @@
                         <w:rPr>
                           <w:rFonts w:ascii="American Typewriter" w:hAnsi="American Typewriter" w:cs="Helvetica"/>
                         </w:rPr>
-                        <w:t>Interactions="</w:t>
-                      </w:r>
-                      <w:proofErr w:type="spellStart"/>
-                      <w:r>
-                        <w:rPr>
-                          <w:rFonts w:ascii="American Typewriter" w:hAnsi="American Typewriter" w:cs="Helvetica"/>
-                        </w:rPr>
-                        <w:t>ExampleInputs</w:t>
-                      </w:r>
-                      <w:proofErr w:type="spellEnd"/>
-                      <w:r>
-                        <w:rPr>
-                          <w:rFonts w:ascii="American Typewriter" w:hAnsi="American Typewriter" w:cs="Helvetica"/>
-                        </w:rPr>
-                        <w:t>/E.txt"</w:t>
+                        <w:t>OutputDirectory="ExampleOutputs/"</w:t>
                       </w:r>
                     </w:p>
                     <w:p>
@@ -3727,33 +3347,77 @@
                           <w:rFonts w:ascii="American Typewriter" w:hAnsi="American Typewriter" w:cs="Helvetica"/>
                         </w:rPr>
                       </w:pPr>
-                      <w:proofErr w:type="spellStart"/>
                       <w:r>
                         <w:rPr>
                           <w:rFonts w:ascii="American Typewriter" w:hAnsi="American Typewriter" w:cs="Helvetica"/>
                         </w:rPr>
-                        <w:t>SampleClass</w:t>
+                        <w:t>ExpressionData="ExampleInputs/X.txt"</w:t>
                       </w:r>
-                      <w:proofErr w:type="spellEnd"/>
+                    </w:p>
+                    <w:p>
+                      <w:pPr>
+                        <w:pStyle w:val="ListParagraph"/>
+                        <w:widowControl w:val="0"/>
+                        <w:tabs>
+                          <w:tab w:val="left" w:pos="566"/>
+                          <w:tab w:val="left" w:pos="1133"/>
+                          <w:tab w:val="left" w:pos="1700"/>
+                          <w:tab w:val="left" w:pos="2267"/>
+                          <w:tab w:val="left" w:pos="2834"/>
+                          <w:tab w:val="left" w:pos="3401"/>
+                          <w:tab w:val="left" w:pos="3968"/>
+                          <w:tab w:val="left" w:pos="4535"/>
+                          <w:tab w:val="left" w:pos="5102"/>
+                          <w:tab w:val="left" w:pos="5669"/>
+                          <w:tab w:val="left" w:pos="6236"/>
+                          <w:tab w:val="left" w:pos="6803"/>
+                        </w:tabs>
+                        <w:autoSpaceDE w:val="0"/>
+                        <w:autoSpaceDN w:val="0"/>
+                        <w:adjustRightInd w:val="0"/>
+                        <w:ind w:left="0"/>
+                        <w:rPr>
+                          <w:rFonts w:ascii="American Typewriter" w:hAnsi="American Typewriter" w:cs="Helvetica"/>
+                        </w:rPr>
+                      </w:pPr>
                       <w:r>
                         <w:rPr>
                           <w:rFonts w:ascii="American Typewriter" w:hAnsi="American Typewriter" w:cs="Helvetica"/>
                         </w:rPr>
-                        <w:t>="</w:t>
+                        <w:t>Interactions="ExampleInputs/E.txt"</w:t>
                       </w:r>
-                      <w:proofErr w:type="spellStart"/>
+                    </w:p>
+                    <w:p>
+                      <w:pPr>
+                        <w:pStyle w:val="ListParagraph"/>
+                        <w:widowControl w:val="0"/>
+                        <w:tabs>
+                          <w:tab w:val="left" w:pos="566"/>
+                          <w:tab w:val="left" w:pos="1133"/>
+                          <w:tab w:val="left" w:pos="1700"/>
+                          <w:tab w:val="left" w:pos="2267"/>
+                          <w:tab w:val="left" w:pos="2834"/>
+                          <w:tab w:val="left" w:pos="3401"/>
+                          <w:tab w:val="left" w:pos="3968"/>
+                          <w:tab w:val="left" w:pos="4535"/>
+                          <w:tab w:val="left" w:pos="5102"/>
+                          <w:tab w:val="left" w:pos="5669"/>
+                          <w:tab w:val="left" w:pos="6236"/>
+                          <w:tab w:val="left" w:pos="6803"/>
+                        </w:tabs>
+                        <w:autoSpaceDE w:val="0"/>
+                        <w:autoSpaceDN w:val="0"/>
+                        <w:adjustRightInd w:val="0"/>
+                        <w:ind w:left="0"/>
+                        <w:rPr>
+                          <w:rFonts w:ascii="American Typewriter" w:hAnsi="American Typewriter" w:cs="Helvetica"/>
+                        </w:rPr>
+                      </w:pPr>
                       <w:r>
                         <w:rPr>
                           <w:rFonts w:ascii="American Typewriter" w:hAnsi="American Typewriter" w:cs="Helvetica"/>
                         </w:rPr>
-                        <w:t>ExampleInputs</w:t>
-                      </w:r>
-                      <w:proofErr w:type="spellEnd"/>
-                      <w:r>
-                        <w:rPr>
-                          <w:rFonts w:ascii="American Typewriter" w:hAnsi="American Typewriter" w:cs="Helvetica"/>
-                        </w:rPr>
-                        <w:t>/Y.txt"</w:t>
+                        <w:t>SampleClass="ExampleInputs/Y.txt"</w:t>
                       </w:r>
                     </w:p>
                     <w:p>
@@ -3848,19 +3512,11 @@
                           <w:rFonts w:ascii="American Typewriter" w:hAnsi="American Typewriter" w:cs="Helvetica"/>
                         </w:rPr>
                       </w:pPr>
-                      <w:proofErr w:type="spellStart"/>
                       <w:r>
                         <w:rPr>
                           <w:rFonts w:ascii="American Typewriter" w:hAnsi="American Typewriter" w:cs="Helvetica"/>
                         </w:rPr>
-                        <w:t>NumIter</w:t>
-                      </w:r>
-                      <w:proofErr w:type="spellEnd"/>
-                      <w:r>
-                        <w:rPr>
-                          <w:rFonts w:ascii="American Typewriter" w:hAnsi="American Typewriter" w:cs="Helvetica"/>
-                        </w:rPr>
-                        <w:t>=100</w:t>
+                        <w:t>NumIter=100</w:t>
                       </w:r>
                     </w:p>
                   </w:txbxContent>
@@ -3923,21 +3579,12 @@
         </w:rPr>
         <w:t xml:space="preserve"> All the files used as example as located in the folder: </w:t>
       </w:r>
-      <w:proofErr w:type="spellStart"/>
       <w:r>
         <w:rPr>
           <w:rFonts w:cs="Helvetica"/>
           <w:i/>
         </w:rPr>
-        <w:t>ExampleInputs</w:t>
-      </w:r>
-      <w:proofErr w:type="spellEnd"/>
-      <w:r>
-        <w:rPr>
-          <w:rFonts w:cs="Helvetica"/>
-          <w:i/>
-        </w:rPr>
-        <w:t>/</w:t>
+        <w:t>ExampleInputs/</w:t>
       </w:r>
       <w:r>
         <w:rPr>
@@ -4073,7 +3720,6 @@
                               </w:rPr>
                               <w:t xml:space="preserve">$MultiPEN </w:t>
                             </w:r>
-                            <w:proofErr w:type="spellStart"/>
                             <w:r>
                               <w:rPr>
                                 <w:rFonts w:ascii="American Typewriter" w:hAnsi="American Typewriter" w:cs="Helvetica"/>
@@ -4088,63 +3734,12 @@
                               </w:rPr>
                               <w:t>lidation</w:t>
                             </w:r>
-                            <w:proofErr w:type="spellEnd"/>
                             <w:r>
                               <w:rPr>
                                 <w:rFonts w:ascii="American Typewriter" w:hAnsi="American Typewriter" w:cs="Helvetica"/>
                               </w:rPr>
-                              <w:t xml:space="preserve"> $</w:t>
+                              <w:t xml:space="preserve"> $OutputDirectory $ExpressionData $Interactions $SampleClass $lambda $Folds $NumIter</w:t>
                             </w:r>
-                            <w:proofErr w:type="spellStart"/>
-                            <w:r>
-                              <w:rPr>
-                                <w:rFonts w:ascii="American Typewriter" w:hAnsi="American Typewriter" w:cs="Helvetica"/>
-                              </w:rPr>
-                              <w:t>OutputDirectory</w:t>
-                            </w:r>
-                            <w:proofErr w:type="spellEnd"/>
-                            <w:r>
-                              <w:rPr>
-                                <w:rFonts w:ascii="American Typewriter" w:hAnsi="American Typewriter" w:cs="Helvetica"/>
-                              </w:rPr>
-                              <w:t xml:space="preserve"> $</w:t>
-                            </w:r>
-                            <w:proofErr w:type="spellStart"/>
-                            <w:r>
-                              <w:rPr>
-                                <w:rFonts w:ascii="American Typewriter" w:hAnsi="American Typewriter" w:cs="Helvetica"/>
-                              </w:rPr>
-                              <w:t>ExpressionData</w:t>
-                            </w:r>
-                            <w:proofErr w:type="spellEnd"/>
-                            <w:r>
-                              <w:rPr>
-                                <w:rFonts w:ascii="American Typewriter" w:hAnsi="American Typewriter" w:cs="Helvetica"/>
-                              </w:rPr>
-                              <w:t xml:space="preserve"> $Interactions $</w:t>
-                            </w:r>
-                            <w:proofErr w:type="spellStart"/>
-                            <w:r>
-                              <w:rPr>
-                                <w:rFonts w:ascii="American Typewriter" w:hAnsi="American Typewriter" w:cs="Helvetica"/>
-                              </w:rPr>
-                              <w:t>SampleClass</w:t>
-                            </w:r>
-                            <w:proofErr w:type="spellEnd"/>
-                            <w:r>
-                              <w:rPr>
-                                <w:rFonts w:ascii="American Typewriter" w:hAnsi="American Typewriter" w:cs="Helvetica"/>
-                              </w:rPr>
-                              <w:t xml:space="preserve"> $lambda $Folds $</w:t>
-                            </w:r>
-                            <w:proofErr w:type="spellStart"/>
-                            <w:r>
-                              <w:rPr>
-                                <w:rFonts w:ascii="American Typewriter" w:hAnsi="American Typewriter" w:cs="Helvetica"/>
-                              </w:rPr>
-                              <w:t>NumIter</w:t>
-                            </w:r>
-                            <w:proofErr w:type="spellEnd"/>
                           </w:p>
                         </w:txbxContent>
                       </wps:txbx>
@@ -4183,7 +3778,6 @@
                         </w:rPr>
                         <w:t xml:space="preserve">$MultiPEN </w:t>
                       </w:r>
-                      <w:proofErr w:type="spellStart"/>
                       <w:r>
                         <w:rPr>
                           <w:rFonts w:ascii="American Typewriter" w:hAnsi="American Typewriter" w:cs="Helvetica"/>
@@ -4198,63 +3792,12 @@
                         </w:rPr>
                         <w:t>lidation</w:t>
                       </w:r>
-                      <w:proofErr w:type="spellEnd"/>
                       <w:r>
                         <w:rPr>
                           <w:rFonts w:ascii="American Typewriter" w:hAnsi="American Typewriter" w:cs="Helvetica"/>
                         </w:rPr>
-                        <w:t xml:space="preserve"> $</w:t>
+                        <w:t xml:space="preserve"> $OutputDirectory $ExpressionData $Interactions $SampleClass $lambda $Folds $NumIter</w:t>
                       </w:r>
-                      <w:proofErr w:type="spellStart"/>
-                      <w:r>
-                        <w:rPr>
-                          <w:rFonts w:ascii="American Typewriter" w:hAnsi="American Typewriter" w:cs="Helvetica"/>
-                        </w:rPr>
-                        <w:t>OutputDirectory</w:t>
-                      </w:r>
-                      <w:proofErr w:type="spellEnd"/>
-                      <w:r>
-                        <w:rPr>
-                          <w:rFonts w:ascii="American Typewriter" w:hAnsi="American Typewriter" w:cs="Helvetica"/>
-                        </w:rPr>
-                        <w:t xml:space="preserve"> $</w:t>
-                      </w:r>
-                      <w:proofErr w:type="spellStart"/>
-                      <w:r>
-                        <w:rPr>
-                          <w:rFonts w:ascii="American Typewriter" w:hAnsi="American Typewriter" w:cs="Helvetica"/>
-                        </w:rPr>
-                        <w:t>ExpressionData</w:t>
-                      </w:r>
-                      <w:proofErr w:type="spellEnd"/>
-                      <w:r>
-                        <w:rPr>
-                          <w:rFonts w:ascii="American Typewriter" w:hAnsi="American Typewriter" w:cs="Helvetica"/>
-                        </w:rPr>
-                        <w:t xml:space="preserve"> $Interactions $</w:t>
-                      </w:r>
-                      <w:proofErr w:type="spellStart"/>
-                      <w:r>
-                        <w:rPr>
-                          <w:rFonts w:ascii="American Typewriter" w:hAnsi="American Typewriter" w:cs="Helvetica"/>
-                        </w:rPr>
-                        <w:t>SampleClass</w:t>
-                      </w:r>
-                      <w:proofErr w:type="spellEnd"/>
-                      <w:r>
-                        <w:rPr>
-                          <w:rFonts w:ascii="American Typewriter" w:hAnsi="American Typewriter" w:cs="Helvetica"/>
-                        </w:rPr>
-                        <w:t xml:space="preserve"> $lambda $Folds $</w:t>
-                      </w:r>
-                      <w:proofErr w:type="spellStart"/>
-                      <w:r>
-                        <w:rPr>
-                          <w:rFonts w:ascii="American Typewriter" w:hAnsi="American Typewriter" w:cs="Helvetica"/>
-                        </w:rPr>
-                        <w:t>NumIter</w:t>
-                      </w:r>
-                      <w:proofErr w:type="spellEnd"/>
                     </w:p>
                   </w:txbxContent>
                 </v:textbox>
@@ -4443,7 +3986,6 @@
                               </w:rPr>
                               <w:t xml:space="preserve">$MultiPEN </w:t>
                             </w:r>
-                            <w:proofErr w:type="spellStart"/>
                             <w:r>
                               <w:rPr>
                                 <w:rFonts w:ascii="American Typewriter" w:hAnsi="American Typewriter" w:cs="Helvetica"/>
@@ -4458,54 +4000,17 @@
                               </w:rPr>
                               <w:t>lidation</w:t>
                             </w:r>
-                            <w:proofErr w:type="spellEnd"/>
                             <w:r>
                               <w:rPr>
                                 <w:rFonts w:ascii="American Typewriter" w:hAnsi="American Typewriter" w:cs="Helvetica"/>
                               </w:rPr>
-                              <w:t xml:space="preserve"> $</w:t>
+                              <w:t xml:space="preserve"> $OutputDirectory $ExpressionData</w:t>
                             </w:r>
-                            <w:proofErr w:type="spellStart"/>
                             <w:r>
                               <w:rPr>
                                 <w:rFonts w:ascii="American Typewriter" w:hAnsi="American Typewriter" w:cs="Helvetica"/>
                               </w:rPr>
-                              <w:t>OutputDirectory</w:t>
-                            </w:r>
-                            <w:proofErr w:type="spellEnd"/>
-                            <w:r>
-                              <w:rPr>
-                                <w:rFonts w:ascii="American Typewriter" w:hAnsi="American Typewriter" w:cs="Helvetica"/>
-                              </w:rPr>
-                              <w:t xml:space="preserve"> $</w:t>
-                            </w:r>
-                            <w:proofErr w:type="spellStart"/>
-                            <w:r>
-                              <w:rPr>
-                                <w:rFonts w:ascii="American Typewriter" w:hAnsi="American Typewriter" w:cs="Helvetica"/>
-                              </w:rPr>
-                              <w:t>ExpressionData</w:t>
-                            </w:r>
-                            <w:proofErr w:type="spellEnd"/>
-                            <w:r>
-                              <w:rPr>
-                                <w:rFonts w:ascii="American Typewriter" w:hAnsi="American Typewriter" w:cs="Helvetica"/>
-                              </w:rPr>
-                              <w:t xml:space="preserve"> $Interactions $</w:t>
-                            </w:r>
-                            <w:proofErr w:type="spellStart"/>
-                            <w:r>
-                              <w:rPr>
-                                <w:rFonts w:ascii="American Typewriter" w:hAnsi="American Typewriter" w:cs="Helvetica"/>
-                              </w:rPr>
-                              <w:t>SampleClass</w:t>
-                            </w:r>
-                            <w:proofErr w:type="spellEnd"/>
-                            <w:r>
-                              <w:rPr>
-                                <w:rFonts w:ascii="American Typewriter" w:hAnsi="American Typewriter" w:cs="Helvetica"/>
-                              </w:rPr>
-                              <w:t xml:space="preserve"> </w:t>
+                              <w:t xml:space="preserve"> $Interactions $SampleClass </w:t>
                             </w:r>
                             <w:r>
                               <w:rPr>
@@ -4517,16 +4022,8 @@
                               <w:rPr>
                                 <w:rFonts w:ascii="American Typewriter" w:hAnsi="American Typewriter" w:cs="Helvetica"/>
                               </w:rPr>
-                              <w:t xml:space="preserve"> $Folds $</w:t>
+                              <w:t xml:space="preserve"> $Folds $NumIter</w:t>
                             </w:r>
-                            <w:proofErr w:type="spellStart"/>
-                            <w:r>
-                              <w:rPr>
-                                <w:rFonts w:ascii="American Typewriter" w:hAnsi="American Typewriter" w:cs="Helvetica"/>
-                              </w:rPr>
-                              <w:t>NumIter</w:t>
-                            </w:r>
-                            <w:proofErr w:type="spellEnd"/>
                           </w:p>
                         </w:txbxContent>
                       </wps:txbx>
@@ -4550,11 +4047,7 @@
           </mc:Choice>
           <mc:Fallback>
             <w:pict>
-              <v:shapetype w14:anchorId="0C29EBAF" id="_x0000_t202" coordsize="21600,21600" o:spt="202" path="m0,0l0,21600,21600,21600,21600,0xe">
-                <v:stroke joinstyle="miter"/>
-                <v:path gradientshapeok="t" o:connecttype="rect"/>
-              </v:shapetype>
-              <v:shape id="Text Box 9" o:spid="_x0000_s1028" type="#_x0000_t202" style="position:absolute;margin-left:-4.95pt;margin-top:17.3pt;width:450.05pt;height:42.85pt;z-index:251670528;visibility:visible;mso-wrap-style:square;mso-width-percent:0;mso-height-percent:0;mso-wrap-distance-left:9pt;mso-wrap-distance-top:0;mso-wrap-distance-right:9pt;mso-wrap-distance-bottom:0;mso-position-horizontal:absolute;mso-position-horizontal-relative:text;mso-position-vertical:absolute;mso-position-vertical-relative:text;mso-width-percent:0;mso-height-percent:0;mso-width-relative:margin;mso-height-relative:margin;v-text-anchor:middle" o:gfxdata="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" fillcolor="#cfcdcd [2894]" strokecolor="black [3200]" strokeweight="1pt">
+              <v:shape w14:anchorId="0C29EBAF" id="Text Box 9" o:spid="_x0000_s1028" type="#_x0000_t202" style="position:absolute;margin-left:-4.95pt;margin-top:17.3pt;width:450.05pt;height:42.85pt;z-index:251670528;visibility:visible;mso-wrap-style:square;mso-width-percent:0;mso-height-percent:0;mso-wrap-distance-left:9pt;mso-wrap-distance-top:0;mso-wrap-distance-right:9pt;mso-wrap-distance-bottom:0;mso-position-horizontal:absolute;mso-position-horizontal-relative:text;mso-position-vertical:absolute;mso-position-vertical-relative:text;mso-width-percent:0;mso-height-percent:0;mso-width-relative:margin;mso-height-relative:margin;v-text-anchor:middle" o:gfxdata="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" fillcolor="#cfcdcd [2894]" strokecolor="black [3200]" strokeweight="1pt">
                 <v:textbox>
                   <w:txbxContent>
                     <w:p>
@@ -4569,7 +4062,6 @@
                         </w:rPr>
                         <w:t xml:space="preserve">$MultiPEN </w:t>
                       </w:r>
-                      <w:proofErr w:type="spellStart"/>
                       <w:r>
                         <w:rPr>
                           <w:rFonts w:ascii="American Typewriter" w:hAnsi="American Typewriter" w:cs="Helvetica"/>
@@ -4584,54 +4076,17 @@
                         </w:rPr>
                         <w:t>lidation</w:t>
                       </w:r>
-                      <w:proofErr w:type="spellEnd"/>
                       <w:r>
                         <w:rPr>
                           <w:rFonts w:ascii="American Typewriter" w:hAnsi="American Typewriter" w:cs="Helvetica"/>
                         </w:rPr>
-                        <w:t xml:space="preserve"> $</w:t>
+                        <w:t xml:space="preserve"> $OutputDirectory $ExpressionData</w:t>
                       </w:r>
-                      <w:proofErr w:type="spellStart"/>
                       <w:r>
                         <w:rPr>
                           <w:rFonts w:ascii="American Typewriter" w:hAnsi="American Typewriter" w:cs="Helvetica"/>
                         </w:rPr>
-                        <w:t>OutputDirectory</w:t>
-                      </w:r>
-                      <w:proofErr w:type="spellEnd"/>
-                      <w:r>
-                        <w:rPr>
-                          <w:rFonts w:ascii="American Typewriter" w:hAnsi="American Typewriter" w:cs="Helvetica"/>
-                        </w:rPr>
-                        <w:t xml:space="preserve"> $</w:t>
-                      </w:r>
-                      <w:proofErr w:type="spellStart"/>
-                      <w:r>
-                        <w:rPr>
-                          <w:rFonts w:ascii="American Typewriter" w:hAnsi="American Typewriter" w:cs="Helvetica"/>
-                        </w:rPr>
-                        <w:t>ExpressionData</w:t>
-                      </w:r>
-                      <w:proofErr w:type="spellEnd"/>
-                      <w:r>
-                        <w:rPr>
-                          <w:rFonts w:ascii="American Typewriter" w:hAnsi="American Typewriter" w:cs="Helvetica"/>
-                        </w:rPr>
-                        <w:t xml:space="preserve"> $Interactions $</w:t>
-                      </w:r>
-                      <w:proofErr w:type="spellStart"/>
-                      <w:r>
-                        <w:rPr>
-                          <w:rFonts w:ascii="American Typewriter" w:hAnsi="American Typewriter" w:cs="Helvetica"/>
-                        </w:rPr>
-                        <w:t>SampleClass</w:t>
-                      </w:r>
-                      <w:proofErr w:type="spellEnd"/>
-                      <w:r>
-                        <w:rPr>
-                          <w:rFonts w:ascii="American Typewriter" w:hAnsi="American Typewriter" w:cs="Helvetica"/>
-                        </w:rPr>
-                        <w:t xml:space="preserve"> </w:t>
+                        <w:t xml:space="preserve"> $Interactions $SampleClass </w:t>
                       </w:r>
                       <w:r>
                         <w:rPr>
@@ -4643,16 +4098,8 @@
                         <w:rPr>
                           <w:rFonts w:ascii="American Typewriter" w:hAnsi="American Typewriter" w:cs="Helvetica"/>
                         </w:rPr>
-                        <w:t xml:space="preserve"> $Folds $</w:t>
+                        <w:t xml:space="preserve"> $Folds $NumIter</w:t>
                       </w:r>
-                      <w:proofErr w:type="spellStart"/>
-                      <w:r>
-                        <w:rPr>
-                          <w:rFonts w:ascii="American Typewriter" w:hAnsi="American Typewriter" w:cs="Helvetica"/>
-                        </w:rPr>
-                        <w:t>NumIter</w:t>
-                      </w:r>
-                      <w:proofErr w:type="spellEnd"/>
                     </w:p>
                   </w:txbxContent>
                 </v:textbox>
@@ -4745,7 +4192,6 @@
         </w:rPr>
         <w:t xml:space="preserve"> parameter to optimise the logistic regression problem, </w:t>
       </w:r>
-      <w:proofErr w:type="spellStart"/>
       <w:r>
         <w:rPr>
           <w:rFonts w:cs="Helvetica"/>
@@ -4774,7 +4220,6 @@
         </w:rPr>
         <w:t>election</w:t>
       </w:r>
-      <w:proofErr w:type="spellEnd"/>
       <w:r>
         <w:rPr>
           <w:rFonts w:cs="Helvetica"/>
@@ -4842,7 +4287,6 @@
           <w:rFonts w:cs="Helvetica"/>
         </w:rPr>
       </w:pPr>
-      <w:proofErr w:type="gramStart"/>
       <w:r>
         <w:rPr>
           <w:rFonts w:cs="Helvetica"/>
@@ -4862,7 +4306,6 @@
         </w:rPr>
         <w:t xml:space="preserve"> </w:t>
       </w:r>
-      <w:proofErr w:type="spellStart"/>
       <w:r>
         <w:rPr>
           <w:rFonts w:cs="Helvetica"/>
@@ -4870,15 +4313,12 @@
         </w:rPr>
         <w:t>featureSelection</w:t>
       </w:r>
-      <w:proofErr w:type="spellEnd"/>
-      <w:proofErr w:type="gramEnd"/>
       <w:r>
         <w:rPr>
           <w:rFonts w:cs="Helvetica"/>
         </w:rPr>
         <w:t xml:space="preserve"> </w:t>
       </w:r>
-      <w:proofErr w:type="spellStart"/>
       <w:r>
         <w:rPr>
           <w:rFonts w:cs="Helvetica"/>
@@ -4907,14 +4347,12 @@
         </w:rPr>
         <w:t>irectory</w:t>
       </w:r>
-      <w:proofErr w:type="spellEnd"/>
       <w:r>
         <w:rPr>
           <w:rFonts w:cs="Helvetica"/>
         </w:rPr>
         <w:t xml:space="preserve"> </w:t>
       </w:r>
-      <w:proofErr w:type="spellStart"/>
       <w:r>
         <w:rPr>
           <w:rFonts w:cs="Helvetica"/>
@@ -4943,7 +4381,6 @@
         </w:rPr>
         <w:t>ata</w:t>
       </w:r>
-      <w:proofErr w:type="spellEnd"/>
       <w:r>
         <w:rPr>
           <w:rFonts w:cs="Helvetica"/>
@@ -4978,7 +4415,6 @@
         </w:rPr>
         <w:t xml:space="preserve"> </w:t>
       </w:r>
-      <w:proofErr w:type="spellStart"/>
       <w:r>
         <w:rPr>
           <w:rFonts w:cs="Helvetica"/>
@@ -5005,14 +4441,27 @@
           <w:rFonts w:cs="Helvetica"/>
           <w:i/>
         </w:rPr>
-        <w:t>lass</w:t>
-      </w:r>
-      <w:proofErr w:type="spellEnd"/>
+        <w:t xml:space="preserve">lass </w:t>
+      </w:r>
       <w:r>
         <w:rPr>
           <w:rFonts w:cs="Helvetica"/>
           <w:i/>
         </w:rPr>
+        <w:t>l</w:t>
+      </w:r>
+      <w:r>
+        <w:rPr>
+          <w:rFonts w:cs="Helvetica"/>
+          <w:i/>
+        </w:rPr>
+        <w:t>ambda FeatureNames SampleNames</w:t>
+      </w:r>
+      <w:r>
+        <w:rPr>
+          <w:rFonts w:cs="Helvetica"/>
+          <w:i/>
+        </w:rPr>
         <w:t xml:space="preserve"> </w:t>
       </w:r>
       <w:r>
@@ -5020,204 +4469,161 @@
           <w:rFonts w:cs="Helvetica"/>
           <w:i/>
         </w:rPr>
-        <w:t>l</w:t>
+        <w:t xml:space="preserve">DecisionThreshold </w:t>
       </w:r>
       <w:r>
         <w:rPr>
           <w:rFonts w:cs="Helvetica"/>
           <w:i/>
         </w:rPr>
-        <w:t xml:space="preserve">ambda </w:t>
-      </w:r>
-      <w:proofErr w:type="spellStart"/>
-      <w:r>
-        <w:rPr>
-          <w:rFonts w:cs="Helvetica"/>
-          <w:i/>
-        </w:rPr>
-        <w:t>FeatureNames</w:t>
-      </w:r>
-      <w:proofErr w:type="spellEnd"/>
-      <w:r>
-        <w:rPr>
-          <w:rFonts w:cs="Helvetica"/>
-          <w:i/>
+        <w:t>NumIterations</w:t>
+      </w:r>
+    </w:p>
+    <w:p>
+      <w:pPr>
+        <w:rPr>
+          <w:rFonts w:cs="Helvetica"/>
+        </w:rPr>
+      </w:pPr>
+    </w:p>
+    <w:p>
+      <w:pPr>
+        <w:pStyle w:val="Heading2"/>
+        <w:rPr>
+          <w:rFonts w:ascii="Calibri" w:hAnsi="Calibri"/>
+        </w:rPr>
+      </w:pPr>
+      <w:bookmarkStart w:id="9" w:name="_Toc464463313"/>
+      <w:r>
+        <w:rPr>
+          <w:rFonts w:ascii="Calibri" w:hAnsi="Calibri"/>
+        </w:rPr>
+        <w:t>Description</w:t>
+      </w:r>
+      <w:bookmarkEnd w:id="9"/>
+    </w:p>
+    <w:p>
+      <w:pPr>
+        <w:rPr>
+          <w:rFonts w:cs="Helvetica"/>
+        </w:rPr>
+      </w:pPr>
+    </w:p>
+    <w:p>
+      <w:pPr>
+        <w:outlineLvl w:val="0"/>
+        <w:rPr>
+          <w:rFonts w:cs="Helvetica"/>
+        </w:rPr>
+      </w:pPr>
+      <w:r>
+        <w:rPr>
+          <w:rFonts w:cs="Helvetica"/>
+        </w:rPr>
+        <w:t>MultiPEN</w:t>
+      </w:r>
+    </w:p>
+    <w:p>
+      <w:pPr>
+        <w:ind w:left="709"/>
+        <w:rPr>
+          <w:rFonts w:cs="Helvetica"/>
+        </w:rPr>
+      </w:pPr>
+      <w:r>
+        <w:rPr>
+          <w:rFonts w:cs="Helvetica"/>
+        </w:rPr>
+        <w:t>This is the path to the binary executable of MultiPEN</w:t>
+      </w:r>
+      <w:r>
+        <w:rPr>
+          <w:rFonts w:cs="Helvetica"/>
+        </w:rPr>
+        <w:t>, i.e., binary-OS/MultiPEN_v001_OS/</w:t>
+      </w:r>
+      <w:r>
+        <w:rPr>
+          <w:rFonts w:cs="Helvetica"/>
+        </w:rPr>
+        <w:t>.</w:t>
+      </w:r>
+    </w:p>
+    <w:p>
+      <w:pPr>
+        <w:outlineLvl w:val="0"/>
+        <w:rPr>
+          <w:rFonts w:cs="Helvetica"/>
+        </w:rPr>
+      </w:pPr>
+      <w:r>
+        <w:rPr>
+          <w:rFonts w:cs="Helvetica"/>
+        </w:rPr>
+        <w:t>OutputDirectory</w:t>
+      </w:r>
+    </w:p>
+    <w:p>
+      <w:pPr>
+        <w:ind w:left="709"/>
+        <w:rPr>
+          <w:rFonts w:cs="Helvetica"/>
+        </w:rPr>
+      </w:pPr>
+      <w:r>
+        <w:rPr>
+          <w:rFonts w:cs="Helvetica"/>
+        </w:rPr>
+        <w:t xml:space="preserve">Specify the </w:t>
+      </w:r>
+      <w:r>
+        <w:rPr>
+          <w:rFonts w:cs="Helvetica"/>
+        </w:rPr>
+        <w:t>directo</w:t>
+      </w:r>
+      <w:r>
+        <w:rPr>
+          <w:rFonts w:cs="Helvetica"/>
+        </w:rPr>
+        <w:t>r</w:t>
+      </w:r>
+      <w:r>
+        <w:rPr>
+          <w:rFonts w:cs="Helvetica"/>
+        </w:rPr>
+        <w:t>y</w:t>
+      </w:r>
+      <w:r>
+        <w:rPr>
+          <w:rFonts w:cs="Helvetica"/>
+        </w:rPr>
+        <w:t xml:space="preserve"> for the </w:t>
+      </w:r>
+      <w:r>
+        <w:rPr>
+          <w:rFonts w:cs="Helvetica"/>
+        </w:rPr>
+        <w:t>output files.</w:t>
+      </w:r>
+      <w:r>
+        <w:rPr>
+          <w:rFonts w:cs="Helvetica"/>
         </w:rPr>
         <w:t xml:space="preserve"> </w:t>
       </w:r>
-      <w:proofErr w:type="spellStart"/>
-      <w:r>
-        <w:rPr>
-          <w:rFonts w:cs="Helvetica"/>
-          <w:i/>
-        </w:rPr>
-        <w:t>SampleNames</w:t>
-      </w:r>
-      <w:proofErr w:type="spellEnd"/>
-      <w:r>
-        <w:rPr>
-          <w:rFonts w:cs="Helvetica"/>
-          <w:i/>
+      <w:r>
+        <w:rPr>
+          <w:rFonts w:cs="Helvetica"/>
+        </w:rPr>
+        <w:t>Results can be save to default directory by typing the value</w:t>
+      </w:r>
+      <w:r>
+        <w:rPr>
+          <w:rFonts w:cs="Helvetica"/>
         </w:rPr>
         <w:t xml:space="preserve"> </w:t>
       </w:r>
-      <w:proofErr w:type="spellStart"/>
-      <w:r>
-        <w:rPr>
-          <w:rFonts w:cs="Helvetica"/>
-          <w:i/>
-        </w:rPr>
-        <w:t>NumIterations</w:t>
-      </w:r>
-      <w:proofErr w:type="spellEnd"/>
-    </w:p>
-    <w:p>
-      <w:pPr>
-        <w:rPr>
-          <w:rFonts w:cs="Helvetica"/>
-        </w:rPr>
-      </w:pPr>
-    </w:p>
-    <w:p>
-      <w:pPr>
-        <w:pStyle w:val="Heading2"/>
-        <w:rPr>
-          <w:rFonts w:ascii="Calibri" w:hAnsi="Calibri"/>
-        </w:rPr>
-      </w:pPr>
-      <w:bookmarkStart w:id="9" w:name="_Toc464463313"/>
-      <w:r>
-        <w:rPr>
-          <w:rFonts w:ascii="Calibri" w:hAnsi="Calibri"/>
-        </w:rPr>
-        <w:t>Description</w:t>
-      </w:r>
-      <w:bookmarkEnd w:id="9"/>
-    </w:p>
-    <w:p>
-      <w:pPr>
-        <w:rPr>
-          <w:rFonts w:cs="Helvetica"/>
-        </w:rPr>
-      </w:pPr>
-    </w:p>
-    <w:p>
-      <w:pPr>
-        <w:outlineLvl w:val="0"/>
-        <w:rPr>
-          <w:rFonts w:cs="Helvetica"/>
-        </w:rPr>
-      </w:pPr>
-      <w:r>
-        <w:rPr>
-          <w:rFonts w:cs="Helvetica"/>
-        </w:rPr>
-        <w:t>MultiPEN</w:t>
-      </w:r>
-    </w:p>
-    <w:p>
-      <w:pPr>
-        <w:ind w:left="709"/>
-        <w:rPr>
-          <w:rFonts w:cs="Helvetica"/>
-        </w:rPr>
-      </w:pPr>
-      <w:r>
-        <w:rPr>
-          <w:rFonts w:cs="Helvetica"/>
-        </w:rPr>
-        <w:t>This is the path to the binary executable of MultiPEN</w:t>
-      </w:r>
-      <w:r>
-        <w:rPr>
-          <w:rFonts w:cs="Helvetica"/>
-        </w:rPr>
-        <w:t>, i.e., binary-OS/MultiPEN_v001_OS/</w:t>
-      </w:r>
-      <w:r>
-        <w:rPr>
-          <w:rFonts w:cs="Helvetica"/>
-        </w:rPr>
-        <w:t>.</w:t>
-      </w:r>
-    </w:p>
-    <w:p>
-      <w:pPr>
-        <w:outlineLvl w:val="0"/>
-        <w:rPr>
-          <w:rFonts w:cs="Helvetica"/>
-        </w:rPr>
-      </w:pPr>
-      <w:proofErr w:type="spellStart"/>
-      <w:r>
-        <w:rPr>
-          <w:rFonts w:cs="Helvetica"/>
-        </w:rPr>
-        <w:t>OutputDirectory</w:t>
-      </w:r>
-      <w:proofErr w:type="spellEnd"/>
-    </w:p>
-    <w:p>
-      <w:pPr>
-        <w:ind w:left="709"/>
-        <w:rPr>
-          <w:rFonts w:cs="Helvetica"/>
-        </w:rPr>
-      </w:pPr>
-      <w:r>
-        <w:rPr>
-          <w:rFonts w:cs="Helvetica"/>
-        </w:rPr>
-        <w:t xml:space="preserve">Specify the </w:t>
-      </w:r>
-      <w:r>
-        <w:rPr>
-          <w:rFonts w:cs="Helvetica"/>
-        </w:rPr>
-        <w:t>directo</w:t>
-      </w:r>
-      <w:r>
-        <w:rPr>
-          <w:rFonts w:cs="Helvetica"/>
-        </w:rPr>
-        <w:t>r</w:t>
-      </w:r>
-      <w:r>
-        <w:rPr>
-          <w:rFonts w:cs="Helvetica"/>
-        </w:rPr>
-        <w:t>y</w:t>
-      </w:r>
-      <w:r>
-        <w:rPr>
-          <w:rFonts w:cs="Helvetica"/>
-        </w:rPr>
-        <w:t xml:space="preserve"> for the </w:t>
-      </w:r>
-      <w:r>
-        <w:rPr>
-          <w:rFonts w:cs="Helvetica"/>
-        </w:rPr>
-        <w:t>output files.</w:t>
-      </w:r>
-      <w:r>
-        <w:rPr>
-          <w:rFonts w:cs="Helvetica"/>
-        </w:rPr>
-        <w:t xml:space="preserve"> </w:t>
-      </w:r>
-      <w:r>
-        <w:rPr>
-          <w:rFonts w:cs="Helvetica"/>
-        </w:rPr>
-        <w:t>Results can be save to default directory by typing the value</w:t>
-      </w:r>
-      <w:r>
-        <w:rPr>
-          <w:rFonts w:cs="Helvetica"/>
-        </w:rPr>
-        <w:t xml:space="preserve"> </w:t>
-      </w:r>
       <w:r>
         <w:rPr>
           <w:rFonts w:cs="Helvetica"/>
@@ -5236,35 +4642,7 @@
         <w:rPr>
           <w:rFonts w:cs="Helvetica"/>
         </w:rPr>
-        <w:t xml:space="preserve"> (default directory: </w:t>
-      </w:r>
-      <w:proofErr w:type="spellStart"/>
-      <w:r>
-        <w:rPr>
-          <w:rFonts w:cs="Helvetica"/>
-        </w:rPr>
-        <w:t>output_MultiPEN</w:t>
-      </w:r>
-      <w:proofErr w:type="spellEnd"/>
-      <w:r>
-        <w:rPr>
-          <w:rFonts w:cs="Helvetica"/>
-        </w:rPr>
-        <w:t>/</w:t>
-      </w:r>
-      <w:proofErr w:type="spellStart"/>
-      <w:r>
-        <w:rPr>
-          <w:rFonts w:cs="Helvetica"/>
-        </w:rPr>
-        <w:t>feature_selection</w:t>
-      </w:r>
-      <w:proofErr w:type="spellEnd"/>
-      <w:r>
-        <w:rPr>
-          <w:rFonts w:cs="Helvetica"/>
-        </w:rPr>
-        <w:t>/</w:t>
+        <w:t xml:space="preserve"> (default directory: output_MultiPEN/feature_selection/</w:t>
       </w:r>
       <w:r>
         <w:rPr>
@@ -5313,19 +4691,11 @@
           <w:rFonts w:cs="Helvetica"/>
         </w:rPr>
       </w:pPr>
-      <w:proofErr w:type="spellStart"/>
-      <w:r>
-        <w:rPr>
-          <w:rFonts w:cs="Helvetica"/>
-        </w:rPr>
-        <w:t>ExpressionData</w:t>
-      </w:r>
-      <w:proofErr w:type="spellEnd"/>
-      <w:r>
-        <w:rPr>
-          <w:rFonts w:cs="Helvetica"/>
-        </w:rPr>
-        <w:t xml:space="preserve"> </w:t>
+      <w:r>
+        <w:rPr>
+          <w:rFonts w:cs="Helvetica"/>
+        </w:rPr>
+        <w:t xml:space="preserve">ExpressionData </w:t>
       </w:r>
     </w:p>
     <w:p>
@@ -5441,21 +4811,7 @@
         <w:rPr>
           <w:rFonts w:cs="Helvetica"/>
         </w:rPr>
-        <w:t xml:space="preserve">The interaction matrix where the </w:t>
-      </w:r>
-      <w:proofErr w:type="spellStart"/>
-      <w:r>
-        <w:rPr>
-          <w:rFonts w:cs="Helvetica"/>
-        </w:rPr>
-        <w:t>ith</w:t>
-      </w:r>
-      <w:proofErr w:type="spellEnd"/>
-      <w:r>
-        <w:rPr>
-          <w:rFonts w:cs="Helvetica"/>
-        </w:rPr>
-        <w:t xml:space="preserve"> interaction (row) is represented as:</w:t>
+        <w:t>The interaction matrix where the ith interaction (row) is represented as:</w:t>
       </w:r>
     </w:p>
     <w:p>
@@ -5601,19 +4957,11 @@
           <w:rFonts w:cs="Helvetica"/>
         </w:rPr>
       </w:pPr>
-      <w:proofErr w:type="spellStart"/>
-      <w:r>
-        <w:rPr>
-          <w:rFonts w:cs="Helvetica"/>
-        </w:rPr>
-        <w:t>SampleClass</w:t>
-      </w:r>
-      <w:proofErr w:type="spellEnd"/>
-      <w:r>
-        <w:rPr>
-          <w:rFonts w:cs="Helvetica"/>
-        </w:rPr>
-        <w:t xml:space="preserve"> </w:t>
+      <w:r>
+        <w:rPr>
+          <w:rFonts w:cs="Helvetica"/>
+        </w:rPr>
+        <w:t xml:space="preserve">SampleClass </w:t>
       </w:r>
     </w:p>
     <w:p>
@@ -5708,19 +5056,11 @@
           <w:rFonts w:cs="Helvetica"/>
         </w:rPr>
       </w:pPr>
-      <w:proofErr w:type="spellStart"/>
-      <w:r>
-        <w:rPr>
-          <w:rFonts w:cs="Helvetica"/>
-        </w:rPr>
-        <w:t>FeatureNames</w:t>
-      </w:r>
-      <w:proofErr w:type="spellEnd"/>
-      <w:r>
-        <w:rPr>
-          <w:rFonts w:cs="Helvetica"/>
-        </w:rPr>
-        <w:t xml:space="preserve"> </w:t>
+      <w:r>
+        <w:rPr>
+          <w:rFonts w:cs="Helvetica"/>
+        </w:rPr>
+        <w:t xml:space="preserve">FeatureNames </w:t>
       </w:r>
     </w:p>
     <w:p>
@@ -5747,14 +5087,12 @@
           <w:rFonts w:cs="Helvetica"/>
         </w:rPr>
       </w:pPr>
-      <w:proofErr w:type="spellStart"/>
       <w:r>
         <w:rPr>
           <w:rFonts w:cs="Helvetica"/>
         </w:rPr>
         <w:t>SampleNames</w:t>
       </w:r>
-      <w:proofErr w:type="spellEnd"/>
     </w:p>
     <w:p>
       <w:pPr>
@@ -5770,6 +5108,37 @@
         </w:rPr>
         <w:tab/>
         <w:t>Sample name in the same order as the columns in the expression matrix.</w:t>
+      </w:r>
+    </w:p>
+    <w:p>
+      <w:pPr>
+        <w:pStyle w:val="ListParagraph"/>
+        <w:ind w:left="0"/>
+        <w:rPr>
+          <w:rFonts w:cs="Helvetica"/>
+        </w:rPr>
+      </w:pPr>
+      <w:r>
+        <w:rPr>
+          <w:rFonts w:cs="Helvetica"/>
+        </w:rPr>
+        <w:t>DecisionThreshold</w:t>
+      </w:r>
+    </w:p>
+    <w:p>
+      <w:pPr>
+        <w:pStyle w:val="ListParagraph"/>
+        <w:ind w:left="709"/>
+        <w:rPr>
+          <w:rFonts w:cs="Helvetica"/>
+        </w:rPr>
+      </w:pPr>
+      <w:r>
+        <w:rPr>
+          <w:rFonts w:cs="Helvetica"/>
+        </w:rPr>
+        <w:tab/>
+        <w:t>This is the decision boundary for prediction. The default value is set to 0.5 but please note for different cases different thresholds could be a better option.</w:t>
       </w:r>
     </w:p>
     <w:p>
@@ -5781,14 +5150,12 @@
           <w:rFonts w:cs="Helvetica"/>
         </w:rPr>
       </w:pPr>
-      <w:proofErr w:type="spellStart"/>
       <w:r>
         <w:rPr>
           <w:rFonts w:cs="Helvetica"/>
         </w:rPr>
         <w:t>NumIterations</w:t>
       </w:r>
-      <w:proofErr w:type="spellEnd"/>
     </w:p>
     <w:p>
       <w:pPr>
@@ -5861,14 +5228,7 @@
         <w:rPr>
           <w:rFonts w:cs="Helvetica"/>
         </w:rPr>
-        <w:t>MultiPEN-</w:t>
-      </w:r>
-      <w:proofErr w:type="spellStart"/>
-      <w:r>
-        <w:rPr>
-          <w:rFonts w:cs="Helvetica"/>
-        </w:rPr>
-        <w:t>Rankings_lambda</w:t>
+        <w:t>MultiPEN-Rankings_lambda</w:t>
       </w:r>
       <w:r>
         <w:rPr>
@@ -5877,20 +5237,11 @@
         </w:rPr>
         <w:t>X</w:t>
       </w:r>
-      <w:proofErr w:type="spellEnd"/>
-      <w:proofErr w:type="gramStart"/>
-      <w:r>
-        <w:rPr>
-          <w:rFonts w:cs="Helvetica"/>
-        </w:rPr>
-        <w:t>(.mat</w:t>
-      </w:r>
-      <w:proofErr w:type="gramEnd"/>
-      <w:r>
-        <w:rPr>
-          <w:rFonts w:cs="Helvetica"/>
-        </w:rPr>
-        <w:t xml:space="preserve">/.txt) </w:t>
+      <w:r>
+        <w:rPr>
+          <w:rFonts w:cs="Helvetica"/>
+        </w:rPr>
+        <w:t xml:space="preserve">(.mat/.txt) </w:t>
       </w:r>
     </w:p>
     <w:p>
@@ -6326,14 +5677,12 @@
                 <w:rFonts w:cs="Helvetica"/>
               </w:rPr>
             </w:pPr>
-            <w:proofErr w:type="spellStart"/>
             <w:r>
               <w:rPr>
                 <w:rFonts w:cs="Helvetica"/>
               </w:rPr>
               <w:t>foldChange</w:t>
             </w:r>
-            <w:proofErr w:type="spellEnd"/>
           </w:p>
         </w:tc>
         <w:tc>
@@ -6414,14 +5763,12 @@
                 <w:rFonts w:cs="Helvetica"/>
               </w:rPr>
             </w:pPr>
-            <w:proofErr w:type="spellStart"/>
             <w:r>
               <w:rPr>
                 <w:rFonts w:cs="Helvetica"/>
               </w:rPr>
               <w:t>higherIn</w:t>
             </w:r>
-            <w:proofErr w:type="spellEnd"/>
           </w:p>
         </w:tc>
         <w:tc>
@@ -6638,14 +5985,12 @@
                 <w:rFonts w:cs="Helvetica"/>
               </w:rPr>
             </w:pPr>
-            <w:proofErr w:type="spellStart"/>
             <w:r>
               <w:rPr>
                 <w:rFonts w:cs="Helvetica"/>
               </w:rPr>
               <w:t>sample_n</w:t>
             </w:r>
-            <w:proofErr w:type="spellEnd"/>
           </w:p>
         </w:tc>
         <w:tc>
@@ -6711,16 +6056,7 @@
           <w:rFonts w:cs="Helvetica"/>
           <w:highlight w:val="yellow"/>
         </w:rPr>
-        <w:t>i</w:t>
-      </w:r>
-      <w:bookmarkStart w:id="11" w:name="_GoBack"/>
-      <w:bookmarkEnd w:id="11"/>
-      <w:r>
-        <w:rPr>
-          <w:rFonts w:cs="Helvetica"/>
-          <w:highlight w:val="yellow"/>
-        </w:rPr>
-        <w:t>mage name:</w:t>
+        <w:t>image name:</w:t>
       </w:r>
       <w:r>
         <w:rPr>
@@ -6805,169 +6141,210 @@
           <w:rFonts w:cs="Helvetica"/>
         </w:rPr>
       </w:pPr>
-      <w:bookmarkStart w:id="12" w:name="_Ref464745483"/>
+      <w:bookmarkStart w:id="11" w:name="_Ref464745483"/>
       <w:r>
         <w:t xml:space="preserve">Figure </w:t>
       </w:r>
-      <w:fldSimple w:instr=" SEQ Figure \* ARABIC ">
-        <w:r>
-          <w:rPr>
-            <w:noProof/>
-          </w:rPr>
-          <w:t>2</w:t>
-        </w:r>
-      </w:fldSimple>
+      <w:r>
+        <w:fldChar w:fldCharType="begin"/>
+      </w:r>
+      <w:r>
+        <w:instrText xml:space="preserve"> SEQ Figure \* ARABIC </w:instrText>
+      </w:r>
+      <w:r>
+        <w:fldChar w:fldCharType="separate"/>
+      </w:r>
+      <w:r>
+        <w:rPr>
+          <w:noProof/>
+        </w:rPr>
+        <w:t>2</w:t>
+      </w:r>
+      <w:r>
+        <w:rPr>
+          <w:noProof/>
+        </w:rPr>
+        <w:fldChar w:fldCharType="end"/>
+      </w:r>
+      <w:bookmarkEnd w:id="11"/>
+      <w:r>
+        <w:t>: Example of rankings output file (feature selection module)</w:t>
+      </w:r>
+    </w:p>
+    <w:p>
+      <w:pPr>
+        <w:rPr>
+          <w:rFonts w:cs="Helvetica"/>
+        </w:rPr>
+      </w:pPr>
+    </w:p>
+    <w:p>
+      <w:pPr>
+        <w:outlineLvl w:val="0"/>
+        <w:rPr>
+          <w:rFonts w:cs="Helvetica"/>
+        </w:rPr>
+      </w:pPr>
+      <w:r>
+        <w:rPr>
+          <w:rFonts w:cs="Helvetica"/>
+        </w:rPr>
+        <w:t>MultiPEN-Rankings_lambda0.001_genes-higher-in-cases.txt</w:t>
+      </w:r>
+    </w:p>
+    <w:p>
+      <w:pPr>
+        <w:ind w:left="709"/>
+        <w:rPr>
+          <w:rFonts w:cs="Helvetica"/>
+        </w:rPr>
+      </w:pPr>
+      <w:r>
+        <w:rPr>
+          <w:rFonts w:cs="Helvetica"/>
+        </w:rPr>
+        <w:t xml:space="preserve">Ranking of features which includes </w:t>
+      </w:r>
+      <w:r>
+        <w:rPr>
+          <w:rFonts w:cs="Helvetica"/>
+        </w:rPr>
+        <w:t xml:space="preserve">only </w:t>
+      </w:r>
+      <w:r>
+        <w:rPr>
+          <w:rFonts w:cs="Helvetica"/>
+        </w:rPr>
+        <w:t>features with higher expression in cases samples.</w:t>
+      </w:r>
+    </w:p>
+    <w:p>
+      <w:pPr>
+        <w:outlineLvl w:val="0"/>
+        <w:rPr>
+          <w:rFonts w:cs="Helvetica"/>
+        </w:rPr>
+      </w:pPr>
+      <w:r>
+        <w:rPr>
+          <w:rFonts w:cs="Helvetica"/>
+        </w:rPr>
+        <w:t>MultiPEN-Rankings_lambda0.001_genes-higher-in-control.txt</w:t>
+      </w:r>
+    </w:p>
+    <w:p>
+      <w:pPr>
+        <w:ind w:left="709"/>
+        <w:rPr>
+          <w:rFonts w:cs="Helvetica"/>
+        </w:rPr>
+      </w:pPr>
+      <w:r>
+        <w:rPr>
+          <w:rFonts w:cs="Helvetica"/>
+        </w:rPr>
+        <w:t>Ranking of features which includes</w:t>
+      </w:r>
+      <w:r>
+        <w:rPr>
+          <w:rFonts w:cs="Helvetica"/>
+        </w:rPr>
+        <w:t xml:space="preserve"> only</w:t>
+      </w:r>
+      <w:r>
+        <w:rPr>
+          <w:rFonts w:cs="Helvetica"/>
+        </w:rPr>
+        <w:t xml:space="preserve"> features with higher expression in control samples.</w:t>
+      </w:r>
+    </w:p>
+    <w:p>
+      <w:pPr>
+        <w:outlineLvl w:val="0"/>
+        <w:rPr>
+          <w:rStyle w:val="CommentReference"/>
+        </w:rPr>
+      </w:pPr>
+      <w:r>
+        <w:rPr>
+          <w:rFonts w:cs="Helvetica"/>
+        </w:rPr>
+        <w:t>MultiPEN-vts_lambda0.001.txt</w:t>
+      </w:r>
+      <w:r>
+        <w:rPr>
+          <w:rStyle w:val="CommentReference"/>
+        </w:rPr>
+        <w:t xml:space="preserve"> </w:t>
+      </w:r>
+    </w:p>
+    <w:p>
+      <w:pPr>
+        <w:rPr>
+          <w:rFonts w:cs="Helvetica"/>
+        </w:rPr>
+      </w:pPr>
+      <w:r>
+        <w:rPr>
+          <w:rFonts w:cs="Helvetica"/>
+        </w:rPr>
+        <w:tab/>
+      </w:r>
+      <w:r>
+        <w:rPr>
+          <w:rFonts w:cs="Helvetica"/>
+        </w:rPr>
+        <w:t>Intercept term (logistic regression model)</w:t>
+      </w:r>
+    </w:p>
+    <w:p>
+      <w:pPr>
+        <w:rPr>
+          <w:rFonts w:cs="Helvetica"/>
+        </w:rPr>
+      </w:pPr>
+      <w:r>
+        <w:rPr>
+          <w:rFonts w:cs="Helvetica"/>
+        </w:rPr>
+        <w:t>MultiPEN-performance_feature-selection_lambda</w:t>
+      </w:r>
+      <w:r>
+        <w:rPr>
+          <w:rFonts w:cs="Helvetica"/>
+        </w:rPr>
+        <w:t>0.001.txt</w:t>
+      </w:r>
+    </w:p>
+    <w:p>
+      <w:pPr>
+        <w:rPr>
+          <w:rFonts w:cs="Helvetica"/>
+        </w:rPr>
+      </w:pPr>
+      <w:r>
+        <w:rPr>
+          <w:rFonts w:cs="Helvetica"/>
+        </w:rPr>
+        <w:tab/>
+        <w:t>LCC, auc, accuracy, TP, TN, FP, FN</w:t>
+      </w:r>
+    </w:p>
+    <w:p>
+      <w:pPr>
+        <w:rPr>
+          <w:rFonts w:cs="Helvetica"/>
+        </w:rPr>
+      </w:pPr>
+    </w:p>
+    <w:p>
+      <w:pPr>
+        <w:rPr>
+          <w:rFonts w:cs="Helvetica"/>
+        </w:rPr>
+      </w:pPr>
+      <w:bookmarkStart w:id="12" w:name="_GoBack"/>
       <w:bookmarkEnd w:id="12"/>
-      <w:r>
-        <w:t>: Example of rankings output file (feature selection module)</w:t>
-      </w:r>
-    </w:p>
-    <w:p>
-      <w:pPr>
-        <w:rPr>
-          <w:rFonts w:cs="Helvetica"/>
-        </w:rPr>
-      </w:pPr>
-    </w:p>
-    <w:p>
-      <w:pPr>
-        <w:outlineLvl w:val="0"/>
-        <w:rPr>
-          <w:rFonts w:cs="Helvetica"/>
-        </w:rPr>
-      </w:pPr>
-      <w:r>
-        <w:rPr>
-          <w:rFonts w:cs="Helvetica"/>
-        </w:rPr>
-        <w:t>MultiPEN-Rankings_lambda0.001_genes-higher-in-cases.txt</w:t>
-      </w:r>
-    </w:p>
-    <w:p>
-      <w:pPr>
-        <w:ind w:left="709"/>
-        <w:rPr>
-          <w:rFonts w:cs="Helvetica"/>
-        </w:rPr>
-      </w:pPr>
-      <w:r>
-        <w:rPr>
-          <w:rFonts w:cs="Helvetica"/>
-        </w:rPr>
-        <w:t xml:space="preserve">Ranking of features which includes </w:t>
-      </w:r>
-      <w:r>
-        <w:rPr>
-          <w:rFonts w:cs="Helvetica"/>
-        </w:rPr>
-        <w:t xml:space="preserve">only </w:t>
-      </w:r>
-      <w:r>
-        <w:rPr>
-          <w:rFonts w:cs="Helvetica"/>
-        </w:rPr>
-        <w:t>features with higher expression in cases samples.</w:t>
-      </w:r>
-    </w:p>
-    <w:p>
-      <w:pPr>
-        <w:outlineLvl w:val="0"/>
-        <w:rPr>
-          <w:rFonts w:cs="Helvetica"/>
-        </w:rPr>
-      </w:pPr>
-      <w:r>
-        <w:rPr>
-          <w:rFonts w:cs="Helvetica"/>
-        </w:rPr>
-        <w:t>MultiPEN-Rankings_lambda0.001_genes-higher-in-control.txt</w:t>
-      </w:r>
-    </w:p>
-    <w:p>
-      <w:pPr>
-        <w:ind w:left="709"/>
-        <w:rPr>
-          <w:rFonts w:cs="Helvetica"/>
-        </w:rPr>
-      </w:pPr>
-      <w:r>
-        <w:rPr>
-          <w:rFonts w:cs="Helvetica"/>
-        </w:rPr>
-        <w:t>Ranking of features which includes</w:t>
-      </w:r>
-      <w:r>
-        <w:rPr>
-          <w:rFonts w:cs="Helvetica"/>
-        </w:rPr>
-        <w:t xml:space="preserve"> only</w:t>
-      </w:r>
-      <w:r>
-        <w:rPr>
-          <w:rFonts w:cs="Helvetica"/>
-        </w:rPr>
-        <w:t xml:space="preserve"> features with higher expression in control samples.</w:t>
-      </w:r>
-    </w:p>
-    <w:p>
-      <w:pPr>
-        <w:outlineLvl w:val="0"/>
-        <w:rPr>
-          <w:rStyle w:val="CommentReference"/>
-        </w:rPr>
-      </w:pPr>
-      <w:r>
-        <w:rPr>
-          <w:rFonts w:cs="Helvetica"/>
-        </w:rPr>
-        <w:t>MultiPEN-vts_lambda0.001.txt</w:t>
-      </w:r>
-      <w:r>
-        <w:rPr>
-          <w:rStyle w:val="CommentReference"/>
-        </w:rPr>
-        <w:t xml:space="preserve"> </w:t>
-      </w:r>
-    </w:p>
-    <w:p>
-      <w:pPr>
-        <w:rPr>
-          <w:rFonts w:cs="Helvetica"/>
-        </w:rPr>
-      </w:pPr>
-      <w:r>
-        <w:rPr>
-          <w:rFonts w:cs="Helvetica"/>
-        </w:rPr>
-        <w:tab/>
-      </w:r>
-      <w:r>
-        <w:rPr>
-          <w:rFonts w:cs="Helvetica"/>
-        </w:rPr>
-        <w:t>Intercept term (logistic regression model)</w:t>
-      </w:r>
-    </w:p>
-    <w:p>
-      <w:pPr>
-        <w:rPr>
-          <w:rFonts w:cs="Helvetica"/>
-        </w:rPr>
-      </w:pPr>
-    </w:p>
-    <w:p>
-      <w:pPr>
-        <w:rPr>
-          <w:rFonts w:cs="Helvetica"/>
-        </w:rPr>
-      </w:pPr>
-    </w:p>
-    <w:p>
-      <w:pPr>
-        <w:rPr>
-          <w:rFonts w:cs="Helvetica"/>
-        </w:rPr>
-      </w:pPr>
     </w:p>
     <w:p>
       <w:pPr>
@@ -6997,6 +6374,26 @@
         <w:t xml:space="preserve"> - OS</w:t>
       </w:r>
       <w:bookmarkEnd w:id="13"/>
+    </w:p>
+    <w:p/>
+    <w:p>
+      <w:pPr>
+        <w:rPr>
+          <w:i/>
+        </w:rPr>
+      </w:pPr>
+      <w:r>
+        <w:rPr>
+          <w:i/>
+        </w:rPr>
+        <w:t xml:space="preserve">Default </w:t>
+      </w:r>
+      <w:r>
+        <w:rPr>
+          <w:i/>
+        </w:rPr>
+        <w:t xml:space="preserve">decision threshold and number of iterations </w:t>
+      </w:r>
     </w:p>
     <w:p/>
     <w:p>
@@ -7111,159 +6508,7 @@
                               <w:rPr>
                                 <w:rFonts w:ascii="American Typewriter" w:hAnsi="American Typewriter" w:cs="Helvetica"/>
                               </w:rPr>
-                              <w:t>MultiPEN="</w:t>
-                            </w:r>
-                            <w:proofErr w:type="spellStart"/>
-                            <w:r>
-                              <w:rPr>
-                                <w:rFonts w:ascii="American Typewriter" w:hAnsi="American Typewriter" w:cs="Helvetica"/>
-                              </w:rPr>
-                              <w:t>MultiPEN.app</w:t>
-                            </w:r>
-                            <w:proofErr w:type="spellEnd"/>
-                            <w:r>
-                              <w:rPr>
-                                <w:rFonts w:ascii="American Typewriter" w:hAnsi="American Typewriter" w:cs="Helvetica"/>
-                              </w:rPr>
-                              <w:t>/Contents/</w:t>
-                            </w:r>
-                            <w:proofErr w:type="spellStart"/>
-                            <w:r>
-                              <w:rPr>
-                                <w:rFonts w:ascii="American Typewriter" w:hAnsi="American Typewriter" w:cs="Helvetica"/>
-                              </w:rPr>
-                              <w:t>MacOS</w:t>
-                            </w:r>
-                            <w:proofErr w:type="spellEnd"/>
-                            <w:r>
-                              <w:rPr>
-                                <w:rFonts w:ascii="American Typewriter" w:hAnsi="American Typewriter" w:cs="Helvetica"/>
-                              </w:rPr>
-                              <w:t>/</w:t>
-                            </w:r>
-                            <w:proofErr w:type="spellStart"/>
-                            <w:r>
-                              <w:rPr>
-                                <w:rFonts w:ascii="American Typewriter" w:hAnsi="American Typewriter" w:cs="Helvetica"/>
-                              </w:rPr>
-                              <w:t>applauncher</w:t>
-                            </w:r>
-                            <w:proofErr w:type="spellEnd"/>
-                            <w:r>
-                              <w:rPr>
-                                <w:rFonts w:ascii="American Typewriter" w:hAnsi="American Typewriter" w:cs="Helvetica"/>
-                              </w:rPr>
-                              <w:t>"</w:t>
-                            </w:r>
-                          </w:p>
-                          <w:p>
-                            <w:pPr>
-                              <w:pStyle w:val="ListParagraph"/>
-                              <w:widowControl w:val="0"/>
-                              <w:tabs>
-                                <w:tab w:val="left" w:pos="566"/>
-                                <w:tab w:val="left" w:pos="1133"/>
-                                <w:tab w:val="left" w:pos="1700"/>
-                                <w:tab w:val="left" w:pos="2267"/>
-                                <w:tab w:val="left" w:pos="2834"/>
-                                <w:tab w:val="left" w:pos="3401"/>
-                                <w:tab w:val="left" w:pos="3968"/>
-                                <w:tab w:val="left" w:pos="4535"/>
-                                <w:tab w:val="left" w:pos="5102"/>
-                                <w:tab w:val="left" w:pos="5669"/>
-                                <w:tab w:val="left" w:pos="6236"/>
-                                <w:tab w:val="left" w:pos="6803"/>
-                              </w:tabs>
-                              <w:autoSpaceDE w:val="0"/>
-                              <w:autoSpaceDN w:val="0"/>
-                              <w:adjustRightInd w:val="0"/>
-                              <w:ind w:left="0"/>
-                              <w:rPr>
-                                <w:rFonts w:ascii="American Typewriter" w:hAnsi="American Typewriter" w:cs="Helvetica"/>
-                              </w:rPr>
-                            </w:pPr>
-                            <w:proofErr w:type="spellStart"/>
-                            <w:r>
-                              <w:rPr>
-                                <w:rFonts w:ascii="American Typewriter" w:hAnsi="American Typewriter" w:cs="Helvetica"/>
-                              </w:rPr>
-                              <w:t>OutputDirectory</w:t>
-                            </w:r>
-                            <w:proofErr w:type="spellEnd"/>
-                            <w:r>
-                              <w:rPr>
-                                <w:rFonts w:ascii="American Typewriter" w:hAnsi="American Typewriter" w:cs="Helvetica"/>
-                              </w:rPr>
-                              <w:t>="</w:t>
-                            </w:r>
-                            <w:proofErr w:type="spellStart"/>
-                            <w:r>
-                              <w:rPr>
-                                <w:rFonts w:ascii="American Typewriter" w:hAnsi="American Typewriter" w:cs="Helvetica"/>
-                              </w:rPr>
-                              <w:t>ExampleOutputs</w:t>
-                            </w:r>
-                            <w:proofErr w:type="spellEnd"/>
-                            <w:r>
-                              <w:rPr>
-                                <w:rFonts w:ascii="American Typewriter" w:hAnsi="American Typewriter" w:cs="Helvetica"/>
-                              </w:rPr>
-                              <w:t>/"</w:t>
-                            </w:r>
-                          </w:p>
-                          <w:p>
-                            <w:pPr>
-                              <w:pStyle w:val="ListParagraph"/>
-                              <w:widowControl w:val="0"/>
-                              <w:tabs>
-                                <w:tab w:val="left" w:pos="566"/>
-                                <w:tab w:val="left" w:pos="1133"/>
-                                <w:tab w:val="left" w:pos="1700"/>
-                                <w:tab w:val="left" w:pos="2267"/>
-                                <w:tab w:val="left" w:pos="2834"/>
-                                <w:tab w:val="left" w:pos="3401"/>
-                                <w:tab w:val="left" w:pos="3968"/>
-                                <w:tab w:val="left" w:pos="4535"/>
-                                <w:tab w:val="left" w:pos="5102"/>
-                                <w:tab w:val="left" w:pos="5669"/>
-                                <w:tab w:val="left" w:pos="6236"/>
-                                <w:tab w:val="left" w:pos="6803"/>
-                              </w:tabs>
-                              <w:autoSpaceDE w:val="0"/>
-                              <w:autoSpaceDN w:val="0"/>
-                              <w:adjustRightInd w:val="0"/>
-                              <w:ind w:left="0"/>
-                              <w:rPr>
-                                <w:rFonts w:ascii="American Typewriter" w:hAnsi="American Typewriter" w:cs="Helvetica"/>
-                              </w:rPr>
-                            </w:pPr>
-                            <w:proofErr w:type="spellStart"/>
-                            <w:r>
-                              <w:rPr>
-                                <w:rFonts w:ascii="American Typewriter" w:hAnsi="American Typewriter" w:cs="Helvetica"/>
-                              </w:rPr>
-                              <w:t>ExpressionData</w:t>
-                            </w:r>
-                            <w:proofErr w:type="spellEnd"/>
-                            <w:r>
-                              <w:rPr>
-                                <w:rFonts w:ascii="American Typewriter" w:hAnsi="American Typewriter" w:cs="Helvetica"/>
-                              </w:rPr>
-                              <w:t>="</w:t>
-                            </w:r>
-                            <w:proofErr w:type="spellStart"/>
-                            <w:r>
-                              <w:rPr>
-                                <w:rFonts w:ascii="American Typewriter" w:hAnsi="American Typewriter" w:cs="Helvetica"/>
-                              </w:rPr>
-                              <w:t>ExampleInputs</w:t>
-                            </w:r>
-                            <w:proofErr w:type="spellEnd"/>
-                            <w:r>
-                              <w:rPr>
-                                <w:rFonts w:ascii="American Typewriter" w:hAnsi="American Typewriter" w:cs="Helvetica"/>
-                              </w:rPr>
-                              <w:t>/X.txt"</w:t>
+                              <w:t>MultiPEN="MultiPEN.app/Contents/MacOS/applauncher"</w:t>
                             </w:r>
                           </w:p>
                           <w:p>
@@ -7296,21 +6541,7 @@
                               <w:rPr>
                                 <w:rFonts w:ascii="American Typewriter" w:hAnsi="American Typewriter" w:cs="Helvetica"/>
                               </w:rPr>
-                              <w:t>Interactions="</w:t>
-                            </w:r>
-                            <w:proofErr w:type="spellStart"/>
-                            <w:r>
-                              <w:rPr>
-                                <w:rFonts w:ascii="American Typewriter" w:hAnsi="American Typewriter" w:cs="Helvetica"/>
-                              </w:rPr>
-                              <w:t>ExampleInputs</w:t>
-                            </w:r>
-                            <w:proofErr w:type="spellEnd"/>
-                            <w:r>
-                              <w:rPr>
-                                <w:rFonts w:ascii="American Typewriter" w:hAnsi="American Typewriter" w:cs="Helvetica"/>
-                              </w:rPr>
-                              <w:t>/E.txt"</w:t>
+                              <w:t>OutputDirectory="ExampleOutputs/"</w:t>
                             </w:r>
                           </w:p>
                           <w:p>
@@ -7339,33 +6570,77 @@
                                 <w:rFonts w:ascii="American Typewriter" w:hAnsi="American Typewriter" w:cs="Helvetica"/>
                               </w:rPr>
                             </w:pPr>
-                            <w:proofErr w:type="spellStart"/>
                             <w:r>
                               <w:rPr>
                                 <w:rFonts w:ascii="American Typewriter" w:hAnsi="American Typewriter" w:cs="Helvetica"/>
                               </w:rPr>
-                              <w:t>SampleClass</w:t>
+                              <w:t>ExpressionData="ExampleInputs/X.txt"</w:t>
                             </w:r>
-                            <w:proofErr w:type="spellEnd"/>
+                          </w:p>
+                          <w:p>
+                            <w:pPr>
+                              <w:pStyle w:val="ListParagraph"/>
+                              <w:widowControl w:val="0"/>
+                              <w:tabs>
+                                <w:tab w:val="left" w:pos="566"/>
+                                <w:tab w:val="left" w:pos="1133"/>
+                                <w:tab w:val="left" w:pos="1700"/>
+                                <w:tab w:val="left" w:pos="2267"/>
+                                <w:tab w:val="left" w:pos="2834"/>
+                                <w:tab w:val="left" w:pos="3401"/>
+                                <w:tab w:val="left" w:pos="3968"/>
+                                <w:tab w:val="left" w:pos="4535"/>
+                                <w:tab w:val="left" w:pos="5102"/>
+                                <w:tab w:val="left" w:pos="5669"/>
+                                <w:tab w:val="left" w:pos="6236"/>
+                                <w:tab w:val="left" w:pos="6803"/>
+                              </w:tabs>
+                              <w:autoSpaceDE w:val="0"/>
+                              <w:autoSpaceDN w:val="0"/>
+                              <w:adjustRightInd w:val="0"/>
+                              <w:ind w:left="0"/>
+                              <w:rPr>
+                                <w:rFonts w:ascii="American Typewriter" w:hAnsi="American Typewriter" w:cs="Helvetica"/>
+                              </w:rPr>
+                            </w:pPr>
                             <w:r>
                               <w:rPr>
                                 <w:rFonts w:ascii="American Typewriter" w:hAnsi="American Typewriter" w:cs="Helvetica"/>
                               </w:rPr>
-                              <w:t>="</w:t>
+                              <w:t>Interactions="ExampleInputs/E.txt"</w:t>
                             </w:r>
-                            <w:proofErr w:type="spellStart"/>
+                          </w:p>
+                          <w:p>
+                            <w:pPr>
+                              <w:pStyle w:val="ListParagraph"/>
+                              <w:widowControl w:val="0"/>
+                              <w:tabs>
+                                <w:tab w:val="left" w:pos="566"/>
+                                <w:tab w:val="left" w:pos="1133"/>
+                                <w:tab w:val="left" w:pos="1700"/>
+                                <w:tab w:val="left" w:pos="2267"/>
+                                <w:tab w:val="left" w:pos="2834"/>
+                                <w:tab w:val="left" w:pos="3401"/>
+                                <w:tab w:val="left" w:pos="3968"/>
+                                <w:tab w:val="left" w:pos="4535"/>
+                                <w:tab w:val="left" w:pos="5102"/>
+                                <w:tab w:val="left" w:pos="5669"/>
+                                <w:tab w:val="left" w:pos="6236"/>
+                                <w:tab w:val="left" w:pos="6803"/>
+                              </w:tabs>
+                              <w:autoSpaceDE w:val="0"/>
+                              <w:autoSpaceDN w:val="0"/>
+                              <w:adjustRightInd w:val="0"/>
+                              <w:ind w:left="0"/>
+                              <w:rPr>
+                                <w:rFonts w:ascii="American Typewriter" w:hAnsi="American Typewriter" w:cs="Helvetica"/>
+                              </w:rPr>
+                            </w:pPr>
                             <w:r>
                               <w:rPr>
                                 <w:rFonts w:ascii="American Typewriter" w:hAnsi="American Typewriter" w:cs="Helvetica"/>
                               </w:rPr>
-                              <w:t>ExampleInputs</w:t>
-                            </w:r>
-                            <w:proofErr w:type="spellEnd"/>
-                            <w:r>
-                              <w:rPr>
-                                <w:rFonts w:ascii="American Typewriter" w:hAnsi="American Typewriter" w:cs="Helvetica"/>
-                              </w:rPr>
-                              <w:t>/Y.txt"</w:t>
+                              <w:t>SampleClass="ExampleInputs/Y.txt"</w:t>
                             </w:r>
                           </w:p>
                           <w:p>
@@ -7427,33 +6702,11 @@
                                 <w:rFonts w:ascii="American Typewriter" w:hAnsi="American Typewriter" w:cs="Helvetica"/>
                               </w:rPr>
                             </w:pPr>
-                            <w:proofErr w:type="spellStart"/>
                             <w:r>
                               <w:rPr>
                                 <w:rFonts w:ascii="American Typewriter" w:hAnsi="American Typewriter" w:cs="Helvetica"/>
                               </w:rPr>
-                              <w:t>FeatureNames</w:t>
-                            </w:r>
-                            <w:proofErr w:type="spellEnd"/>
-                            <w:r>
-                              <w:rPr>
-                                <w:rFonts w:ascii="American Typewriter" w:hAnsi="American Typewriter" w:cs="Helvetica"/>
-                              </w:rPr>
-                              <w:t>="</w:t>
-                            </w:r>
-                            <w:proofErr w:type="spellStart"/>
-                            <w:r>
-                              <w:rPr>
-                                <w:rFonts w:ascii="American Typewriter" w:hAnsi="American Typewriter" w:cs="Helvetica"/>
-                              </w:rPr>
-                              <w:t>ExampleInputs</w:t>
-                            </w:r>
-                            <w:proofErr w:type="spellEnd"/>
-                            <w:r>
-                              <w:rPr>
-                                <w:rFonts w:ascii="American Typewriter" w:hAnsi="American Typewriter" w:cs="Helvetica"/>
-                              </w:rPr>
-                              <w:t>/features.txt"</w:t>
+                              <w:t>FeatureNames="ExampleInputs/features.txt"</w:t>
                             </w:r>
                           </w:p>
                           <w:p>
@@ -7482,33 +6735,11 @@
                                 <w:rFonts w:ascii="American Typewriter" w:hAnsi="American Typewriter" w:cs="Helvetica"/>
                               </w:rPr>
                             </w:pPr>
-                            <w:proofErr w:type="spellStart"/>
                             <w:r>
                               <w:rPr>
                                 <w:rFonts w:ascii="American Typewriter" w:hAnsi="American Typewriter" w:cs="Helvetica"/>
                               </w:rPr>
-                              <w:t>SampleNames</w:t>
-                            </w:r>
-                            <w:proofErr w:type="spellEnd"/>
-                            <w:r>
-                              <w:rPr>
-                                <w:rFonts w:ascii="American Typewriter" w:hAnsi="American Typewriter" w:cs="Helvetica"/>
-                              </w:rPr>
-                              <w:t>="</w:t>
-                            </w:r>
-                            <w:proofErr w:type="spellStart"/>
-                            <w:r>
-                              <w:rPr>
-                                <w:rFonts w:ascii="American Typewriter" w:hAnsi="American Typewriter" w:cs="Helvetica"/>
-                              </w:rPr>
-                              <w:t>ExampleInputs</w:t>
-                            </w:r>
-                            <w:proofErr w:type="spellEnd"/>
-                            <w:r>
-                              <w:rPr>
-                                <w:rFonts w:ascii="American Typewriter" w:hAnsi="American Typewriter" w:cs="Helvetica"/>
-                              </w:rPr>
-                              <w:t>/samples.txt"</w:t>
+                              <w:t>SampleNames="ExampleInputs/samples.txt"</w:t>
                             </w:r>
                           </w:p>
                         </w:txbxContent>
@@ -7533,7 +6764,7 @@
           </mc:Choice>
           <mc:Fallback>
             <w:pict>
-              <v:shape w14:anchorId="2883F405" id="Text Box 3" o:spid="_x0000_s1028" type="#_x0000_t202" style="position:absolute;margin-left:-5.15pt;margin-top:15.45pt;width:450.05pt;height:134.55pt;z-index:251663360;visibility:visible;mso-wrap-style:square;mso-width-percent:0;mso-height-percent:0;mso-wrap-distance-left:9pt;mso-wrap-distance-top:0;mso-wrap-distance-right:9pt;mso-wrap-distance-bottom:0;mso-position-horizontal:absolute;mso-position-horizontal-relative:text;mso-position-vertical:absolute;mso-position-vertical-relative:text;mso-width-percent:0;mso-height-percent:0;mso-width-relative:margin;mso-height-relative:margin;v-text-anchor:middle" o:gfxdata="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" fillcolor="#cfcdcd [2894]" strokecolor="black [3200]" strokeweight="1pt">
+              <v:shape w14:anchorId="2883F405" id="Text Box 3" o:spid="_x0000_s1029" type="#_x0000_t202" style="position:absolute;margin-left:-5.15pt;margin-top:15.45pt;width:450.05pt;height:134.55pt;z-index:251663360;visibility:visible;mso-wrap-style:square;mso-width-percent:0;mso-height-percent:0;mso-wrap-distance-left:9pt;mso-wrap-distance-top:0;mso-wrap-distance-right:9pt;mso-wrap-distance-bottom:0;mso-position-horizontal:absolute;mso-position-horizontal-relative:text;mso-position-vertical:absolute;mso-position-vertical-relative:text;mso-width-percent:0;mso-height-percent:0;mso-width-relative:margin;mso-height-relative:margin;v-text-anchor:middle" o:gfxdata="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" fillcolor="#cfcdcd [2894]" strokecolor="black [3200]" strokeweight="1pt">
                 <v:textbox>
                   <w:txbxContent>
                     <w:p>
@@ -7547,159 +6778,7 @@
                         <w:rPr>
                           <w:rFonts w:ascii="American Typewriter" w:hAnsi="American Typewriter" w:cs="Helvetica"/>
                         </w:rPr>
-                        <w:t>MultiPEN="</w:t>
-                      </w:r>
-                      <w:proofErr w:type="spellStart"/>
-                      <w:r>
-                        <w:rPr>
-                          <w:rFonts w:ascii="American Typewriter" w:hAnsi="American Typewriter" w:cs="Helvetica"/>
-                        </w:rPr>
-                        <w:t>MultiPEN.app</w:t>
-                      </w:r>
-                      <w:proofErr w:type="spellEnd"/>
-                      <w:r>
-                        <w:rPr>
-                          <w:rFonts w:ascii="American Typewriter" w:hAnsi="American Typewriter" w:cs="Helvetica"/>
-                        </w:rPr>
-                        <w:t>/Contents/</w:t>
-                      </w:r>
-                      <w:proofErr w:type="spellStart"/>
-                      <w:r>
-                        <w:rPr>
-                          <w:rFonts w:ascii="American Typewriter" w:hAnsi="American Typewriter" w:cs="Helvetica"/>
-                        </w:rPr>
-                        <w:t>MacOS</w:t>
-                      </w:r>
-                      <w:proofErr w:type="spellEnd"/>
-                      <w:r>
-                        <w:rPr>
-                          <w:rFonts w:ascii="American Typewriter" w:hAnsi="American Typewriter" w:cs="Helvetica"/>
-                        </w:rPr>
-                        <w:t>/</w:t>
-                      </w:r>
-                      <w:proofErr w:type="spellStart"/>
-                      <w:r>
-                        <w:rPr>
-                          <w:rFonts w:ascii="American Typewriter" w:hAnsi="American Typewriter" w:cs="Helvetica"/>
-                        </w:rPr>
-                        <w:t>applauncher</w:t>
-                      </w:r>
-                      <w:proofErr w:type="spellEnd"/>
-                      <w:r>
-                        <w:rPr>
-                          <w:rFonts w:ascii="American Typewriter" w:hAnsi="American Typewriter" w:cs="Helvetica"/>
-                        </w:rPr>
-                        <w:t>"</w:t>
-                      </w:r>
-                    </w:p>
-                    <w:p>
-                      <w:pPr>
-                        <w:pStyle w:val="ListParagraph"/>
-                        <w:widowControl w:val="0"/>
-                        <w:tabs>
-                          <w:tab w:val="left" w:pos="566"/>
-                          <w:tab w:val="left" w:pos="1133"/>
-                          <w:tab w:val="left" w:pos="1700"/>
-                          <w:tab w:val="left" w:pos="2267"/>
-                          <w:tab w:val="left" w:pos="2834"/>
-                          <w:tab w:val="left" w:pos="3401"/>
-                          <w:tab w:val="left" w:pos="3968"/>
-                          <w:tab w:val="left" w:pos="4535"/>
-                          <w:tab w:val="left" w:pos="5102"/>
-                          <w:tab w:val="left" w:pos="5669"/>
-                          <w:tab w:val="left" w:pos="6236"/>
-                          <w:tab w:val="left" w:pos="6803"/>
-                        </w:tabs>
-                        <w:autoSpaceDE w:val="0"/>
-                        <w:autoSpaceDN w:val="0"/>
-                        <w:adjustRightInd w:val="0"/>
-                        <w:ind w:left="0"/>
-                        <w:rPr>
-                          <w:rFonts w:ascii="American Typewriter" w:hAnsi="American Typewriter" w:cs="Helvetica"/>
-                        </w:rPr>
-                      </w:pPr>
-                      <w:proofErr w:type="spellStart"/>
-                      <w:r>
-                        <w:rPr>
-                          <w:rFonts w:ascii="American Typewriter" w:hAnsi="American Typewriter" w:cs="Helvetica"/>
-                        </w:rPr>
-                        <w:t>OutputDirectory</w:t>
-                      </w:r>
-                      <w:proofErr w:type="spellEnd"/>
-                      <w:r>
-                        <w:rPr>
-                          <w:rFonts w:ascii="American Typewriter" w:hAnsi="American Typewriter" w:cs="Helvetica"/>
-                        </w:rPr>
-                        <w:t>="</w:t>
-                      </w:r>
-                      <w:proofErr w:type="spellStart"/>
-                      <w:r>
-                        <w:rPr>
-                          <w:rFonts w:ascii="American Typewriter" w:hAnsi="American Typewriter" w:cs="Helvetica"/>
-                        </w:rPr>
-                        <w:t>ExampleOutputs</w:t>
-                      </w:r>
-                      <w:proofErr w:type="spellEnd"/>
-                      <w:r>
-                        <w:rPr>
-                          <w:rFonts w:ascii="American Typewriter" w:hAnsi="American Typewriter" w:cs="Helvetica"/>
-                        </w:rPr>
-                        <w:t>/"</w:t>
-                      </w:r>
-                    </w:p>
-                    <w:p>
-                      <w:pPr>
-                        <w:pStyle w:val="ListParagraph"/>
-                        <w:widowControl w:val="0"/>
-                        <w:tabs>
-                          <w:tab w:val="left" w:pos="566"/>
-                          <w:tab w:val="left" w:pos="1133"/>
-                          <w:tab w:val="left" w:pos="1700"/>
-                          <w:tab w:val="left" w:pos="2267"/>
-                          <w:tab w:val="left" w:pos="2834"/>
-                          <w:tab w:val="left" w:pos="3401"/>
-                          <w:tab w:val="left" w:pos="3968"/>
-                          <w:tab w:val="left" w:pos="4535"/>
-                          <w:tab w:val="left" w:pos="5102"/>
-                          <w:tab w:val="left" w:pos="5669"/>
-                          <w:tab w:val="left" w:pos="6236"/>
-                          <w:tab w:val="left" w:pos="6803"/>
-                        </w:tabs>
-                        <w:autoSpaceDE w:val="0"/>
-                        <w:autoSpaceDN w:val="0"/>
-                        <w:adjustRightInd w:val="0"/>
-                        <w:ind w:left="0"/>
-                        <w:rPr>
-                          <w:rFonts w:ascii="American Typewriter" w:hAnsi="American Typewriter" w:cs="Helvetica"/>
-                        </w:rPr>
-                      </w:pPr>
-                      <w:proofErr w:type="spellStart"/>
-                      <w:r>
-                        <w:rPr>
-                          <w:rFonts w:ascii="American Typewriter" w:hAnsi="American Typewriter" w:cs="Helvetica"/>
-                        </w:rPr>
-                        <w:t>ExpressionData</w:t>
-                      </w:r>
-                      <w:proofErr w:type="spellEnd"/>
-                      <w:r>
-                        <w:rPr>
-                          <w:rFonts w:ascii="American Typewriter" w:hAnsi="American Typewriter" w:cs="Helvetica"/>
-                        </w:rPr>
-                        <w:t>="</w:t>
-                      </w:r>
-                      <w:proofErr w:type="spellStart"/>
-                      <w:r>
-                        <w:rPr>
-                          <w:rFonts w:ascii="American Typewriter" w:hAnsi="American Typewriter" w:cs="Helvetica"/>
-                        </w:rPr>
-                        <w:t>ExampleInputs</w:t>
-                      </w:r>
-                      <w:proofErr w:type="spellEnd"/>
-                      <w:r>
-                        <w:rPr>
-                          <w:rFonts w:ascii="American Typewriter" w:hAnsi="American Typewriter" w:cs="Helvetica"/>
-                        </w:rPr>
-                        <w:t>/X.txt"</w:t>
+                        <w:t>MultiPEN="MultiPEN.app/Contents/MacOS/applauncher"</w:t>
                       </w:r>
                     </w:p>
                     <w:p>
@@ -7732,21 +6811,7 @@
                         <w:rPr>
                           <w:rFonts w:ascii="American Typewriter" w:hAnsi="American Typewriter" w:cs="Helvetica"/>
                         </w:rPr>
-                        <w:t>Interactions="</w:t>
-                      </w:r>
-                      <w:proofErr w:type="spellStart"/>
-                      <w:r>
-                        <w:rPr>
-                          <w:rFonts w:ascii="American Typewriter" w:hAnsi="American Typewriter" w:cs="Helvetica"/>
-                        </w:rPr>
-                        <w:t>ExampleInputs</w:t>
-                      </w:r>
-                      <w:proofErr w:type="spellEnd"/>
-                      <w:r>
-                        <w:rPr>
-                          <w:rFonts w:ascii="American Typewriter" w:hAnsi="American Typewriter" w:cs="Helvetica"/>
-                        </w:rPr>
-                        <w:t>/E.txt"</w:t>
+                        <w:t>OutputDirectory="ExampleOutputs/"</w:t>
                       </w:r>
                     </w:p>
                     <w:p>
@@ -7775,33 +6840,77 @@
                           <w:rFonts w:ascii="American Typewriter" w:hAnsi="American Typewriter" w:cs="Helvetica"/>
                         </w:rPr>
                       </w:pPr>
-                      <w:proofErr w:type="spellStart"/>
                       <w:r>
                         <w:rPr>
                           <w:rFonts w:ascii="American Typewriter" w:hAnsi="American Typewriter" w:cs="Helvetica"/>
                         </w:rPr>
-                        <w:t>SampleClass</w:t>
+                        <w:t>ExpressionData="ExampleInputs/X.txt"</w:t>
                       </w:r>
-                      <w:proofErr w:type="spellEnd"/>
+                    </w:p>
+                    <w:p>
+                      <w:pPr>
+                        <w:pStyle w:val="ListParagraph"/>
+                        <w:widowControl w:val="0"/>
+                        <w:tabs>
+                          <w:tab w:val="left" w:pos="566"/>
+                          <w:tab w:val="left" w:pos="1133"/>
+                          <w:tab w:val="left" w:pos="1700"/>
+                          <w:tab w:val="left" w:pos="2267"/>
+                          <w:tab w:val="left" w:pos="2834"/>
+                          <w:tab w:val="left" w:pos="3401"/>
+                          <w:tab w:val="left" w:pos="3968"/>
+                          <w:tab w:val="left" w:pos="4535"/>
+                          <w:tab w:val="left" w:pos="5102"/>
+                          <w:tab w:val="left" w:pos="5669"/>
+                          <w:tab w:val="left" w:pos="6236"/>
+                          <w:tab w:val="left" w:pos="6803"/>
+                        </w:tabs>
+                        <w:autoSpaceDE w:val="0"/>
+                        <w:autoSpaceDN w:val="0"/>
+                        <w:adjustRightInd w:val="0"/>
+                        <w:ind w:left="0"/>
+                        <w:rPr>
+                          <w:rFonts w:ascii="American Typewriter" w:hAnsi="American Typewriter" w:cs="Helvetica"/>
+                        </w:rPr>
+                      </w:pPr>
                       <w:r>
                         <w:rPr>
                           <w:rFonts w:ascii="American Typewriter" w:hAnsi="American Typewriter" w:cs="Helvetica"/>
                         </w:rPr>
-                        <w:t>="</w:t>
+                        <w:t>Interactions="ExampleInputs/E.txt"</w:t>
                       </w:r>
-                      <w:proofErr w:type="spellStart"/>
+                    </w:p>
+                    <w:p>
+                      <w:pPr>
+                        <w:pStyle w:val="ListParagraph"/>
+                        <w:widowControl w:val="0"/>
+                        <w:tabs>
+                          <w:tab w:val="left" w:pos="566"/>
+                          <w:tab w:val="left" w:pos="1133"/>
+                          <w:tab w:val="left" w:pos="1700"/>
+                          <w:tab w:val="left" w:pos="2267"/>
+                          <w:tab w:val="left" w:pos="2834"/>
+                          <w:tab w:val="left" w:pos="3401"/>
+                          <w:tab w:val="left" w:pos="3968"/>
+                          <w:tab w:val="left" w:pos="4535"/>
+                          <w:tab w:val="left" w:pos="5102"/>
+                          <w:tab w:val="left" w:pos="5669"/>
+                          <w:tab w:val="left" w:pos="6236"/>
+                          <w:tab w:val="left" w:pos="6803"/>
+                        </w:tabs>
+                        <w:autoSpaceDE w:val="0"/>
+                        <w:autoSpaceDN w:val="0"/>
+                        <w:adjustRightInd w:val="0"/>
+                        <w:ind w:left="0"/>
+                        <w:rPr>
+                          <w:rFonts w:ascii="American Typewriter" w:hAnsi="American Typewriter" w:cs="Helvetica"/>
+                        </w:rPr>
+                      </w:pPr>
                       <w:r>
                         <w:rPr>
                           <w:rFonts w:ascii="American Typewriter" w:hAnsi="American Typewriter" w:cs="Helvetica"/>
                         </w:rPr>
-                        <w:t>ExampleInputs</w:t>
-                      </w:r>
-                      <w:proofErr w:type="spellEnd"/>
-                      <w:r>
-                        <w:rPr>
-                          <w:rFonts w:ascii="American Typewriter" w:hAnsi="American Typewriter" w:cs="Helvetica"/>
-                        </w:rPr>
-                        <w:t>/Y.txt"</w:t>
+                        <w:t>SampleClass="ExampleInputs/Y.txt"</w:t>
                       </w:r>
                     </w:p>
                     <w:p>
@@ -7863,33 +6972,11 @@
                           <w:rFonts w:ascii="American Typewriter" w:hAnsi="American Typewriter" w:cs="Helvetica"/>
                         </w:rPr>
                       </w:pPr>
-                      <w:proofErr w:type="spellStart"/>
                       <w:r>
                         <w:rPr>
                           <w:rFonts w:ascii="American Typewriter" w:hAnsi="American Typewriter" w:cs="Helvetica"/>
                         </w:rPr>
-                        <w:t>FeatureNames</w:t>
-                      </w:r>
-                      <w:proofErr w:type="spellEnd"/>
-                      <w:r>
-                        <w:rPr>
-                          <w:rFonts w:ascii="American Typewriter" w:hAnsi="American Typewriter" w:cs="Helvetica"/>
-                        </w:rPr>
-                        <w:t>="</w:t>
-                      </w:r>
-                      <w:proofErr w:type="spellStart"/>
-                      <w:r>
-                        <w:rPr>
-                          <w:rFonts w:ascii="American Typewriter" w:hAnsi="American Typewriter" w:cs="Helvetica"/>
-                        </w:rPr>
-                        <w:t>ExampleInputs</w:t>
-                      </w:r>
-                      <w:proofErr w:type="spellEnd"/>
-                      <w:r>
-                        <w:rPr>
-                          <w:rFonts w:ascii="American Typewriter" w:hAnsi="American Typewriter" w:cs="Helvetica"/>
-                        </w:rPr>
-                        <w:t>/features.txt"</w:t>
+                        <w:t>FeatureNames="ExampleInputs/features.txt"</w:t>
                       </w:r>
                     </w:p>
                     <w:p>
@@ -7918,33 +7005,11 @@
                           <w:rFonts w:ascii="American Typewriter" w:hAnsi="American Typewriter" w:cs="Helvetica"/>
                         </w:rPr>
                       </w:pPr>
-                      <w:proofErr w:type="spellStart"/>
                       <w:r>
                         <w:rPr>
                           <w:rFonts w:ascii="American Typewriter" w:hAnsi="American Typewriter" w:cs="Helvetica"/>
                         </w:rPr>
-                        <w:t>SampleNames</w:t>
-                      </w:r>
-                      <w:proofErr w:type="spellEnd"/>
-                      <w:r>
-                        <w:rPr>
-                          <w:rFonts w:ascii="American Typewriter" w:hAnsi="American Typewriter" w:cs="Helvetica"/>
-                        </w:rPr>
-                        <w:t>="</w:t>
-                      </w:r>
-                      <w:proofErr w:type="spellStart"/>
-                      <w:r>
-                        <w:rPr>
-                          <w:rFonts w:ascii="American Typewriter" w:hAnsi="American Typewriter" w:cs="Helvetica"/>
-                        </w:rPr>
-                        <w:t>ExampleInputs</w:t>
-                      </w:r>
-                      <w:proofErr w:type="spellEnd"/>
-                      <w:r>
-                        <w:rPr>
-                          <w:rFonts w:ascii="American Typewriter" w:hAnsi="American Typewriter" w:cs="Helvetica"/>
-                        </w:rPr>
-                        <w:t>/samples.txt"</w:t>
+                        <w:t>SampleNames="ExampleInputs/samples.txt"</w:t>
                       </w:r>
                     </w:p>
                   </w:txbxContent>
@@ -8048,7 +7113,6 @@
                               </w:rPr>
                               <w:t xml:space="preserve">$MultiPEN </w:t>
                             </w:r>
-                            <w:proofErr w:type="spellStart"/>
                             <w:r>
                               <w:rPr>
                                 <w:rFonts w:ascii="American Typewriter" w:hAnsi="American Typewriter" w:cs="Helvetica"/>
@@ -8056,77 +7120,12 @@
                               </w:rPr>
                               <w:t>featureSelection</w:t>
                             </w:r>
-                            <w:proofErr w:type="spellEnd"/>
                             <w:r>
                               <w:rPr>
                                 <w:rFonts w:ascii="American Typewriter" w:hAnsi="American Typewriter" w:cs="Helvetica"/>
                               </w:rPr>
-                              <w:t xml:space="preserve"> $</w:t>
+                              <w:t xml:space="preserve"> $OutputDirectory $ExpressionData $Interactions $SampleClass $lambda $FeatureNames $SampleNames</w:t>
                             </w:r>
-                            <w:proofErr w:type="spellStart"/>
-                            <w:r>
-                              <w:rPr>
-                                <w:rFonts w:ascii="American Typewriter" w:hAnsi="American Typewriter" w:cs="Helvetica"/>
-                              </w:rPr>
-                              <w:t>OutputDirectory</w:t>
-                            </w:r>
-                            <w:proofErr w:type="spellEnd"/>
-                            <w:r>
-                              <w:rPr>
-                                <w:rFonts w:ascii="American Typewriter" w:hAnsi="American Typewriter" w:cs="Helvetica"/>
-                              </w:rPr>
-                              <w:t xml:space="preserve"> $</w:t>
-                            </w:r>
-                            <w:proofErr w:type="spellStart"/>
-                            <w:r>
-                              <w:rPr>
-                                <w:rFonts w:ascii="American Typewriter" w:hAnsi="American Typewriter" w:cs="Helvetica"/>
-                              </w:rPr>
-                              <w:t>ExpressionData</w:t>
-                            </w:r>
-                            <w:proofErr w:type="spellEnd"/>
-                            <w:r>
-                              <w:rPr>
-                                <w:rFonts w:ascii="American Typewriter" w:hAnsi="American Typewriter" w:cs="Helvetica"/>
-                              </w:rPr>
-                              <w:t xml:space="preserve"> $Interactions $</w:t>
-                            </w:r>
-                            <w:proofErr w:type="spellStart"/>
-                            <w:r>
-                              <w:rPr>
-                                <w:rFonts w:ascii="American Typewriter" w:hAnsi="American Typewriter" w:cs="Helvetica"/>
-                              </w:rPr>
-                              <w:t>SampleClass</w:t>
-                            </w:r>
-                            <w:proofErr w:type="spellEnd"/>
-                            <w:r>
-                              <w:rPr>
-                                <w:rFonts w:ascii="American Typewriter" w:hAnsi="American Typewriter" w:cs="Helvetica"/>
-                              </w:rPr>
-                              <w:t xml:space="preserve"> $lambda $</w:t>
-                            </w:r>
-                            <w:proofErr w:type="spellStart"/>
-                            <w:r>
-                              <w:rPr>
-                                <w:rFonts w:ascii="American Typewriter" w:hAnsi="American Typewriter" w:cs="Helvetica"/>
-                              </w:rPr>
-                              <w:t>FeatureNames</w:t>
-                            </w:r>
-                            <w:proofErr w:type="spellEnd"/>
-                            <w:r>
-                              <w:rPr>
-                                <w:rFonts w:ascii="American Typewriter" w:hAnsi="American Typewriter" w:cs="Helvetica"/>
-                              </w:rPr>
-                              <w:t xml:space="preserve"> $</w:t>
-                            </w:r>
-                            <w:proofErr w:type="spellStart"/>
-                            <w:r>
-                              <w:rPr>
-                                <w:rFonts w:ascii="American Typewriter" w:hAnsi="American Typewriter" w:cs="Helvetica"/>
-                              </w:rPr>
-                              <w:t>SampleNames</w:t>
-                            </w:r>
-                            <w:proofErr w:type="spellEnd"/>
                           </w:p>
                         </w:txbxContent>
                       </wps:txbx>
@@ -8150,7 +7149,7 @@
           </mc:Choice>
           <mc:Fallback>
             <w:pict>
-              <v:shape w14:anchorId="55658DBD" id="Text Box 4" o:spid="_x0000_s1029" type="#_x0000_t202" style="position:absolute;margin-left:-4.95pt;margin-top:23.55pt;width:450.05pt;height:50.4pt;z-index:251665408;visibility:visible;mso-wrap-style:square;mso-width-percent:0;mso-height-percent:0;mso-wrap-distance-left:9pt;mso-wrap-distance-top:0;mso-wrap-distance-right:9pt;mso-wrap-distance-bottom:0;mso-position-horizontal:absolute;mso-position-horizontal-relative:text;mso-position-vertical:absolute;mso-position-vertical-relative:text;mso-width-percent:0;mso-height-percent:0;mso-width-relative:margin;mso-height-relative:margin;v-text-anchor:middle" o:gfxdata="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" fillcolor="#cfcdcd [2894]" strokecolor="black [3200]" strokeweight="1pt">
+              <v:shape w14:anchorId="55658DBD" id="Text Box 4" o:spid="_x0000_s1030" type="#_x0000_t202" style="position:absolute;margin-left:-4.95pt;margin-top:23.55pt;width:450.05pt;height:50.4pt;z-index:251665408;visibility:visible;mso-wrap-style:square;mso-width-percent:0;mso-height-percent:0;mso-wrap-distance-left:9pt;mso-wrap-distance-top:0;mso-wrap-distance-right:9pt;mso-wrap-distance-bottom:0;mso-position-horizontal:absolute;mso-position-horizontal-relative:text;mso-position-vertical:absolute;mso-position-vertical-relative:text;mso-width-percent:0;mso-height-percent:0;mso-width-relative:margin;mso-height-relative:margin;v-text-anchor:middle" o:gfxdata="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" fillcolor="#cfcdcd [2894]" strokecolor="black [3200]" strokeweight="1pt">
                 <v:textbox>
                   <w:txbxContent>
                     <w:p>
@@ -8165,7 +7164,6 @@
                         </w:rPr>
                         <w:t xml:space="preserve">$MultiPEN </w:t>
                       </w:r>
-                      <w:proofErr w:type="spellStart"/>
                       <w:r>
                         <w:rPr>
                           <w:rFonts w:ascii="American Typewriter" w:hAnsi="American Typewriter" w:cs="Helvetica"/>
@@ -8173,77 +7171,12 @@
                         </w:rPr>
                         <w:t>featureSelection</w:t>
                       </w:r>
-                      <w:proofErr w:type="spellEnd"/>
                       <w:r>
                         <w:rPr>
                           <w:rFonts w:ascii="American Typewriter" w:hAnsi="American Typewriter" w:cs="Helvetica"/>
                         </w:rPr>
-                        <w:t xml:space="preserve"> $</w:t>
+                        <w:t xml:space="preserve"> $OutputDirectory $ExpressionData $Interactions $SampleClass $lambda $FeatureNames $SampleNames</w:t>
                       </w:r>
-                      <w:proofErr w:type="spellStart"/>
-                      <w:r>
-                        <w:rPr>
-                          <w:rFonts w:ascii="American Typewriter" w:hAnsi="American Typewriter" w:cs="Helvetica"/>
-                        </w:rPr>
-                        <w:t>OutputDirectory</w:t>
-                      </w:r>
-                      <w:proofErr w:type="spellEnd"/>
-                      <w:r>
-                        <w:rPr>
-                          <w:rFonts w:ascii="American Typewriter" w:hAnsi="American Typewriter" w:cs="Helvetica"/>
-                        </w:rPr>
-                        <w:t xml:space="preserve"> $</w:t>
-                      </w:r>
-                      <w:proofErr w:type="spellStart"/>
-                      <w:r>
-                        <w:rPr>
-                          <w:rFonts w:ascii="American Typewriter" w:hAnsi="American Typewriter" w:cs="Helvetica"/>
-                        </w:rPr>
-                        <w:t>ExpressionData</w:t>
-                      </w:r>
-                      <w:proofErr w:type="spellEnd"/>
-                      <w:r>
-                        <w:rPr>
-                          <w:rFonts w:ascii="American Typewriter" w:hAnsi="American Typewriter" w:cs="Helvetica"/>
-                        </w:rPr>
-                        <w:t xml:space="preserve"> $Interactions $</w:t>
-                      </w:r>
-                      <w:proofErr w:type="spellStart"/>
-                      <w:r>
-                        <w:rPr>
-                          <w:rFonts w:ascii="American Typewriter" w:hAnsi="American Typewriter" w:cs="Helvetica"/>
-                        </w:rPr>
-                        <w:t>SampleClass</w:t>
-                      </w:r>
-                      <w:proofErr w:type="spellEnd"/>
-                      <w:r>
-                        <w:rPr>
-                          <w:rFonts w:ascii="American Typewriter" w:hAnsi="American Typewriter" w:cs="Helvetica"/>
-                        </w:rPr>
-                        <w:t xml:space="preserve"> $lambda $</w:t>
-                      </w:r>
-                      <w:proofErr w:type="spellStart"/>
-                      <w:r>
-                        <w:rPr>
-                          <w:rFonts w:ascii="American Typewriter" w:hAnsi="American Typewriter" w:cs="Helvetica"/>
-                        </w:rPr>
-                        <w:t>FeatureNames</w:t>
-                      </w:r>
-                      <w:proofErr w:type="spellEnd"/>
-                      <w:r>
-                        <w:rPr>
-                          <w:rFonts w:ascii="American Typewriter" w:hAnsi="American Typewriter" w:cs="Helvetica"/>
-                        </w:rPr>
-                        <w:t xml:space="preserve"> $</w:t>
-                      </w:r>
-                      <w:proofErr w:type="spellStart"/>
-                      <w:r>
-                        <w:rPr>
-                          <w:rFonts w:ascii="American Typewriter" w:hAnsi="American Typewriter" w:cs="Helvetica"/>
-                        </w:rPr>
-                        <w:t>SampleNames</w:t>
-                      </w:r>
-                      <w:proofErr w:type="spellEnd"/>
                     </w:p>
                   </w:txbxContent>
                 </v:textbox>
@@ -8367,19 +7300,11 @@
           <w:rFonts w:cs="Helvetica"/>
         </w:rPr>
       </w:pPr>
-      <w:proofErr w:type="spellStart"/>
-      <w:r>
-        <w:rPr>
-          <w:rFonts w:cs="Helvetica"/>
-        </w:rPr>
-        <w:t>output_MultiPEN</w:t>
-      </w:r>
-      <w:proofErr w:type="spellEnd"/>
-      <w:r>
-        <w:rPr>
-          <w:rFonts w:cs="Helvetica"/>
-        </w:rPr>
-        <w:t>/stats/hierarchical_clustering.png</w:t>
+      <w:r>
+        <w:rPr>
+          <w:rFonts w:cs="Helvetica"/>
+        </w:rPr>
+        <w:t>output_MultiPEN/stats/hierarchical_clustering.png</w:t>
       </w:r>
     </w:p>
     <w:p>
@@ -8477,7 +7402,6 @@
                               </w:rPr>
                               <w:t xml:space="preserve">$MultiPEN </w:t>
                             </w:r>
-                            <w:proofErr w:type="spellStart"/>
                             <w:r>
                               <w:rPr>
                                 <w:rFonts w:ascii="American Typewriter" w:hAnsi="American Typewriter" w:cs="Helvetica"/>
@@ -8485,53 +7409,23 @@
                               </w:rPr>
                               <w:t>hierarchicalClustering</w:t>
                             </w:r>
-                            <w:proofErr w:type="spellEnd"/>
                             <w:r>
                               <w:rPr>
                                 <w:rFonts w:ascii="American Typewriter" w:hAnsi="American Typewriter" w:cs="Helvetica"/>
                               </w:rPr>
-                              <w:t xml:space="preserve"> $</w:t>
-                            </w:r>
-                            <w:proofErr w:type="spellStart"/>
-                            <w:r>
-                              <w:rPr>
-                                <w:rFonts w:ascii="American Typewriter" w:hAnsi="American Typewriter" w:cs="Helvetica"/>
-                              </w:rPr>
-                              <w:t>O</w:t>
+                              <w:t xml:space="preserve"> $O</w:t>
                             </w:r>
                             <w:r>
                               <w:rPr>
                                 <w:rFonts w:ascii="American Typewriter" w:hAnsi="American Typewriter" w:cs="Helvetica"/>
                               </w:rPr>
-                              <w:t>utputDirectory</w:t>
+                              <w:t>utputDirectory $ExpressionData</w:t>
                             </w:r>
-                            <w:proofErr w:type="spellEnd"/>
                             <w:r>
                               <w:rPr>
                                 <w:rFonts w:ascii="American Typewriter" w:hAnsi="American Typewriter" w:cs="Helvetica"/>
                               </w:rPr>
-                              <w:t xml:space="preserve"> $</w:t>
-                            </w:r>
-                            <w:proofErr w:type="spellStart"/>
-                            <w:r>
-                              <w:rPr>
-                                <w:rFonts w:ascii="American Typewriter" w:hAnsi="American Typewriter" w:cs="Helvetica"/>
-                              </w:rPr>
-                              <w:t>ExpressionData</w:t>
-                            </w:r>
-                            <w:proofErr w:type="spellEnd"/>
-                            <w:r>
-                              <w:rPr>
-                                <w:rFonts w:ascii="American Typewriter" w:hAnsi="American Typewriter" w:cs="Helvetica"/>
-                              </w:rPr>
-                              <w:t xml:space="preserve"> $</w:t>
-                            </w:r>
-                            <w:proofErr w:type="spellStart"/>
-                            <w:r>
-                              <w:rPr>
-                                <w:rFonts w:ascii="American Typewriter" w:hAnsi="American Typewriter" w:cs="Helvetica"/>
-                              </w:rPr>
-                              <w:t>Sample</w:t>
+                              <w:t xml:space="preserve"> $Sample</w:t>
                             </w:r>
                             <w:r>
                               <w:rPr>
@@ -8539,21 +7433,12 @@
                               </w:rPr>
                               <w:t>Names</w:t>
                             </w:r>
-                            <w:proofErr w:type="spellEnd"/>
                             <w:r>
                               <w:rPr>
                                 <w:rFonts w:ascii="American Typewriter" w:hAnsi="American Typewriter" w:cs="Helvetica"/>
                               </w:rPr>
-                              <w:t xml:space="preserve"> $</w:t>
+                              <w:t xml:space="preserve"> $FeatureNames</w:t>
                             </w:r>
-                            <w:proofErr w:type="spellStart"/>
-                            <w:r>
-                              <w:rPr>
-                                <w:rFonts w:ascii="American Typewriter" w:hAnsi="American Typewriter" w:cs="Helvetica"/>
-                              </w:rPr>
-                              <w:t>FeatureNames</w:t>
-                            </w:r>
-                            <w:proofErr w:type="spellEnd"/>
                             <w:r>
                               <w:rPr>
                                 <w:rFonts w:ascii="American Typewriter" w:hAnsi="American Typewriter" w:cs="Helvetica"/>
@@ -8570,16 +7455,8 @@
                               <w:rPr>
                                 <w:rFonts w:ascii="American Typewriter" w:hAnsi="American Typewriter" w:cs="Helvetica"/>
                               </w:rPr>
-                              <w:t>$</w:t>
+                              <w:t>$PlotTitle</w:t>
                             </w:r>
-                            <w:proofErr w:type="spellStart"/>
-                            <w:r>
-                              <w:rPr>
-                                <w:rFonts w:ascii="American Typewriter" w:hAnsi="American Typewriter" w:cs="Helvetica"/>
-                              </w:rPr>
-                              <w:t>PlotTitle</w:t>
-                            </w:r>
-                            <w:proofErr w:type="spellEnd"/>
                           </w:p>
                         </w:txbxContent>
                       </wps:txbx>
@@ -8603,7 +7480,7 @@
           </mc:Choice>
           <mc:Fallback>
             <w:pict>
-              <v:shape w14:anchorId="679AD873" id="Text Box 5" o:spid="_x0000_s1030" type="#_x0000_t202" style="position:absolute;margin-left:0;margin-top:14.25pt;width:450.05pt;height:50.4pt;z-index:251667456;visibility:visible;mso-wrap-style:square;mso-width-percent:0;mso-height-percent:0;mso-wrap-distance-left:9pt;mso-wrap-distance-top:0;mso-wrap-distance-right:9pt;mso-wrap-distance-bottom:0;mso-position-horizontal:absolute;mso-position-horizontal-relative:text;mso-position-vertical:absolute;mso-position-vertical-relative:text;mso-width-percent:0;mso-height-percent:0;mso-width-relative:margin;mso-height-relative:margin;v-text-anchor:middle" o:gfxdata="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" fillcolor="#cfcdcd [2894]" strokecolor="black [3200]" strokeweight="1pt">
+              <v:shape w14:anchorId="679AD873" id="Text Box 5" o:spid="_x0000_s1031" type="#_x0000_t202" style="position:absolute;margin-left:0;margin-top:14.25pt;width:450.05pt;height:50.4pt;z-index:251667456;visibility:visible;mso-wrap-style:square;mso-width-percent:0;mso-height-percent:0;mso-wrap-distance-left:9pt;mso-wrap-distance-top:0;mso-wrap-distance-right:9pt;mso-wrap-distance-bottom:0;mso-position-horizontal:absolute;mso-position-horizontal-relative:text;mso-position-vertical:absolute;mso-position-vertical-relative:text;mso-width-percent:0;mso-height-percent:0;mso-width-relative:margin;mso-height-relative:margin;v-text-anchor:middle" o:gfxdata="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" fillcolor="#cfcdcd [2894]" strokecolor="black [3200]" strokeweight="1pt">
                 <v:textbox>
                   <w:txbxContent>
                     <w:p>
@@ -8618,7 +7495,6 @@
                         </w:rPr>
                         <w:t xml:space="preserve">$MultiPEN </w:t>
                       </w:r>
-                      <w:proofErr w:type="spellStart"/>
                       <w:r>
                         <w:rPr>
                           <w:rFonts w:ascii="American Typewriter" w:hAnsi="American Typewriter" w:cs="Helvetica"/>
@@ -8626,53 +7502,23 @@
                         </w:rPr>
                         <w:t>hierarchicalClustering</w:t>
                       </w:r>
-                      <w:proofErr w:type="spellEnd"/>
                       <w:r>
                         <w:rPr>
                           <w:rFonts w:ascii="American Typewriter" w:hAnsi="American Typewriter" w:cs="Helvetica"/>
                         </w:rPr>
-                        <w:t xml:space="preserve"> $</w:t>
-                      </w:r>
-                      <w:proofErr w:type="spellStart"/>
-                      <w:r>
-                        <w:rPr>
-                          <w:rFonts w:ascii="American Typewriter" w:hAnsi="American Typewriter" w:cs="Helvetica"/>
-                        </w:rPr>
-                        <w:t>O</w:t>
+                        <w:t xml:space="preserve"> $O</w:t>
                       </w:r>
                       <w:r>
                         <w:rPr>
                           <w:rFonts w:ascii="American Typewriter" w:hAnsi="American Typewriter" w:cs="Helvetica"/>
                         </w:rPr>
-                        <w:t>utputDirectory</w:t>
+                        <w:t>utputDirectory $ExpressionData</w:t>
                       </w:r>
-                      <w:proofErr w:type="spellEnd"/>
                       <w:r>
                         <w:rPr>
                           <w:rFonts w:ascii="American Typewriter" w:hAnsi="American Typewriter" w:cs="Helvetica"/>
                         </w:rPr>
-                        <w:t xml:space="preserve"> $</w:t>
-                      </w:r>
-                      <w:proofErr w:type="spellStart"/>
-                      <w:r>
-                        <w:rPr>
-                          <w:rFonts w:ascii="American Typewriter" w:hAnsi="American Typewriter" w:cs="Helvetica"/>
-                        </w:rPr>
-                        <w:t>ExpressionData</w:t>
-                      </w:r>
-                      <w:proofErr w:type="spellEnd"/>
-                      <w:r>
-                        <w:rPr>
-                          <w:rFonts w:ascii="American Typewriter" w:hAnsi="American Typewriter" w:cs="Helvetica"/>
-                        </w:rPr>
-                        <w:t xml:space="preserve"> $</w:t>
-                      </w:r>
-                      <w:proofErr w:type="spellStart"/>
-                      <w:r>
-                        <w:rPr>
-                          <w:rFonts w:ascii="American Typewriter" w:hAnsi="American Typewriter" w:cs="Helvetica"/>
-                        </w:rPr>
-                        <w:t>Sample</w:t>
+                        <w:t xml:space="preserve"> $Sample</w:t>
                       </w:r>
                       <w:r>
                         <w:rPr>
@@ -8680,21 +7526,12 @@
                         </w:rPr>
                         <w:t>Names</w:t>
                       </w:r>
-                      <w:proofErr w:type="spellEnd"/>
                       <w:r>
                         <w:rPr>
                           <w:rFonts w:ascii="American Typewriter" w:hAnsi="American Typewriter" w:cs="Helvetica"/>
                         </w:rPr>
-                        <w:t xml:space="preserve"> $</w:t>
+                        <w:t xml:space="preserve"> $FeatureNames</w:t>
                       </w:r>
-                      <w:proofErr w:type="spellStart"/>
-                      <w:r>
-                        <w:rPr>
-                          <w:rFonts w:ascii="American Typewriter" w:hAnsi="American Typewriter" w:cs="Helvetica"/>
-                        </w:rPr>
-                        <w:t>FeatureNames</w:t>
-                      </w:r>
-                      <w:proofErr w:type="spellEnd"/>
                       <w:r>
                         <w:rPr>
                           <w:rFonts w:ascii="American Typewriter" w:hAnsi="American Typewriter" w:cs="Helvetica"/>
@@ -8711,16 +7548,8 @@
                         <w:rPr>
                           <w:rFonts w:ascii="American Typewriter" w:hAnsi="American Typewriter" w:cs="Helvetica"/>
                         </w:rPr>
-                        <w:t>$</w:t>
+                        <w:t>$PlotTitle</w:t>
                       </w:r>
-                      <w:proofErr w:type="spellStart"/>
-                      <w:r>
-                        <w:rPr>
-                          <w:rFonts w:ascii="American Typewriter" w:hAnsi="American Typewriter" w:cs="Helvetica"/>
-                        </w:rPr>
-                        <w:t>PlotTitle</w:t>
-                      </w:r>
-                      <w:proofErr w:type="spellEnd"/>
                     </w:p>
                   </w:txbxContent>
                 </v:textbox>
@@ -8846,27 +7675,14 @@
       <w:r>
         <w:t xml:space="preserve">Figure </w:t>
       </w:r>
-      <w:r>
-        <w:fldChar w:fldCharType="begin"/>
-      </w:r>
-      <w:r>
-        <w:instrText xml:space="preserve"> SEQ Figure \* ARABIC </w:instrText>
-      </w:r>
-      <w:r>
-        <w:fldChar w:fldCharType="separate"/>
-      </w:r>
-      <w:r>
-        <w:rPr>
-          <w:noProof/>
-        </w:rPr>
-        <w:t>3</w:t>
-      </w:r>
-      <w:r>
-        <w:rPr>
-          <w:noProof/>
-        </w:rPr>
-        <w:fldChar w:fldCharType="end"/>
-      </w:r>
+      <w:fldSimple w:instr=" SEQ Figure \* ARABIC ">
+        <w:r>
+          <w:rPr>
+            <w:noProof/>
+          </w:rPr>
+          <w:t>3</w:t>
+        </w:r>
+      </w:fldSimple>
       <w:r>
         <w:t>: Example of a figure for hierarchical clustering</w:t>
       </w:r>
@@ -8987,55 +7803,7 @@
     </w:p>
     <w:p>
       <w:r>
-        <w:t xml:space="preserve">[1] </w:t>
-      </w:r>
-      <w:proofErr w:type="spellStart"/>
-      <w:r>
-        <w:t>GenePEN</w:t>
-      </w:r>
-      <w:proofErr w:type="spellEnd"/>
-      <w:r>
-        <w:t xml:space="preserve">: analysis of network activity alterations in complex diseases via the pairwise elastic net., </w:t>
-      </w:r>
-      <w:proofErr w:type="spellStart"/>
-      <w:r>
-        <w:t>Vlassis</w:t>
-      </w:r>
-      <w:proofErr w:type="spellEnd"/>
-      <w:r>
-        <w:t xml:space="preserve"> N, </w:t>
-      </w:r>
-      <w:proofErr w:type="spellStart"/>
-      <w:r>
-        <w:t>Glaab</w:t>
-      </w:r>
-      <w:proofErr w:type="spellEnd"/>
-      <w:r>
-        <w:t xml:space="preserve"> E., Stat </w:t>
-      </w:r>
-      <w:proofErr w:type="spellStart"/>
-      <w:r>
-        <w:t>Appl</w:t>
-      </w:r>
-      <w:proofErr w:type="spellEnd"/>
-      <w:r>
-        <w:t xml:space="preserve"> Genet </w:t>
-      </w:r>
-      <w:proofErr w:type="spellStart"/>
-      <w:r>
-        <w:t>Mol</w:t>
-      </w:r>
-      <w:proofErr w:type="spellEnd"/>
-      <w:r>
-        <w:t xml:space="preserve"> Biol. 2015 Apr;14(2):221-4. </w:t>
-      </w:r>
-      <w:proofErr w:type="spellStart"/>
-      <w:r>
-        <w:t>doi</w:t>
-      </w:r>
-      <w:proofErr w:type="spellEnd"/>
-      <w:r>
-        <w:t>: 10.1515/sagmb-2014-0045.</w:t>
+        <w:t>[1] GenePEN: analysis of network activity alterations in complex diseases via the pairwise elastic net., Vlassis N, Glaab E., Stat Appl Genet Mol Biol. 2015 Apr;14(2):221-4. doi: 10.1515/sagmb-2014-0045.</w:t>
       </w:r>
     </w:p>
     <w:sectPr>

</xml_diff>